<commit_message>
Fixed the typo error.
</commit_message>
<xml_diff>
--- a/doc/CSI OT 3D Platform Cyber Attack User Manual.docx
+++ b/doc/CSI OT 3D Platform Cyber Attack User Manual.docx
@@ -638,35 +638,7 @@
                                   <w14:bevel/>
                                 </w14:textOutline>
                               </w:rPr>
-                              <w:t xml:space="preserve">Confidentiality Notice: This document is confidential and contains proprietary information and intellectual property of Trustwave, a Singtel company, its parent </w:t>
-                            </w:r>
-                            <w:proofErr w:type="gramStart"/>
-                            <w:r>
-                              <w:rPr>
-                                <w:rFonts w:ascii="Helvetica" w:hAnsi="Helvetica" w:cs="Helvetica"/>
-                                <w:sz w:val="20"/>
-                                <w:szCs w:val="20"/>
-                                <w14:textOutline w14:w="9525" w14:cap="rnd" w14:cmpd="sng" w14:algn="ctr">
-                                  <w14:noFill/>
-                                  <w14:prstDash w14:val="solid"/>
-                                  <w14:bevel/>
-                                </w14:textOutline>
-                              </w:rPr>
-                              <w:t>company</w:t>
-                            </w:r>
-                            <w:proofErr w:type="gramEnd"/>
-                            <w:r>
-                              <w:rPr>
-                                <w:rFonts w:ascii="Helvetica" w:hAnsi="Helvetica" w:cs="Helvetica"/>
-                                <w:sz w:val="20"/>
-                                <w:szCs w:val="20"/>
-                                <w14:textOutline w14:w="9525" w14:cap="rnd" w14:cmpd="sng" w14:algn="ctr">
-                                  <w14:noFill/>
-                                  <w14:prstDash w14:val="solid"/>
-                                  <w14:bevel/>
-                                </w14:textOutline>
-                              </w:rPr>
-                              <w:t xml:space="preserve"> and its subsidiaries. Neither this document nor any of the information contained herein may be reproduced or disclosed under any circumstances. Please be aware that disclosure, copying, distribution or use of this document and the information contained therein is strictly prohibited.</w:t>
+                              <w:t>Confidentiality Notice: This document is confidential and contains proprietary information and intellectual property of Trustwave, a Singtel company, its parent company and its subsidiaries. Neither this document nor any of the information contained herein may be reproduced or disclosed under any circumstances. Please be aware that disclosure, copying, distribution or use of this document and the information contained therein is strictly prohibited.</w:t>
                             </w:r>
                           </w:p>
                         </w:txbxContent>
@@ -715,35 +687,7 @@
                             <w14:bevel/>
                           </w14:textOutline>
                         </w:rPr>
-                        <w:t xml:space="preserve">Confidentiality Notice: This document is confidential and contains proprietary information and intellectual property of Trustwave, a Singtel company, its parent </w:t>
-                      </w:r>
-                      <w:proofErr w:type="gramStart"/>
-                      <w:r>
-                        <w:rPr>
-                          <w:rFonts w:ascii="Helvetica" w:hAnsi="Helvetica" w:cs="Helvetica"/>
-                          <w:sz w:val="20"/>
-                          <w:szCs w:val="20"/>
-                          <w14:textOutline w14:w="9525" w14:cap="rnd" w14:cmpd="sng" w14:algn="ctr">
-                            <w14:noFill/>
-                            <w14:prstDash w14:val="solid"/>
-                            <w14:bevel/>
-                          </w14:textOutline>
-                        </w:rPr>
-                        <w:t>company</w:t>
-                      </w:r>
-                      <w:proofErr w:type="gramEnd"/>
-                      <w:r>
-                        <w:rPr>
-                          <w:rFonts w:ascii="Helvetica" w:hAnsi="Helvetica" w:cs="Helvetica"/>
-                          <w:sz w:val="20"/>
-                          <w:szCs w:val="20"/>
-                          <w14:textOutline w14:w="9525" w14:cap="rnd" w14:cmpd="sng" w14:algn="ctr">
-                            <w14:noFill/>
-                            <w14:prstDash w14:val="solid"/>
-                            <w14:bevel/>
-                          </w14:textOutline>
-                        </w:rPr>
-                        <w:t xml:space="preserve"> and its subsidiaries. Neither this document nor any of the information contained herein may be reproduced or disclosed under any circumstances. Please be aware that disclosure, copying, distribution or use of this document and the information contained therein is strictly prohibited.</w:t>
+                        <w:t>Confidentiality Notice: This document is confidential and contains proprietary information and intellectual property of Trustwave, a Singtel company, its parent company and its subsidiaries. Neither this document nor any of the information contained herein may be reproduced or disclosed under any circumstances. Please be aware that disclosure, copying, distribution or use of this document and the information contained therein is strictly prohibited.</w:t>
                       </w:r>
                     </w:p>
                   </w:txbxContent>
@@ -1532,15 +1476,47 @@
           <w:sz w:val="22"/>
           <w:shd w:val="clear" w:color="auto" w:fill="FFFFFF"/>
         </w:rPr>
-        <w:t xml:space="preserve">command injection </w:t>
-      </w:r>
-      <w:r>
-        <w:rPr>
-          <w:rFonts w:cstheme="minorHAnsi"/>
-          <w:sz w:val="22"/>
-          <w:shd w:val="clear" w:color="auto" w:fill="FFFFFF"/>
-        </w:rPr>
-        <w:t>attack</w:t>
+        <w:t>C</w:t>
+      </w:r>
+      <w:r>
+        <w:rPr>
+          <w:rFonts w:cstheme="minorHAnsi"/>
+          <w:sz w:val="22"/>
+          <w:shd w:val="clear" w:color="auto" w:fill="FFFFFF"/>
+        </w:rPr>
+        <w:t xml:space="preserve">ommand </w:t>
+      </w:r>
+      <w:r>
+        <w:rPr>
+          <w:rFonts w:cstheme="minorHAnsi"/>
+          <w:sz w:val="22"/>
+          <w:shd w:val="clear" w:color="auto" w:fill="FFFFFF"/>
+        </w:rPr>
+        <w:t>I</w:t>
+      </w:r>
+      <w:r>
+        <w:rPr>
+          <w:rFonts w:cstheme="minorHAnsi"/>
+          <w:sz w:val="22"/>
+          <w:shd w:val="clear" w:color="auto" w:fill="FFFFFF"/>
+        </w:rPr>
+        <w:t xml:space="preserve">njection </w:t>
+      </w:r>
+      <w:r>
+        <w:rPr>
+          <w:rFonts w:cstheme="minorHAnsi"/>
+          <w:sz w:val="22"/>
+          <w:shd w:val="clear" w:color="auto" w:fill="FFFFFF"/>
+        </w:rPr>
+        <w:t>A</w:t>
+      </w:r>
+      <w:r>
+        <w:rPr>
+          <w:rFonts w:cstheme="minorHAnsi"/>
+          <w:sz w:val="22"/>
+          <w:shd w:val="clear" w:color="auto" w:fill="FFFFFF"/>
+        </w:rPr>
+        <w:t>ttack</w:t>
       </w:r>
       <w:r>
         <w:rPr>
@@ -1618,15 +1594,47 @@
           <w:sz w:val="22"/>
           <w:shd w:val="clear" w:color="auto" w:fill="FFFFFF"/>
         </w:rPr>
-        <w:t xml:space="preserve">In this attack, we assume an additional foreign hardware (IoT/Raspberry Pi) was plug in to the OT network. This attack will manipulate the </w:t>
-      </w:r>
-      <w:r>
-        <w:rPr>
-          <w:rFonts w:cstheme="minorHAnsi"/>
-          <w:sz w:val="22"/>
-          <w:shd w:val="clear" w:color="auto" w:fill="FFFFFF"/>
-        </w:rPr>
-        <w:t xml:space="preserve">SCADA command and </w:t>
+        <w:t xml:space="preserve">In this attack, we assume an additional foreign hardware (IoT/Raspberry Pi) </w:t>
+      </w:r>
+      <w:r>
+        <w:rPr>
+          <w:rFonts w:cstheme="minorHAnsi"/>
+          <w:sz w:val="22"/>
+          <w:shd w:val="clear" w:color="auto" w:fill="FFFFFF"/>
+        </w:rPr>
+        <w:t xml:space="preserve">has been </w:t>
+      </w:r>
+      <w:r>
+        <w:rPr>
+          <w:rFonts w:cstheme="minorHAnsi"/>
+          <w:sz w:val="22"/>
+          <w:shd w:val="clear" w:color="auto" w:fill="FFFFFF"/>
+        </w:rPr>
+        <w:t xml:space="preserve">plug in to the OT network. This attack will manipulate the </w:t>
+      </w:r>
+      <w:r>
+        <w:rPr>
+          <w:rFonts w:cstheme="minorHAnsi"/>
+          <w:sz w:val="22"/>
+          <w:shd w:val="clear" w:color="auto" w:fill="FFFFFF"/>
+        </w:rPr>
+        <w:t>SCADA command</w:t>
+      </w:r>
+      <w:r>
+        <w:rPr>
+          <w:rFonts w:cstheme="minorHAnsi"/>
+          <w:sz w:val="22"/>
+          <w:shd w:val="clear" w:color="auto" w:fill="FFFFFF"/>
+        </w:rPr>
+        <w:t>s</w:t>
+      </w:r>
+      <w:r>
+        <w:rPr>
+          <w:rFonts w:cstheme="minorHAnsi"/>
+          <w:sz w:val="22"/>
+          <w:shd w:val="clear" w:color="auto" w:fill="FFFFFF"/>
+        </w:rPr>
+        <w:t xml:space="preserve"> and </w:t>
       </w:r>
       <w:r>
         <w:rPr>
@@ -1731,7 +1739,23 @@
           <w:sz w:val="22"/>
           <w:shd w:val="clear" w:color="auto" w:fill="FFFFFF"/>
         </w:rPr>
-        <w:t xml:space="preserve">This demo will attack on airport light control, </w:t>
+        <w:t>This demo will attack on airport light</w:t>
+      </w:r>
+      <w:r>
+        <w:rPr>
+          <w:rFonts w:cstheme="minorHAnsi"/>
+          <w:sz w:val="22"/>
+          <w:shd w:val="clear" w:color="auto" w:fill="FFFFFF"/>
+        </w:rPr>
+        <w:t>s</w:t>
+      </w:r>
+      <w:r>
+        <w:rPr>
+          <w:rFonts w:cstheme="minorHAnsi"/>
+          <w:sz w:val="22"/>
+          <w:shd w:val="clear" w:color="auto" w:fill="FFFFFF"/>
+        </w:rPr>
+        <w:t xml:space="preserve"> control, </w:t>
       </w:r>
       <w:r>
         <w:rPr>
@@ -1843,7 +1867,23 @@
           <w:sz w:val="22"/>
           <w:shd w:val="clear" w:color="auto" w:fill="FFFFFF"/>
         </w:rPr>
-        <w:t xml:space="preserve"> lights will be turn off.</w:t>
+        <w:t xml:space="preserve"> lights will be turn</w:t>
+      </w:r>
+      <w:r>
+        <w:rPr>
+          <w:rFonts w:cstheme="minorHAnsi"/>
+          <w:sz w:val="22"/>
+          <w:shd w:val="clear" w:color="auto" w:fill="FFFFFF"/>
+        </w:rPr>
+        <w:t>ed</w:t>
+      </w:r>
+      <w:r>
+        <w:rPr>
+          <w:rFonts w:cstheme="minorHAnsi"/>
+          <w:sz w:val="22"/>
+          <w:shd w:val="clear" w:color="auto" w:fill="FFFFFF"/>
+        </w:rPr>
+        <w:t xml:space="preserve"> off.</w:t>
       </w:r>
     </w:p>
     <w:p>
@@ -1919,7 +1959,39 @@
           <w:sz w:val="22"/>
           <w:shd w:val="clear" w:color="auto" w:fill="FFFFFF"/>
         </w:rPr>
-        <w:t>2015 Ukraine power grids</w:t>
+        <w:t xml:space="preserve">2015 Ukraine </w:t>
+      </w:r>
+      <w:r>
+        <w:rPr>
+          <w:rFonts w:cstheme="minorHAnsi"/>
+          <w:sz w:val="22"/>
+          <w:shd w:val="clear" w:color="auto" w:fill="FFFFFF"/>
+        </w:rPr>
+        <w:t>P</w:t>
+      </w:r>
+      <w:r>
+        <w:rPr>
+          <w:rFonts w:cstheme="minorHAnsi"/>
+          <w:sz w:val="22"/>
+          <w:shd w:val="clear" w:color="auto" w:fill="FFFFFF"/>
+        </w:rPr>
+        <w:t xml:space="preserve">ower </w:t>
+      </w:r>
+      <w:r>
+        <w:rPr>
+          <w:rFonts w:cstheme="minorHAnsi"/>
+          <w:sz w:val="22"/>
+          <w:shd w:val="clear" w:color="auto" w:fill="FFFFFF"/>
+        </w:rPr>
+        <w:t>G</w:t>
+      </w:r>
+      <w:r>
+        <w:rPr>
+          <w:rFonts w:cstheme="minorHAnsi"/>
+          <w:sz w:val="22"/>
+          <w:shd w:val="clear" w:color="auto" w:fill="FFFFFF"/>
+        </w:rPr>
+        <w:t>rids</w:t>
       </w:r>
       <w:r>
         <w:rPr>
@@ -1935,7 +2007,15 @@
           <w:sz w:val="22"/>
           <w:shd w:val="clear" w:color="auto" w:fill="FFFFFF"/>
         </w:rPr>
-        <w:t>cyber-attack</w:t>
+        <w:t>C</w:t>
+      </w:r>
+      <w:r>
+        <w:rPr>
+          <w:rFonts w:cstheme="minorHAnsi"/>
+          <w:sz w:val="22"/>
+          <w:shd w:val="clear" w:color="auto" w:fill="FFFFFF"/>
+        </w:rPr>
+        <w:t>yber-attack</w:t>
       </w:r>
       <w:r>
         <w:rPr>
@@ -1959,7 +2039,23 @@
           <w:sz w:val="22"/>
           <w:shd w:val="clear" w:color="auto" w:fill="FFFFFF"/>
         </w:rPr>
-        <w:t xml:space="preserve"> system do not properly air-gapped, whereby the</w:t>
+        <w:t xml:space="preserve"> system do not properly air-gapped</w:t>
+      </w:r>
+      <w:r>
+        <w:rPr>
+          <w:rFonts w:cstheme="minorHAnsi"/>
+          <w:sz w:val="22"/>
+          <w:shd w:val="clear" w:color="auto" w:fill="FFFFFF"/>
+        </w:rPr>
+        <w:t xml:space="preserve"> from the internet</w:t>
+      </w:r>
+      <w:r>
+        <w:rPr>
+          <w:rFonts w:cstheme="minorHAnsi"/>
+          <w:sz w:val="22"/>
+          <w:shd w:val="clear" w:color="auto" w:fill="FFFFFF"/>
+        </w:rPr>
+        <w:t>, whereby the</w:t>
       </w:r>
       <w:r>
         <w:rPr>
@@ -2064,6 +2160,14 @@
           <w:shd w:val="clear" w:color="auto" w:fill="FFFFFF"/>
         </w:rPr>
         <w:t xml:space="preserve"> </w:t>
+      </w:r>
+      <w:r>
+        <w:rPr>
+          <w:rFonts w:cstheme="minorHAnsi"/>
+          <w:sz w:val="22"/>
+          <w:shd w:val="clear" w:color="auto" w:fill="FFFFFF"/>
+        </w:rPr>
+        <w:t xml:space="preserve">be </w:t>
       </w:r>
       <w:r>
         <w:rPr>
@@ -2200,7 +2304,35 @@
           <w:rFonts w:cstheme="minorHAnsi"/>
           <w:sz w:val="22"/>
         </w:rPr>
-        <w:t xml:space="preserve">In the context of Smart Grids, our research has established that it is possible to craft stealthy attacks that can evade the attention of both the control </w:t>
+        <w:t xml:space="preserve">In the context of </w:t>
+      </w:r>
+      <w:r>
+        <w:rPr>
+          <w:rFonts w:cstheme="minorHAnsi"/>
+          <w:sz w:val="22"/>
+        </w:rPr>
+        <w:t>s</w:t>
+      </w:r>
+      <w:r>
+        <w:rPr>
+          <w:rFonts w:cstheme="minorHAnsi"/>
+          <w:sz w:val="22"/>
+        </w:rPr>
+        <w:t xml:space="preserve">mart </w:t>
+      </w:r>
+      <w:r>
+        <w:rPr>
+          <w:rFonts w:cstheme="minorHAnsi"/>
+          <w:sz w:val="22"/>
+        </w:rPr>
+        <w:t>g</w:t>
+      </w:r>
+      <w:r>
+        <w:rPr>
+          <w:rFonts w:cstheme="minorHAnsi"/>
+          <w:sz w:val="22"/>
+        </w:rPr>
+        <w:t xml:space="preserve">rids, our research has established that it is possible to craft stealthy attacks that can evade the attention of both the control </w:t>
       </w:r>
       <w:r>
         <w:rPr>
@@ -2235,7 +2367,21 @@
           <w:rFonts w:cstheme="minorHAnsi"/>
           <w:sz w:val="22"/>
         </w:rPr>
-        <w:t>e will simulate how the attack try to break control system of the substation to generate the stealthy PWR load changes which will make influence of the power generator and make parts of the OT system paralysis. (Railway track-A, Train station and airport.)</w:t>
+        <w:t xml:space="preserve">e will simulate how the attack try to break control system of the substation to generate the stealthy PWR load changes which will make influence of the power generator and make parts of the OT system paralysis. (Railway track-A, Train station and </w:t>
+      </w:r>
+      <w:r>
+        <w:rPr>
+          <w:rFonts w:cstheme="minorHAnsi"/>
+          <w:sz w:val="22"/>
+        </w:rPr>
+        <w:t>A</w:t>
+      </w:r>
+      <w:r>
+        <w:rPr>
+          <w:rFonts w:cstheme="minorHAnsi"/>
+          <w:sz w:val="22"/>
+        </w:rPr>
+        <w:t>irport.)</w:t>
       </w:r>
     </w:p>
     <w:bookmarkEnd w:id="0"/>
@@ -2291,7 +2437,73 @@
           <w:sz w:val="22"/>
           <w:shd w:val="clear" w:color="auto" w:fill="FFFFFF"/>
         </w:rPr>
-        <w:t xml:space="preserve"> “False data injection” attack first as this will not </w:t>
+        <w:t xml:space="preserve"> “False </w:t>
+      </w:r>
+      <w:r>
+        <w:rPr>
+          <w:rFonts w:cstheme="minorHAnsi"/>
+          <w:b/>
+          <w:bCs/>
+          <w:color w:val="FF0000"/>
+          <w:sz w:val="22"/>
+          <w:shd w:val="clear" w:color="auto" w:fill="FFFFFF"/>
+        </w:rPr>
+        <w:t>D</w:t>
+      </w:r>
+      <w:r>
+        <w:rPr>
+          <w:rFonts w:cstheme="minorHAnsi"/>
+          <w:b/>
+          <w:bCs/>
+          <w:color w:val="FF0000"/>
+          <w:sz w:val="22"/>
+          <w:shd w:val="clear" w:color="auto" w:fill="FFFFFF"/>
+        </w:rPr>
+        <w:t xml:space="preserve">ata </w:t>
+      </w:r>
+      <w:r>
+        <w:rPr>
+          <w:rFonts w:cstheme="minorHAnsi"/>
+          <w:b/>
+          <w:bCs/>
+          <w:color w:val="FF0000"/>
+          <w:sz w:val="22"/>
+          <w:shd w:val="clear" w:color="auto" w:fill="FFFFFF"/>
+        </w:rPr>
+        <w:t>I</w:t>
+      </w:r>
+      <w:r>
+        <w:rPr>
+          <w:rFonts w:cstheme="minorHAnsi"/>
+          <w:b/>
+          <w:bCs/>
+          <w:color w:val="FF0000"/>
+          <w:sz w:val="22"/>
+          <w:shd w:val="clear" w:color="auto" w:fill="FFFFFF"/>
+        </w:rPr>
+        <w:t xml:space="preserve">njection” attack first </w:t>
+      </w:r>
+      <w:r>
+        <w:rPr>
+          <w:rFonts w:cstheme="minorHAnsi"/>
+          <w:b/>
+          <w:bCs/>
+          <w:color w:val="FF0000"/>
+          <w:sz w:val="22"/>
+          <w:shd w:val="clear" w:color="auto" w:fill="FFFFFF"/>
+        </w:rPr>
+        <w:t xml:space="preserve">in the demonstration </w:t>
+      </w:r>
+      <w:r>
+        <w:rPr>
+          <w:rFonts w:cstheme="minorHAnsi"/>
+          <w:b/>
+          <w:bCs/>
+          <w:color w:val="FF0000"/>
+          <w:sz w:val="22"/>
+          <w:shd w:val="clear" w:color="auto" w:fill="FFFFFF"/>
+        </w:rPr>
+        <w:t xml:space="preserve">as this will not </w:t>
       </w:r>
       <w:r>
         <w:rPr>
@@ -2519,15 +2731,39 @@
           <w:sz w:val="22"/>
           <w:shd w:val="clear" w:color="auto" w:fill="FFFFFF"/>
         </w:rPr>
-        <w:t>Check and make sure the “Technician</w:t>
-      </w:r>
-      <w:r>
-        <w:rPr>
-          <w:rFonts w:cstheme="minorHAnsi"/>
-          <w:sz w:val="22"/>
-          <w:shd w:val="clear" w:color="auto" w:fill="FFFFFF"/>
-        </w:rPr>
-        <w:t xml:space="preserve"> PC</w:t>
+        <w:t>Check and make sure the</w:t>
+      </w:r>
+      <w:r>
+        <w:rPr>
+          <w:rFonts w:cstheme="minorHAnsi"/>
+          <w:sz w:val="22"/>
+          <w:shd w:val="clear" w:color="auto" w:fill="FFFFFF"/>
+        </w:rPr>
+        <w:t xml:space="preserve"> network switches,</w:t>
+      </w:r>
+      <w:r>
+        <w:rPr>
+          <w:rFonts w:cstheme="minorHAnsi"/>
+          <w:sz w:val="22"/>
+          <w:shd w:val="clear" w:color="auto" w:fill="FFFFFF"/>
+        </w:rPr>
+        <w:t xml:space="preserve"> “</w:t>
+      </w:r>
+      <w:r>
+        <w:rPr>
+          <w:rFonts w:cstheme="minorHAnsi"/>
+          <w:sz w:val="22"/>
+          <w:shd w:val="clear" w:color="auto" w:fill="FFFFFF"/>
+        </w:rPr>
+        <w:t xml:space="preserve">Technical </w:t>
+      </w:r>
+      <w:r>
+        <w:rPr>
+          <w:rFonts w:cstheme="minorHAnsi"/>
+          <w:sz w:val="22"/>
+          <w:shd w:val="clear" w:color="auto" w:fill="FFFFFF"/>
+        </w:rPr>
+        <w:t>PC</w:t>
       </w:r>
       <w:r>
         <w:rPr>
@@ -2591,6 +2827,14 @@
           <w:sz w:val="22"/>
           <w:shd w:val="clear" w:color="auto" w:fill="FFFFFF"/>
         </w:rPr>
+        <w:t xml:space="preserve">SCADA </w:t>
+      </w:r>
+      <w:r>
+        <w:rPr>
+          <w:rFonts w:cstheme="minorHAnsi"/>
+          <w:sz w:val="22"/>
+          <w:shd w:val="clear" w:color="auto" w:fill="FFFFFF"/>
+        </w:rPr>
         <w:t>HMI PC</w:t>
       </w:r>
       <w:r>
@@ -2607,16 +2851,7 @@
           <w:sz w:val="22"/>
           <w:shd w:val="clear" w:color="auto" w:fill="FFFFFF"/>
         </w:rPr>
-        <w:t xml:space="preserve"> are working </w:t>
-      </w:r>
-      <w:r>
-        <w:rPr>
-          <w:rFonts w:cstheme="minorHAnsi"/>
-          <w:sz w:val="22"/>
-          <w:shd w:val="clear" w:color="auto" w:fill="FFFFFF"/>
-        </w:rPr>
-        <w:lastRenderedPageBreak/>
-        <w:t>normally</w:t>
+        <w:t xml:space="preserve"> are working normally</w:t>
       </w:r>
       <w:r>
         <w:rPr>
@@ -2647,6 +2882,7 @@
           <w:sz w:val="22"/>
           <w:shd w:val="clear" w:color="auto" w:fill="FFFFFF"/>
         </w:rPr>
+        <w:lastRenderedPageBreak/>
         <w:t xml:space="preserve">Login Information (username/password): </w:t>
       </w:r>
     </w:p>
@@ -2854,16 +3090,14 @@
         </w:rPr>
         <w:t xml:space="preserve"> BEFORE </w:t>
       </w:r>
-      <w:proofErr w:type="gramStart"/>
-      <w:r>
-        <w:rPr>
-          <w:rFonts w:cstheme="minorHAnsi"/>
-          <w:sz w:val="22"/>
-          <w:shd w:val="clear" w:color="auto" w:fill="FFFFFF"/>
-        </w:rPr>
-        <w:t>proceed</w:t>
-      </w:r>
-      <w:proofErr w:type="gramEnd"/>
+      <w:r>
+        <w:rPr>
+          <w:rFonts w:cstheme="minorHAnsi"/>
+          <w:sz w:val="22"/>
+          <w:shd w:val="clear" w:color="auto" w:fill="FFFFFF"/>
+        </w:rPr>
+        <w:t>proceeding</w:t>
+      </w:r>
       <w:r>
         <w:rPr>
           <w:rFonts w:cstheme="minorHAnsi"/>
@@ -2960,7 +3194,39 @@
           <w:sz w:val="22"/>
           <w:shd w:val="clear" w:color="auto" w:fill="FFFFFF"/>
         </w:rPr>
-        <w:t>. (The Raspberry PI green light is on.)</w:t>
+        <w:t>. (The Raspberry PI</w:t>
+      </w:r>
+      <w:r>
+        <w:rPr>
+          <w:rFonts w:cstheme="minorHAnsi"/>
+          <w:sz w:val="22"/>
+          <w:shd w:val="clear" w:color="auto" w:fill="FFFFFF"/>
+        </w:rPr>
+        <w:t>’s</w:t>
+      </w:r>
+      <w:r>
+        <w:rPr>
+          <w:rFonts w:cstheme="minorHAnsi"/>
+          <w:sz w:val="22"/>
+          <w:shd w:val="clear" w:color="auto" w:fill="FFFFFF"/>
+        </w:rPr>
+        <w:t xml:space="preserve"> green </w:t>
+      </w:r>
+      <w:r>
+        <w:rPr>
+          <w:rFonts w:cstheme="minorHAnsi"/>
+          <w:sz w:val="22"/>
+          <w:shd w:val="clear" w:color="auto" w:fill="FFFFFF"/>
+        </w:rPr>
+        <w:t xml:space="preserve">power </w:t>
+      </w:r>
+      <w:r>
+        <w:rPr>
+          <w:rFonts w:cstheme="minorHAnsi"/>
+          <w:sz w:val="22"/>
+          <w:shd w:val="clear" w:color="auto" w:fill="FFFFFF"/>
+        </w:rPr>
+        <w:t>light is on.)</w:t>
       </w:r>
     </w:p>
     <w:p>
@@ -3035,19 +3301,8 @@
           <w:sz w:val="22"/>
           <w:shd w:val="clear" w:color="auto" w:fill="FFFFFF"/>
         </w:rPr>
-        <w:t xml:space="preserve"> </w:t>
-      </w:r>
-      <w:proofErr w:type="gramStart"/>
-      <w:r>
-        <w:rPr>
-          <w:rFonts w:cstheme="minorHAnsi"/>
-          <w:b/>
-          <w:sz w:val="22"/>
-          <w:shd w:val="clear" w:color="auto" w:fill="FFFFFF"/>
-        </w:rPr>
-        <w:t>demo</w:t>
-      </w:r>
-      <w:proofErr w:type="gramEnd"/>
+        <w:t xml:space="preserve"> demo</w:t>
+      </w:r>
     </w:p>
     <w:p>
       <w:pPr>
@@ -3113,7 +3368,23 @@
           <w:sz w:val="22"/>
           <w:shd w:val="clear" w:color="auto" w:fill="FFFFFF"/>
         </w:rPr>
-        <w:t xml:space="preserve">unway light to show the </w:t>
+        <w:t>unway light</w:t>
+      </w:r>
+      <w:r>
+        <w:rPr>
+          <w:rFonts w:cstheme="minorHAnsi"/>
+          <w:sz w:val="22"/>
+          <w:shd w:val="clear" w:color="auto" w:fill="FFFFFF"/>
+        </w:rPr>
+        <w:t>s</w:t>
+      </w:r>
+      <w:r>
+        <w:rPr>
+          <w:rFonts w:cstheme="minorHAnsi"/>
+          <w:sz w:val="22"/>
+          <w:shd w:val="clear" w:color="auto" w:fill="FFFFFF"/>
+        </w:rPr>
+        <w:t xml:space="preserve"> to show the </w:t>
       </w:r>
       <w:r>
         <w:rPr>
@@ -3159,7 +3430,7 @@
           <w:sz w:val="22"/>
           <w:shd w:val="clear" w:color="auto" w:fill="FFFFFF"/>
         </w:rPr>
-        <w:t>eave the runway light at ON</w:t>
+        <w:t>eave the runway light</w:t>
       </w:r>
       <w:r>
         <w:rPr>
@@ -3170,7 +3441,7 @@
           <w:sz w:val="22"/>
           <w:shd w:val="clear" w:color="auto" w:fill="FFFFFF"/>
         </w:rPr>
-        <w:t xml:space="preserve"> state</w:t>
+        <w:t>s</w:t>
       </w:r>
       <w:r>
         <w:rPr>
@@ -3181,7 +3452,7 @@
           <w:sz w:val="22"/>
           <w:shd w:val="clear" w:color="auto" w:fill="FFFFFF"/>
         </w:rPr>
-        <w:t xml:space="preserve"> for the next step</w:t>
+        <w:t xml:space="preserve"> at ON</w:t>
       </w:r>
       <w:r>
         <w:rPr>
@@ -3192,6 +3463,28 @@
           <w:sz w:val="22"/>
           <w:shd w:val="clear" w:color="auto" w:fill="FFFFFF"/>
         </w:rPr>
+        <w:t xml:space="preserve"> state</w:t>
+      </w:r>
+      <w:r>
+        <w:rPr>
+          <w:rFonts w:cstheme="minorHAnsi"/>
+          <w:b/>
+          <w:bCs/>
+          <w:color w:val="FF0000"/>
+          <w:sz w:val="22"/>
+          <w:shd w:val="clear" w:color="auto" w:fill="FFFFFF"/>
+        </w:rPr>
+        <w:t xml:space="preserve"> for the next step</w:t>
+      </w:r>
+      <w:r>
+        <w:rPr>
+          <w:rFonts w:cstheme="minorHAnsi"/>
+          <w:b/>
+          <w:bCs/>
+          <w:color w:val="FF0000"/>
+          <w:sz w:val="22"/>
+          <w:shd w:val="clear" w:color="auto" w:fill="FFFFFF"/>
+        </w:rPr>
         <w:t>.</w:t>
       </w:r>
       <w:r>
@@ -3252,6 +3545,14 @@
           <w:sz w:val="22"/>
           <w:shd w:val="clear" w:color="auto" w:fill="FFFFFF"/>
         </w:rPr>
+        <w:t xml:space="preserve">the </w:t>
+      </w:r>
+      <w:r>
+        <w:rPr>
+          <w:rFonts w:cstheme="minorHAnsi"/>
+          <w:sz w:val="22"/>
+          <w:shd w:val="clear" w:color="auto" w:fill="FFFFFF"/>
+        </w:rPr>
         <w:t xml:space="preserve">web </w:t>
       </w:r>
       <w:r>
@@ -3282,6 +3583,7 @@
         <w:rPr>
           <w:rFonts w:cstheme="minorHAnsi"/>
           <w:sz w:val="22"/>
+          <w:u w:val="single"/>
           <w:shd w:val="clear" w:color="auto" w:fill="FFFFFF"/>
         </w:rPr>
         <w:t>http://localhost:8080</w:t>
@@ -3298,6 +3600,7 @@
         <w:rPr>
           <w:rFonts w:cstheme="minorHAnsi"/>
           <w:sz w:val="22"/>
+          <w:u w:val="single"/>
           <w:shd w:val="clear" w:color="auto" w:fill="FFFFFF"/>
         </w:rPr>
         <w:t>http://127.0.0.1:8080</w:t>
@@ -3308,7 +3611,23 @@
           <w:sz w:val="22"/>
           <w:shd w:val="clear" w:color="auto" w:fill="FFFFFF"/>
         </w:rPr>
-        <w:t xml:space="preserve"> and the attack control page will show as below</w:t>
+        <w:t xml:space="preserve"> and the attack control </w:t>
+      </w:r>
+      <w:r>
+        <w:rPr>
+          <w:rFonts w:cstheme="minorHAnsi"/>
+          <w:sz w:val="22"/>
+          <w:shd w:val="clear" w:color="auto" w:fill="FFFFFF"/>
+        </w:rPr>
+        <w:t>web</w:t>
+      </w:r>
+      <w:r>
+        <w:rPr>
+          <w:rFonts w:cstheme="minorHAnsi"/>
+          <w:sz w:val="22"/>
+          <w:shd w:val="clear" w:color="auto" w:fill="FFFFFF"/>
+        </w:rPr>
+        <w:t>page will show as below</w:t>
       </w:r>
       <w:r>
         <w:rPr>
@@ -3318,31 +3637,95 @@
         </w:rPr>
         <w:t xml:space="preserve">. </w:t>
       </w:r>
-    </w:p>
-    <w:p>
-      <w:pPr>
-        <w:rPr>
-          <w:rFonts w:cstheme="minorHAnsi"/>
-          <w:sz w:val="22"/>
-          <w:shd w:val="clear" w:color="auto" w:fill="FFFFFF"/>
-        </w:rPr>
-      </w:pPr>
-    </w:p>
-    <w:p>
-      <w:pPr>
-        <w:rPr>
-          <w:rFonts w:cstheme="minorHAnsi"/>
-          <w:sz w:val="22"/>
-          <w:shd w:val="clear" w:color="auto" w:fill="FFFFFF"/>
-        </w:rPr>
-      </w:pPr>
-      <w:r>
-        <w:rPr>
-          <w:rFonts w:cstheme="minorHAnsi"/>
-          <w:sz w:val="22"/>
-          <w:shd w:val="clear" w:color="auto" w:fill="FFFFFF"/>
-        </w:rPr>
-        <w:t>2.3 To START the attack, p</w:t>
+      <w:r>
+        <w:rPr>
+          <w:rFonts w:cstheme="minorHAnsi"/>
+          <w:sz w:val="22"/>
+          <w:shd w:val="clear" w:color="auto" w:fill="FFFFFF"/>
+        </w:rPr>
+        <w:t>(</w:t>
+      </w:r>
+      <w:r>
+        <w:rPr>
+          <w:rFonts w:cstheme="minorHAnsi"/>
+          <w:sz w:val="22"/>
+          <w:shd w:val="clear" w:color="auto" w:fill="FFFFFF"/>
+        </w:rPr>
+        <w:t>F</w:t>
+      </w:r>
+      <w:r>
+        <w:rPr>
+          <w:rFonts w:cstheme="minorHAnsi"/>
+          <w:sz w:val="22"/>
+          <w:shd w:val="clear" w:color="auto" w:fill="FFFFFF"/>
+        </w:rPr>
+        <w:t>igure</w:t>
+      </w:r>
+      <w:r>
+        <w:rPr>
+          <w:rFonts w:cstheme="minorHAnsi"/>
+          <w:sz w:val="22"/>
+          <w:shd w:val="clear" w:color="auto" w:fill="FFFFFF"/>
+        </w:rPr>
+        <w:t>_</w:t>
+      </w:r>
+      <w:r>
+        <w:rPr>
+          <w:rFonts w:cstheme="minorHAnsi"/>
+          <w:sz w:val="22"/>
+          <w:shd w:val="clear" w:color="auto" w:fill="FFFFFF"/>
+        </w:rPr>
+        <w:t>1</w:t>
+      </w:r>
+      <w:r>
+        <w:rPr>
+          <w:rFonts w:cstheme="minorHAnsi"/>
+          <w:sz w:val="22"/>
+          <w:shd w:val="clear" w:color="auto" w:fill="FFFFFF"/>
+        </w:rPr>
+        <w:t>)</w:t>
+      </w:r>
+    </w:p>
+    <w:p>
+      <w:pPr>
+        <w:rPr>
+          <w:rFonts w:cstheme="minorHAnsi"/>
+          <w:sz w:val="22"/>
+          <w:shd w:val="clear" w:color="auto" w:fill="FFFFFF"/>
+        </w:rPr>
+      </w:pPr>
+    </w:p>
+    <w:p>
+      <w:pPr>
+        <w:rPr>
+          <w:rFonts w:cstheme="minorHAnsi"/>
+          <w:sz w:val="22"/>
+          <w:shd w:val="clear" w:color="auto" w:fill="FFFFFF"/>
+        </w:rPr>
+      </w:pPr>
+      <w:r>
+        <w:rPr>
+          <w:rFonts w:cstheme="minorHAnsi"/>
+          <w:sz w:val="22"/>
+          <w:shd w:val="clear" w:color="auto" w:fill="FFFFFF"/>
+        </w:rPr>
+        <w:t xml:space="preserve">2.3 To </w:t>
+      </w:r>
+      <w:r>
+        <w:rPr>
+          <w:rFonts w:cstheme="minorHAnsi"/>
+          <w:sz w:val="22"/>
+          <w:shd w:val="clear" w:color="auto" w:fill="FFFFFF"/>
+        </w:rPr>
+        <w:t xml:space="preserve">START </w:t>
+      </w:r>
+      <w:r>
+        <w:rPr>
+          <w:rFonts w:cstheme="minorHAnsi"/>
+          <w:sz w:val="22"/>
+          <w:shd w:val="clear" w:color="auto" w:fill="FFFFFF"/>
+        </w:rPr>
+        <w:t>the attack, p</w:t>
       </w:r>
       <w:r>
         <w:rPr>
@@ -3366,7 +3749,55 @@
           <w:sz w:val="22"/>
           <w:shd w:val="clear" w:color="auto" w:fill="FFFFFF"/>
         </w:rPr>
-        <w:t>alse data injection attack</w:t>
+        <w:t xml:space="preserve">alse </w:t>
+      </w:r>
+      <w:r>
+        <w:rPr>
+          <w:rFonts w:cstheme="minorHAnsi"/>
+          <w:sz w:val="22"/>
+          <w:shd w:val="clear" w:color="auto" w:fill="FFFFFF"/>
+        </w:rPr>
+        <w:t>D</w:t>
+      </w:r>
+      <w:r>
+        <w:rPr>
+          <w:rFonts w:cstheme="minorHAnsi"/>
+          <w:sz w:val="22"/>
+          <w:shd w:val="clear" w:color="auto" w:fill="FFFFFF"/>
+        </w:rPr>
+        <w:t xml:space="preserve">ata </w:t>
+      </w:r>
+      <w:r>
+        <w:rPr>
+          <w:rFonts w:cstheme="minorHAnsi"/>
+          <w:sz w:val="22"/>
+          <w:shd w:val="clear" w:color="auto" w:fill="FFFFFF"/>
+        </w:rPr>
+        <w:t>I</w:t>
+      </w:r>
+      <w:r>
+        <w:rPr>
+          <w:rFonts w:cstheme="minorHAnsi"/>
+          <w:sz w:val="22"/>
+          <w:shd w:val="clear" w:color="auto" w:fill="FFFFFF"/>
+        </w:rPr>
+        <w:t xml:space="preserve">njection </w:t>
+      </w:r>
+      <w:r>
+        <w:rPr>
+          <w:rFonts w:cstheme="minorHAnsi"/>
+          <w:sz w:val="22"/>
+          <w:shd w:val="clear" w:color="auto" w:fill="FFFFFF"/>
+        </w:rPr>
+        <w:t>A</w:t>
+      </w:r>
+      <w:r>
+        <w:rPr>
+          <w:rFonts w:cstheme="minorHAnsi"/>
+          <w:sz w:val="22"/>
+          <w:shd w:val="clear" w:color="auto" w:fill="FFFFFF"/>
+        </w:rPr>
+        <w:t>ttack</w:t>
       </w:r>
       <w:r>
         <w:rPr>
@@ -3430,7 +3861,23 @@
           <w:sz w:val="22"/>
           <w:shd w:val="clear" w:color="auto" w:fill="FFFFFF"/>
         </w:rPr>
-        <w:t>ttack” button (marked in the red rectangle).</w:t>
+        <w:t>ttack” button (marked in the red rectangle</w:t>
+      </w:r>
+      <w:r>
+        <w:rPr>
+          <w:rFonts w:cstheme="minorHAnsi"/>
+          <w:sz w:val="22"/>
+          <w:shd w:val="clear" w:color="auto" w:fill="FFFFFF"/>
+        </w:rPr>
+        <w:t xml:space="preserve"> in figure_1</w:t>
+      </w:r>
+      <w:r>
+        <w:rPr>
+          <w:rFonts w:cstheme="minorHAnsi"/>
+          <w:sz w:val="22"/>
+          <w:shd w:val="clear" w:color="auto" w:fill="FFFFFF"/>
+        </w:rPr>
+        <w:t>).</w:t>
       </w:r>
     </w:p>
     <w:p>
@@ -3652,6 +4099,8 @@
     </w:p>
     <w:p>
       <w:pPr>
+        <w:spacing w:after="240"/>
+        <w:jc w:val="center"/>
         <w:rPr>
           <w:rFonts w:cstheme="minorHAnsi"/>
           <w:sz w:val="20"/>
@@ -3659,323 +4108,415 @@
           <w:shd w:val="clear" w:color="auto" w:fill="FFFFFF"/>
         </w:rPr>
       </w:pPr>
-    </w:p>
-    <w:p>
-      <w:pPr>
-        <w:rPr>
-          <w:rFonts w:cstheme="minorHAnsi"/>
-          <w:sz w:val="22"/>
-          <w:shd w:val="clear" w:color="auto" w:fill="FFFFFF"/>
-        </w:rPr>
-      </w:pPr>
-      <w:r>
-        <w:rPr>
-          <w:rFonts w:cstheme="minorHAnsi"/>
-          <w:sz w:val="22"/>
-          <w:shd w:val="clear" w:color="auto" w:fill="FFFFFF"/>
-        </w:rPr>
-        <w:t>2.4</w:t>
-      </w:r>
-      <w:r>
-        <w:rPr>
-          <w:rFonts w:cstheme="minorHAnsi"/>
-          <w:sz w:val="22"/>
-          <w:shd w:val="clear" w:color="auto" w:fill="FFFFFF"/>
-        </w:rPr>
-        <w:t xml:space="preserve"> </w:t>
-      </w:r>
-      <w:r>
-        <w:rPr>
-          <w:rFonts w:cstheme="minorHAnsi"/>
-          <w:sz w:val="22"/>
-          <w:shd w:val="clear" w:color="auto" w:fill="FFFFFF"/>
-        </w:rPr>
-        <w:t xml:space="preserve">Wait for </w:t>
-      </w:r>
-      <w:r>
-        <w:rPr>
-          <w:rFonts w:cstheme="minorHAnsi"/>
-          <w:sz w:val="22"/>
-          <w:shd w:val="clear" w:color="auto" w:fill="FFFFFF"/>
-        </w:rPr>
-        <w:t>10 to</w:t>
-      </w:r>
-      <w:r>
-        <w:rPr>
-          <w:rFonts w:cstheme="minorHAnsi"/>
-          <w:sz w:val="22"/>
-          <w:shd w:val="clear" w:color="auto" w:fill="FFFFFF"/>
-        </w:rPr>
-        <w:t xml:space="preserve"> 20 seconds</w:t>
-      </w:r>
-      <w:r>
-        <w:rPr>
-          <w:rFonts w:cstheme="minorHAnsi"/>
-          <w:sz w:val="22"/>
-          <w:shd w:val="clear" w:color="auto" w:fill="FFFFFF"/>
-        </w:rPr>
-        <w:t xml:space="preserve"> until the</w:t>
-      </w:r>
-      <w:r>
-        <w:rPr>
-          <w:rFonts w:cstheme="minorHAnsi"/>
-          <w:sz w:val="22"/>
-          <w:shd w:val="clear" w:color="auto" w:fill="FFFFFF"/>
-        </w:rPr>
-        <w:t xml:space="preserve"> </w:t>
-      </w:r>
-      <w:r>
-        <w:rPr>
-          <w:rFonts w:cstheme="minorHAnsi"/>
-          <w:sz w:val="22"/>
-          <w:shd w:val="clear" w:color="auto" w:fill="FFFFFF"/>
-        </w:rPr>
-        <w:t xml:space="preserve">‘training </w:t>
-      </w:r>
-      <w:r>
-        <w:rPr>
-          <w:rFonts w:cstheme="minorHAnsi"/>
-          <w:sz w:val="22"/>
-          <w:shd w:val="clear" w:color="auto" w:fill="FFFFFF"/>
-        </w:rPr>
-        <w:t>HMI</w:t>
-      </w:r>
-      <w:r>
-        <w:rPr>
-          <w:rFonts w:cstheme="minorHAnsi"/>
-          <w:sz w:val="22"/>
-          <w:shd w:val="clear" w:color="auto" w:fill="FFFFFF"/>
-        </w:rPr>
-        <w:t>’</w:t>
-      </w:r>
-      <w:r>
-        <w:rPr>
-          <w:rFonts w:cstheme="minorHAnsi"/>
-          <w:sz w:val="22"/>
-          <w:shd w:val="clear" w:color="auto" w:fill="FFFFFF"/>
-        </w:rPr>
-        <w:t xml:space="preserve"> shown the</w:t>
-      </w:r>
-      <w:r>
-        <w:rPr>
-          <w:rFonts w:cstheme="minorHAnsi"/>
-          <w:sz w:val="22"/>
-          <w:shd w:val="clear" w:color="auto" w:fill="FFFFFF"/>
-        </w:rPr>
-        <w:t xml:space="preserve"> </w:t>
-      </w:r>
-      <w:r>
-        <w:rPr>
-          <w:rFonts w:cstheme="minorHAnsi"/>
-          <w:sz w:val="22"/>
-          <w:shd w:val="clear" w:color="auto" w:fill="FFFFFF"/>
-        </w:rPr>
-        <w:t xml:space="preserve">airport </w:t>
-      </w:r>
-      <w:r>
-        <w:rPr>
-          <w:rFonts w:cstheme="minorHAnsi"/>
-          <w:sz w:val="22"/>
-          <w:shd w:val="clear" w:color="auto" w:fill="FFFFFF"/>
-        </w:rPr>
-        <w:t xml:space="preserve">runway light </w:t>
-      </w:r>
-      <w:r>
-        <w:rPr>
-          <w:rFonts w:cstheme="minorHAnsi"/>
-          <w:sz w:val="22"/>
-          <w:shd w:val="clear" w:color="auto" w:fill="FFFFFF"/>
-        </w:rPr>
-        <w:t>was turn</w:t>
-      </w:r>
-      <w:r>
-        <w:rPr>
-          <w:rFonts w:cstheme="minorHAnsi"/>
-          <w:sz w:val="22"/>
-          <w:shd w:val="clear" w:color="auto" w:fill="FFFFFF"/>
-        </w:rPr>
-        <w:t xml:space="preserve"> off. This</w:t>
-      </w:r>
-      <w:r>
-        <w:rPr>
-          <w:rFonts w:cstheme="minorHAnsi"/>
-          <w:sz w:val="22"/>
-          <w:shd w:val="clear" w:color="auto" w:fill="FFFFFF"/>
-        </w:rPr>
-        <w:t xml:space="preserve"> </w:t>
-      </w:r>
-      <w:r>
-        <w:rPr>
-          <w:rFonts w:cstheme="minorHAnsi"/>
-          <w:sz w:val="22"/>
-          <w:shd w:val="clear" w:color="auto" w:fill="FFFFFF"/>
-        </w:rPr>
-        <w:t xml:space="preserve">indicated </w:t>
-      </w:r>
-      <w:r>
-        <w:rPr>
-          <w:rFonts w:cstheme="minorHAnsi"/>
-          <w:sz w:val="22"/>
-          <w:shd w:val="clear" w:color="auto" w:fill="FFFFFF"/>
-        </w:rPr>
-        <w:t xml:space="preserve">the false data injection attack </w:t>
-      </w:r>
-      <w:r>
-        <w:rPr>
-          <w:rFonts w:cstheme="minorHAnsi"/>
-          <w:sz w:val="22"/>
-          <w:shd w:val="clear" w:color="auto" w:fill="FFFFFF"/>
-        </w:rPr>
-        <w:t>ha</w:t>
-      </w:r>
-      <w:r>
-        <w:rPr>
-          <w:rFonts w:cstheme="minorHAnsi"/>
-          <w:sz w:val="22"/>
-          <w:shd w:val="clear" w:color="auto" w:fill="FFFFFF"/>
-        </w:rPr>
-        <w:t>s started successful</w:t>
-      </w:r>
-      <w:r>
-        <w:rPr>
-          <w:rFonts w:cstheme="minorHAnsi"/>
-          <w:sz w:val="22"/>
-          <w:shd w:val="clear" w:color="auto" w:fill="FFFFFF"/>
-        </w:rPr>
-        <w:t>.</w:t>
-      </w:r>
-    </w:p>
-    <w:p>
-      <w:pPr>
-        <w:rPr>
-          <w:rFonts w:cstheme="minorHAnsi"/>
-          <w:sz w:val="22"/>
-          <w:shd w:val="clear" w:color="auto" w:fill="FFFFFF"/>
-        </w:rPr>
-      </w:pPr>
-      <w:r>
-        <w:rPr>
-          <w:rFonts w:cstheme="minorHAnsi"/>
-          <w:sz w:val="22"/>
-          <w:shd w:val="clear" w:color="auto" w:fill="FFFFFF"/>
-        </w:rPr>
-        <w:t xml:space="preserve"> </w:t>
-      </w:r>
-    </w:p>
-    <w:p>
-      <w:pPr>
-        <w:rPr>
-          <w:rFonts w:cstheme="minorHAnsi"/>
-          <w:sz w:val="22"/>
-          <w:shd w:val="clear" w:color="auto" w:fill="FFFFFF"/>
-        </w:rPr>
-      </w:pPr>
-      <w:r>
-        <w:rPr>
-          <w:rFonts w:cstheme="minorHAnsi"/>
-          <w:sz w:val="22"/>
-          <w:shd w:val="clear" w:color="auto" w:fill="FFFFFF"/>
-        </w:rPr>
-        <w:t xml:space="preserve">2.5 </w:t>
-      </w:r>
-      <w:r>
-        <w:rPr>
-          <w:rFonts w:cstheme="minorHAnsi"/>
-          <w:sz w:val="22"/>
-          <w:shd w:val="clear" w:color="auto" w:fill="FFFFFF"/>
-        </w:rPr>
-        <w:t xml:space="preserve">Try to turn on/off the runway light from the </w:t>
-      </w:r>
-      <w:r>
-        <w:rPr>
-          <w:rFonts w:cstheme="minorHAnsi"/>
-          <w:sz w:val="22"/>
-          <w:shd w:val="clear" w:color="auto" w:fill="FFFFFF"/>
-        </w:rPr>
-        <w:t>‘</w:t>
-      </w:r>
-      <w:r>
-        <w:rPr>
-          <w:rFonts w:cstheme="minorHAnsi"/>
-          <w:sz w:val="22"/>
-          <w:shd w:val="clear" w:color="auto" w:fill="FFFFFF"/>
-        </w:rPr>
-        <w:t>training HMI</w:t>
-      </w:r>
-      <w:r>
-        <w:rPr>
-          <w:rFonts w:cstheme="minorHAnsi"/>
-          <w:sz w:val="22"/>
-          <w:shd w:val="clear" w:color="auto" w:fill="FFFFFF"/>
-        </w:rPr>
-        <w:t>’</w:t>
-      </w:r>
-      <w:r>
-        <w:rPr>
-          <w:rFonts w:cstheme="minorHAnsi"/>
-          <w:sz w:val="22"/>
-          <w:shd w:val="clear" w:color="auto" w:fill="FFFFFF"/>
-        </w:rPr>
-        <w:t xml:space="preserve"> and you can see the control signal </w:t>
-      </w:r>
-      <w:r>
-        <w:rPr>
-          <w:rFonts w:cstheme="minorHAnsi"/>
-          <w:sz w:val="22"/>
-          <w:shd w:val="clear" w:color="auto" w:fill="FFFFFF"/>
-        </w:rPr>
-        <w:t xml:space="preserve">has </w:t>
-      </w:r>
-      <w:r>
-        <w:rPr>
-          <w:rFonts w:cstheme="minorHAnsi"/>
-          <w:sz w:val="22"/>
-          <w:shd w:val="clear" w:color="auto" w:fill="FFFFFF"/>
-        </w:rPr>
-        <w:lastRenderedPageBreak/>
-        <w:t>been</w:t>
-      </w:r>
-      <w:r>
-        <w:rPr>
-          <w:rFonts w:cstheme="minorHAnsi"/>
-          <w:sz w:val="22"/>
-          <w:shd w:val="clear" w:color="auto" w:fill="FFFFFF"/>
-        </w:rPr>
-        <w:t xml:space="preserve"> </w:t>
-      </w:r>
-      <w:r>
-        <w:rPr>
-          <w:rFonts w:cstheme="minorHAnsi"/>
-          <w:sz w:val="22"/>
-          <w:shd w:val="clear" w:color="auto" w:fill="FFFFFF"/>
-        </w:rPr>
-        <w:t xml:space="preserve">reversed. </w:t>
-      </w:r>
-    </w:p>
-    <w:p>
-      <w:pPr>
+      <w:r>
         <w:rPr>
           <w:rFonts w:cstheme="minorHAnsi"/>
           <w:sz w:val="20"/>
           <w:szCs w:val="20"/>
           <w:shd w:val="clear" w:color="auto" w:fill="FFFFFF"/>
         </w:rPr>
-      </w:pPr>
-    </w:p>
-    <w:p>
-      <w:pPr>
-        <w:rPr>
-          <w:rFonts w:cstheme="minorHAnsi"/>
-          <w:sz w:val="22"/>
-          <w:shd w:val="clear" w:color="auto" w:fill="FFFFFF"/>
-        </w:rPr>
-      </w:pPr>
-      <w:r>
-        <w:rPr>
-          <w:rFonts w:cstheme="minorHAnsi"/>
-          <w:sz w:val="22"/>
-          <w:shd w:val="clear" w:color="auto" w:fill="FFFFFF"/>
-        </w:rPr>
+        <w:t>&lt;</w:t>
+      </w:r>
+      <w:r>
+        <w:rPr>
+          <w:rFonts w:cstheme="minorHAnsi"/>
+          <w:sz w:val="20"/>
+          <w:szCs w:val="20"/>
+          <w:shd w:val="clear" w:color="auto" w:fill="FFFFFF"/>
+        </w:rPr>
+        <w:t>Figure</w:t>
+      </w:r>
+      <w:r>
+        <w:rPr>
+          <w:rFonts w:cstheme="minorHAnsi"/>
+          <w:sz w:val="20"/>
+          <w:szCs w:val="20"/>
+          <w:shd w:val="clear" w:color="auto" w:fill="FFFFFF"/>
+        </w:rPr>
+        <w:t>_</w:t>
+      </w:r>
+      <w:r>
+        <w:rPr>
+          <w:rFonts w:cstheme="minorHAnsi"/>
+          <w:sz w:val="20"/>
+          <w:szCs w:val="20"/>
+          <w:shd w:val="clear" w:color="auto" w:fill="FFFFFF"/>
+        </w:rPr>
+        <w:t>1</w:t>
+      </w:r>
+      <w:r>
+        <w:rPr>
+          <w:rFonts w:cstheme="minorHAnsi"/>
+          <w:sz w:val="20"/>
+          <w:szCs w:val="20"/>
+          <w:shd w:val="clear" w:color="auto" w:fill="FFFFFF"/>
+        </w:rPr>
+        <w:t xml:space="preserve"> Attack Control Webpage</w:t>
+      </w:r>
+      <w:r>
+        <w:rPr>
+          <w:rFonts w:cstheme="minorHAnsi"/>
+          <w:sz w:val="20"/>
+          <w:szCs w:val="20"/>
+          <w:shd w:val="clear" w:color="auto" w:fill="FFFFFF"/>
+        </w:rPr>
+        <w:t>&gt;</w:t>
+      </w:r>
+    </w:p>
+    <w:p>
+      <w:pPr>
+        <w:rPr>
+          <w:rFonts w:cstheme="minorHAnsi"/>
+          <w:sz w:val="22"/>
+          <w:shd w:val="clear" w:color="auto" w:fill="FFFFFF"/>
+        </w:rPr>
+      </w:pPr>
+      <w:r>
+        <w:rPr>
+          <w:rFonts w:cstheme="minorHAnsi"/>
+          <w:sz w:val="22"/>
+          <w:shd w:val="clear" w:color="auto" w:fill="FFFFFF"/>
+        </w:rPr>
+        <w:t>2.4</w:t>
+      </w:r>
+      <w:r>
+        <w:rPr>
+          <w:rFonts w:cstheme="minorHAnsi"/>
+          <w:sz w:val="22"/>
+          <w:shd w:val="clear" w:color="auto" w:fill="FFFFFF"/>
+        </w:rPr>
+        <w:t xml:space="preserve"> </w:t>
+      </w:r>
+      <w:r>
+        <w:rPr>
+          <w:rFonts w:cstheme="minorHAnsi"/>
+          <w:sz w:val="22"/>
+          <w:shd w:val="clear" w:color="auto" w:fill="FFFFFF"/>
+        </w:rPr>
+        <w:t xml:space="preserve">Wait for </w:t>
+      </w:r>
+      <w:r>
+        <w:rPr>
+          <w:rFonts w:cstheme="minorHAnsi"/>
+          <w:sz w:val="22"/>
+          <w:shd w:val="clear" w:color="auto" w:fill="FFFFFF"/>
+        </w:rPr>
+        <w:t>10 to</w:t>
+      </w:r>
+      <w:r>
+        <w:rPr>
+          <w:rFonts w:cstheme="minorHAnsi"/>
+          <w:sz w:val="22"/>
+          <w:shd w:val="clear" w:color="auto" w:fill="FFFFFF"/>
+        </w:rPr>
+        <w:t xml:space="preserve"> 20 seconds</w:t>
+      </w:r>
+      <w:r>
+        <w:rPr>
+          <w:rFonts w:cstheme="minorHAnsi"/>
+          <w:sz w:val="22"/>
+          <w:shd w:val="clear" w:color="auto" w:fill="FFFFFF"/>
+        </w:rPr>
+        <w:t xml:space="preserve"> until the</w:t>
+      </w:r>
+      <w:r>
+        <w:rPr>
+          <w:rFonts w:cstheme="minorHAnsi"/>
+          <w:sz w:val="22"/>
+          <w:shd w:val="clear" w:color="auto" w:fill="FFFFFF"/>
+        </w:rPr>
+        <w:t xml:space="preserve"> </w:t>
+      </w:r>
+      <w:r>
+        <w:rPr>
+          <w:rFonts w:cstheme="minorHAnsi"/>
+          <w:sz w:val="22"/>
+          <w:shd w:val="clear" w:color="auto" w:fill="FFFFFF"/>
+        </w:rPr>
+        <w:t>‘</w:t>
+      </w:r>
+      <w:r>
+        <w:rPr>
+          <w:rFonts w:cstheme="minorHAnsi"/>
+          <w:sz w:val="22"/>
+          <w:shd w:val="clear" w:color="auto" w:fill="FFFFFF"/>
+        </w:rPr>
+        <w:t>T</w:t>
+      </w:r>
+      <w:r>
+        <w:rPr>
+          <w:rFonts w:cstheme="minorHAnsi"/>
+          <w:sz w:val="22"/>
+          <w:shd w:val="clear" w:color="auto" w:fill="FFFFFF"/>
+        </w:rPr>
+        <w:t xml:space="preserve">raining </w:t>
+      </w:r>
+      <w:r>
+        <w:rPr>
+          <w:rFonts w:cstheme="minorHAnsi"/>
+          <w:sz w:val="22"/>
+          <w:shd w:val="clear" w:color="auto" w:fill="FFFFFF"/>
+        </w:rPr>
+        <w:t>HMI</w:t>
+      </w:r>
+      <w:r>
+        <w:rPr>
+          <w:rFonts w:cstheme="minorHAnsi"/>
+          <w:sz w:val="22"/>
+          <w:shd w:val="clear" w:color="auto" w:fill="FFFFFF"/>
+        </w:rPr>
+        <w:t>’</w:t>
+      </w:r>
+      <w:r>
+        <w:rPr>
+          <w:rFonts w:cstheme="minorHAnsi"/>
+          <w:sz w:val="22"/>
+          <w:shd w:val="clear" w:color="auto" w:fill="FFFFFF"/>
+        </w:rPr>
+        <w:t xml:space="preserve"> </w:t>
+      </w:r>
+      <w:r>
+        <w:rPr>
+          <w:rFonts w:cstheme="minorHAnsi"/>
+          <w:sz w:val="22"/>
+          <w:shd w:val="clear" w:color="auto" w:fill="FFFFFF"/>
+        </w:rPr>
+        <w:t xml:space="preserve">page </w:t>
+      </w:r>
+      <w:r>
+        <w:rPr>
+          <w:rFonts w:cstheme="minorHAnsi"/>
+          <w:sz w:val="22"/>
+          <w:shd w:val="clear" w:color="auto" w:fill="FFFFFF"/>
+        </w:rPr>
+        <w:t>shown the</w:t>
+      </w:r>
+      <w:r>
+        <w:rPr>
+          <w:rFonts w:cstheme="minorHAnsi"/>
+          <w:sz w:val="22"/>
+          <w:shd w:val="clear" w:color="auto" w:fill="FFFFFF"/>
+        </w:rPr>
+        <w:t xml:space="preserve"> </w:t>
+      </w:r>
+      <w:r>
+        <w:rPr>
+          <w:rFonts w:cstheme="minorHAnsi"/>
+          <w:sz w:val="22"/>
+          <w:shd w:val="clear" w:color="auto" w:fill="FFFFFF"/>
+        </w:rPr>
+        <w:t xml:space="preserve">airport </w:t>
+      </w:r>
+      <w:r>
+        <w:rPr>
+          <w:rFonts w:cstheme="minorHAnsi"/>
+          <w:sz w:val="22"/>
+          <w:shd w:val="clear" w:color="auto" w:fill="FFFFFF"/>
+        </w:rPr>
+        <w:t xml:space="preserve">runway light </w:t>
+      </w:r>
+      <w:r>
+        <w:rPr>
+          <w:rFonts w:cstheme="minorHAnsi"/>
+          <w:sz w:val="22"/>
+          <w:shd w:val="clear" w:color="auto" w:fill="FFFFFF"/>
+        </w:rPr>
+        <w:t>was turn</w:t>
+      </w:r>
+      <w:r>
+        <w:rPr>
+          <w:rFonts w:cstheme="minorHAnsi"/>
+          <w:sz w:val="22"/>
+          <w:shd w:val="clear" w:color="auto" w:fill="FFFFFF"/>
+        </w:rPr>
+        <w:t xml:space="preserve"> off. This</w:t>
+      </w:r>
+      <w:r>
+        <w:rPr>
+          <w:rFonts w:cstheme="minorHAnsi"/>
+          <w:sz w:val="22"/>
+          <w:shd w:val="clear" w:color="auto" w:fill="FFFFFF"/>
+        </w:rPr>
+        <w:t xml:space="preserve"> </w:t>
+      </w:r>
+      <w:r>
+        <w:rPr>
+          <w:rFonts w:cstheme="minorHAnsi"/>
+          <w:sz w:val="22"/>
+          <w:shd w:val="clear" w:color="auto" w:fill="FFFFFF"/>
+        </w:rPr>
+        <w:t xml:space="preserve">indicated </w:t>
+      </w:r>
+      <w:r>
+        <w:rPr>
+          <w:rFonts w:cstheme="minorHAnsi"/>
+          <w:sz w:val="22"/>
+          <w:shd w:val="clear" w:color="auto" w:fill="FFFFFF"/>
+        </w:rPr>
+        <w:t xml:space="preserve">the false data injection attack </w:t>
+      </w:r>
+      <w:r>
+        <w:rPr>
+          <w:rFonts w:cstheme="minorHAnsi"/>
+          <w:sz w:val="22"/>
+          <w:shd w:val="clear" w:color="auto" w:fill="FFFFFF"/>
+        </w:rPr>
+        <w:t>ha</w:t>
+      </w:r>
+      <w:r>
+        <w:rPr>
+          <w:rFonts w:cstheme="minorHAnsi"/>
+          <w:sz w:val="22"/>
+          <w:shd w:val="clear" w:color="auto" w:fill="FFFFFF"/>
+        </w:rPr>
+        <w:t>s started successful</w:t>
+      </w:r>
+      <w:r>
+        <w:rPr>
+          <w:rFonts w:cstheme="minorHAnsi"/>
+          <w:sz w:val="22"/>
+          <w:shd w:val="clear" w:color="auto" w:fill="FFFFFF"/>
+        </w:rPr>
+        <w:t>.</w:t>
+      </w:r>
+    </w:p>
+    <w:p>
+      <w:pPr>
+        <w:rPr>
+          <w:rFonts w:cstheme="minorHAnsi"/>
+          <w:sz w:val="22"/>
+          <w:shd w:val="clear" w:color="auto" w:fill="FFFFFF"/>
+        </w:rPr>
+      </w:pPr>
+      <w:r>
+        <w:rPr>
+          <w:rFonts w:cstheme="minorHAnsi"/>
+          <w:sz w:val="22"/>
+          <w:shd w:val="clear" w:color="auto" w:fill="FFFFFF"/>
+        </w:rPr>
+        <w:t xml:space="preserve"> </w:t>
+      </w:r>
+    </w:p>
+    <w:p>
+      <w:pPr>
+        <w:rPr>
+          <w:rFonts w:cstheme="minorHAnsi"/>
+          <w:sz w:val="22"/>
+          <w:shd w:val="clear" w:color="auto" w:fill="FFFFFF"/>
+        </w:rPr>
+      </w:pPr>
+      <w:r>
+        <w:rPr>
+          <w:rFonts w:cstheme="minorHAnsi"/>
+          <w:sz w:val="22"/>
+          <w:shd w:val="clear" w:color="auto" w:fill="FFFFFF"/>
+        </w:rPr>
+        <w:t xml:space="preserve">2.5 </w:t>
+      </w:r>
+      <w:r>
+        <w:rPr>
+          <w:rFonts w:cstheme="minorHAnsi"/>
+          <w:sz w:val="22"/>
+          <w:shd w:val="clear" w:color="auto" w:fill="FFFFFF"/>
+        </w:rPr>
+        <w:t xml:space="preserve">Try to turn on/off the runway light from the </w:t>
+      </w:r>
+      <w:r>
+        <w:rPr>
+          <w:rFonts w:cstheme="minorHAnsi"/>
+          <w:sz w:val="22"/>
+          <w:shd w:val="clear" w:color="auto" w:fill="FFFFFF"/>
+        </w:rPr>
+        <w:t>‘</w:t>
+      </w:r>
+      <w:r>
+        <w:rPr>
+          <w:rFonts w:cstheme="minorHAnsi"/>
+          <w:sz w:val="22"/>
+          <w:shd w:val="clear" w:color="auto" w:fill="FFFFFF"/>
+        </w:rPr>
+        <w:t>T</w:t>
+      </w:r>
+      <w:r>
+        <w:rPr>
+          <w:rFonts w:cstheme="minorHAnsi"/>
+          <w:sz w:val="22"/>
+          <w:shd w:val="clear" w:color="auto" w:fill="FFFFFF"/>
+        </w:rPr>
+        <w:t>raining HMI</w:t>
+      </w:r>
+      <w:r>
+        <w:rPr>
+          <w:rFonts w:cstheme="minorHAnsi"/>
+          <w:sz w:val="22"/>
+          <w:shd w:val="clear" w:color="auto" w:fill="FFFFFF"/>
+        </w:rPr>
+        <w:t>’</w:t>
+      </w:r>
+      <w:r>
+        <w:rPr>
+          <w:rFonts w:cstheme="minorHAnsi"/>
+          <w:sz w:val="22"/>
+          <w:shd w:val="clear" w:color="auto" w:fill="FFFFFF"/>
+        </w:rPr>
+        <w:t xml:space="preserve"> </w:t>
+      </w:r>
+      <w:r>
+        <w:rPr>
+          <w:rFonts w:cstheme="minorHAnsi"/>
+          <w:sz w:val="22"/>
+          <w:shd w:val="clear" w:color="auto" w:fill="FFFFFF"/>
+        </w:rPr>
+        <w:t xml:space="preserve">page </w:t>
+      </w:r>
+      <w:r>
+        <w:rPr>
+          <w:rFonts w:cstheme="minorHAnsi"/>
+          <w:sz w:val="22"/>
+          <w:shd w:val="clear" w:color="auto" w:fill="FFFFFF"/>
+        </w:rPr>
+        <w:t xml:space="preserve">and you can see the control signal </w:t>
+      </w:r>
+      <w:r>
+        <w:rPr>
+          <w:rFonts w:cstheme="minorHAnsi"/>
+          <w:sz w:val="22"/>
+          <w:shd w:val="clear" w:color="auto" w:fill="FFFFFF"/>
+        </w:rPr>
+        <w:t>has been</w:t>
+      </w:r>
+      <w:r>
+        <w:rPr>
+          <w:rFonts w:cstheme="minorHAnsi"/>
+          <w:sz w:val="22"/>
+          <w:shd w:val="clear" w:color="auto" w:fill="FFFFFF"/>
+        </w:rPr>
+        <w:t xml:space="preserve"> </w:t>
+      </w:r>
+      <w:r>
+        <w:rPr>
+          <w:rFonts w:cstheme="minorHAnsi"/>
+          <w:sz w:val="22"/>
+          <w:shd w:val="clear" w:color="auto" w:fill="FFFFFF"/>
+        </w:rPr>
+        <w:t xml:space="preserve">reversed. </w:t>
+      </w:r>
+    </w:p>
+    <w:p>
+      <w:pPr>
+        <w:rPr>
+          <w:rFonts w:cstheme="minorHAnsi"/>
+          <w:sz w:val="22"/>
+          <w:shd w:val="clear" w:color="auto" w:fill="FFFFFF"/>
+        </w:rPr>
+      </w:pPr>
+      <w:r>
+        <w:rPr>
+          <w:rFonts w:cstheme="minorHAnsi"/>
+          <w:sz w:val="22"/>
+          <w:shd w:val="clear" w:color="auto" w:fill="FFFFFF"/>
+        </w:rPr>
+        <w:lastRenderedPageBreak/>
         <w:t>2.6</w:t>
       </w:r>
       <w:r>
@@ -4040,7 +4581,23 @@
           <w:sz w:val="22"/>
           <w:shd w:val="clear" w:color="auto" w:fill="FFFFFF"/>
         </w:rPr>
-        <w:t>top attack</w:t>
+        <w:t xml:space="preserve">top </w:t>
+      </w:r>
+      <w:r>
+        <w:rPr>
+          <w:rFonts w:cstheme="minorHAnsi"/>
+          <w:sz w:val="22"/>
+          <w:shd w:val="clear" w:color="auto" w:fill="FFFFFF"/>
+        </w:rPr>
+        <w:t>A</w:t>
+      </w:r>
+      <w:r>
+        <w:rPr>
+          <w:rFonts w:cstheme="minorHAnsi"/>
+          <w:sz w:val="22"/>
+          <w:shd w:val="clear" w:color="auto" w:fill="FFFFFF"/>
+        </w:rPr>
+        <w:t>ttack</w:t>
       </w:r>
       <w:r>
         <w:rPr>
@@ -4064,6 +4621,38 @@
           <w:sz w:val="22"/>
           <w:shd w:val="clear" w:color="auto" w:fill="FFFFFF"/>
         </w:rPr>
+        <w:t xml:space="preserve"> </w:t>
+      </w:r>
+      <w:r>
+        <w:rPr>
+          <w:rFonts w:cstheme="minorHAnsi"/>
+          <w:sz w:val="22"/>
+          <w:shd w:val="clear" w:color="auto" w:fill="FFFFFF"/>
+        </w:rPr>
+        <w:t>(</w:t>
+      </w:r>
+      <w:r>
+        <w:rPr>
+          <w:rFonts w:cstheme="minorHAnsi"/>
+          <w:sz w:val="22"/>
+          <w:shd w:val="clear" w:color="auto" w:fill="FFFFFF"/>
+        </w:rPr>
+        <w:t>as shown in figure_2</w:t>
+      </w:r>
+      <w:r>
+        <w:rPr>
+          <w:rFonts w:cstheme="minorHAnsi"/>
+          <w:sz w:val="22"/>
+          <w:shd w:val="clear" w:color="auto" w:fill="FFFFFF"/>
+        </w:rPr>
+        <w:t>)</w:t>
+      </w:r>
+      <w:r>
+        <w:rPr>
+          <w:rFonts w:cstheme="minorHAnsi"/>
+          <w:sz w:val="22"/>
+          <w:shd w:val="clear" w:color="auto" w:fill="FFFFFF"/>
+        </w:rPr>
         <w:t>, wait for</w:t>
       </w:r>
       <w:r>
@@ -4120,7 +4709,23 @@
           <w:sz w:val="22"/>
           <w:shd w:val="clear" w:color="auto" w:fill="FFFFFF"/>
         </w:rPr>
-        <w:t xml:space="preserve">‘training </w:t>
+        <w:t>‘</w:t>
+      </w:r>
+      <w:r>
+        <w:rPr>
+          <w:rFonts w:cstheme="minorHAnsi"/>
+          <w:sz w:val="22"/>
+          <w:shd w:val="clear" w:color="auto" w:fill="FFFFFF"/>
+        </w:rPr>
+        <w:t>T</w:t>
+      </w:r>
+      <w:r>
+        <w:rPr>
+          <w:rFonts w:cstheme="minorHAnsi"/>
+          <w:sz w:val="22"/>
+          <w:shd w:val="clear" w:color="auto" w:fill="FFFFFF"/>
+        </w:rPr>
+        <w:t xml:space="preserve">raining </w:t>
       </w:r>
       <w:r>
         <w:rPr>
@@ -4136,7 +4741,23 @@
           <w:sz w:val="22"/>
           <w:shd w:val="clear" w:color="auto" w:fill="FFFFFF"/>
         </w:rPr>
-        <w:t xml:space="preserve">’. This </w:t>
+        <w:t>’</w:t>
+      </w:r>
+      <w:r>
+        <w:rPr>
+          <w:rFonts w:cstheme="minorHAnsi"/>
+          <w:sz w:val="22"/>
+          <w:shd w:val="clear" w:color="auto" w:fill="FFFFFF"/>
+        </w:rPr>
+        <w:t xml:space="preserve"> page</w:t>
+      </w:r>
+      <w:r>
+        <w:rPr>
+          <w:rFonts w:cstheme="minorHAnsi"/>
+          <w:sz w:val="22"/>
+          <w:shd w:val="clear" w:color="auto" w:fill="FFFFFF"/>
+        </w:rPr>
+        <w:t xml:space="preserve">. This </w:t>
       </w:r>
       <w:r>
         <w:rPr>
@@ -4192,7 +4813,7 @@
           <w:sz w:val="22"/>
           <w:shd w:val="clear" w:color="auto" w:fill="FFFFFF"/>
         </w:rPr>
-        <w:t xml:space="preserve">. </w:t>
+        <w:t>.</w:t>
       </w:r>
     </w:p>
     <w:p>
@@ -4251,47 +4872,8 @@
     </w:p>
     <w:p>
       <w:pPr>
-        <w:rPr>
-          <w:rFonts w:cstheme="minorHAnsi"/>
-          <w:sz w:val="22"/>
-          <w:shd w:val="clear" w:color="auto" w:fill="FFFFFF"/>
-        </w:rPr>
-      </w:pPr>
-      <w:r>
-        <w:rPr>
-          <w:rFonts w:cstheme="minorHAnsi"/>
-          <w:sz w:val="22"/>
-          <w:shd w:val="clear" w:color="auto" w:fill="FFFFFF"/>
-        </w:rPr>
-        <w:t>2.7 Try to t</w:t>
-      </w:r>
-      <w:r>
-        <w:rPr>
-          <w:rFonts w:cstheme="minorHAnsi"/>
-          <w:sz w:val="22"/>
-          <w:shd w:val="clear" w:color="auto" w:fill="FFFFFF"/>
-        </w:rPr>
-        <w:t xml:space="preserve">urn on and off the runway light to show the HMI control </w:t>
-      </w:r>
-      <w:r>
-        <w:rPr>
-          <w:rFonts w:cstheme="minorHAnsi"/>
-          <w:sz w:val="22"/>
-          <w:shd w:val="clear" w:color="auto" w:fill="FFFFFF"/>
-        </w:rPr>
-        <w:t xml:space="preserve">has </w:t>
-      </w:r>
-      <w:r>
-        <w:rPr>
-          <w:rFonts w:cstheme="minorHAnsi"/>
-          <w:sz w:val="22"/>
-          <w:shd w:val="clear" w:color="auto" w:fill="FFFFFF"/>
-        </w:rPr>
-        <w:t xml:space="preserve">recovered. </w:t>
-      </w:r>
-    </w:p>
-    <w:p>
-      <w:pPr>
+        <w:spacing w:after="240"/>
+        <w:jc w:val="center"/>
         <w:rPr>
           <w:rFonts w:cstheme="minorHAnsi"/>
           <w:sz w:val="20"/>
@@ -4299,6 +4881,148 @@
           <w:shd w:val="clear" w:color="auto" w:fill="FFFFFF"/>
         </w:rPr>
       </w:pPr>
+      <w:r>
+        <w:rPr>
+          <w:rFonts w:cstheme="minorHAnsi"/>
+          <w:sz w:val="20"/>
+          <w:szCs w:val="20"/>
+          <w:shd w:val="clear" w:color="auto" w:fill="FFFFFF"/>
+        </w:rPr>
+        <w:t>&lt;</w:t>
+      </w:r>
+      <w:r>
+        <w:rPr>
+          <w:rFonts w:cstheme="minorHAnsi"/>
+          <w:sz w:val="20"/>
+          <w:szCs w:val="20"/>
+          <w:shd w:val="clear" w:color="auto" w:fill="FFFFFF"/>
+        </w:rPr>
+        <w:t>Figure_2 Stop attack control</w:t>
+      </w:r>
+      <w:r>
+        <w:rPr>
+          <w:rFonts w:cstheme="minorHAnsi"/>
+          <w:sz w:val="20"/>
+          <w:szCs w:val="20"/>
+          <w:shd w:val="clear" w:color="auto" w:fill="FFFFFF"/>
+        </w:rPr>
+        <w:t>&gt;</w:t>
+      </w:r>
+    </w:p>
+    <w:p>
+      <w:pPr>
+        <w:rPr>
+          <w:rFonts w:cstheme="minorHAnsi"/>
+          <w:sz w:val="22"/>
+          <w:shd w:val="clear" w:color="auto" w:fill="FFFFFF"/>
+        </w:rPr>
+      </w:pPr>
+      <w:r>
+        <w:rPr>
+          <w:rFonts w:cstheme="minorHAnsi"/>
+          <w:sz w:val="22"/>
+          <w:shd w:val="clear" w:color="auto" w:fill="FFFFFF"/>
+        </w:rPr>
+        <w:t>2.7 Try to t</w:t>
+      </w:r>
+      <w:r>
+        <w:rPr>
+          <w:rFonts w:cstheme="minorHAnsi"/>
+          <w:sz w:val="22"/>
+          <w:shd w:val="clear" w:color="auto" w:fill="FFFFFF"/>
+        </w:rPr>
+        <w:t>urn on and off the</w:t>
+      </w:r>
+      <w:r>
+        <w:rPr>
+          <w:rFonts w:cstheme="minorHAnsi"/>
+          <w:sz w:val="22"/>
+          <w:shd w:val="clear" w:color="auto" w:fill="FFFFFF"/>
+        </w:rPr>
+        <w:t xml:space="preserve"> airport</w:t>
+      </w:r>
+      <w:r>
+        <w:rPr>
+          <w:rFonts w:cstheme="minorHAnsi"/>
+          <w:sz w:val="22"/>
+          <w:shd w:val="clear" w:color="auto" w:fill="FFFFFF"/>
+        </w:rPr>
+        <w:t xml:space="preserve"> runway light</w:t>
+      </w:r>
+      <w:r>
+        <w:rPr>
+          <w:rFonts w:cstheme="minorHAnsi"/>
+          <w:sz w:val="22"/>
+          <w:shd w:val="clear" w:color="auto" w:fill="FFFFFF"/>
+        </w:rPr>
+        <w:t xml:space="preserve"> again</w:t>
+      </w:r>
+      <w:r>
+        <w:rPr>
+          <w:rFonts w:cstheme="minorHAnsi"/>
+          <w:sz w:val="22"/>
+          <w:shd w:val="clear" w:color="auto" w:fill="FFFFFF"/>
+        </w:rPr>
+        <w:t xml:space="preserve"> to show the HMI control </w:t>
+      </w:r>
+      <w:r>
+        <w:rPr>
+          <w:rFonts w:cstheme="minorHAnsi"/>
+          <w:sz w:val="22"/>
+          <w:shd w:val="clear" w:color="auto" w:fill="FFFFFF"/>
+        </w:rPr>
+        <w:t xml:space="preserve">has </w:t>
+      </w:r>
+      <w:r>
+        <w:rPr>
+          <w:rFonts w:cstheme="minorHAnsi"/>
+          <w:sz w:val="22"/>
+          <w:shd w:val="clear" w:color="auto" w:fill="FFFFFF"/>
+        </w:rPr>
+        <w:t>recovered</w:t>
+      </w:r>
+      <w:r>
+        <w:rPr>
+          <w:rFonts w:cstheme="minorHAnsi"/>
+          <w:sz w:val="22"/>
+          <w:shd w:val="clear" w:color="auto" w:fill="FFFFFF"/>
+        </w:rPr>
+        <w:t xml:space="preserve"> after the attack</w:t>
+      </w:r>
+      <w:r>
+        <w:rPr>
+          <w:rFonts w:cstheme="minorHAnsi"/>
+          <w:sz w:val="22"/>
+          <w:shd w:val="clear" w:color="auto" w:fill="FFFFFF"/>
+        </w:rPr>
+        <w:t xml:space="preserve"> was</w:t>
+      </w:r>
+      <w:r>
+        <w:rPr>
+          <w:rFonts w:cstheme="minorHAnsi"/>
+          <w:sz w:val="22"/>
+          <w:shd w:val="clear" w:color="auto" w:fill="FFFFFF"/>
+        </w:rPr>
+        <w:t xml:space="preserve"> stopped</w:t>
+      </w:r>
+      <w:r>
+        <w:rPr>
+          <w:rFonts w:cstheme="minorHAnsi"/>
+          <w:sz w:val="22"/>
+          <w:shd w:val="clear" w:color="auto" w:fill="FFFFFF"/>
+        </w:rPr>
+        <w:t xml:space="preserve">. </w:t>
+      </w:r>
+    </w:p>
+    <w:p>
+      <w:pPr>
+        <w:rPr>
+          <w:rFonts w:cstheme="minorHAnsi"/>
+          <w:sz w:val="20"/>
+          <w:szCs w:val="20"/>
+          <w:shd w:val="clear" w:color="auto" w:fill="FFFFFF"/>
+        </w:rPr>
+      </w:pPr>
     </w:p>
     <w:p>
       <w:pPr>
@@ -4398,19 +5122,8 @@
           <w:sz w:val="22"/>
           <w:shd w:val="clear" w:color="auto" w:fill="FFFFFF"/>
         </w:rPr>
-        <w:t xml:space="preserve"> </w:t>
-      </w:r>
-      <w:proofErr w:type="gramStart"/>
-      <w:r>
-        <w:rPr>
-          <w:rFonts w:cstheme="minorHAnsi"/>
-          <w:b/>
-          <w:sz w:val="22"/>
-          <w:shd w:val="clear" w:color="auto" w:fill="FFFFFF"/>
-        </w:rPr>
-        <w:t>demo</w:t>
-      </w:r>
-      <w:proofErr w:type="gramEnd"/>
+        <w:t xml:space="preserve"> demo</w:t>
+      </w:r>
     </w:p>
     <w:p>
       <w:pPr>
@@ -4591,7 +5304,23 @@
           <w:sz w:val="22"/>
           <w:shd w:val="clear" w:color="auto" w:fill="FFFFFF"/>
         </w:rPr>
-        <w:t xml:space="preserve">color “Start attack” button under the </w:t>
+        <w:t xml:space="preserve">color “Start </w:t>
+      </w:r>
+      <w:r>
+        <w:rPr>
+          <w:rFonts w:cstheme="minorHAnsi"/>
+          <w:sz w:val="22"/>
+          <w:shd w:val="clear" w:color="auto" w:fill="FFFFFF"/>
+        </w:rPr>
+        <w:t>A</w:t>
+      </w:r>
+      <w:r>
+        <w:rPr>
+          <w:rFonts w:cstheme="minorHAnsi"/>
+          <w:sz w:val="22"/>
+          <w:shd w:val="clear" w:color="auto" w:fill="FFFFFF"/>
+        </w:rPr>
+        <w:t xml:space="preserve">ttack” button under the </w:t>
       </w:r>
       <w:r>
         <w:rPr>
@@ -4615,7 +5344,15 @@
           <w:sz w:val="22"/>
           <w:shd w:val="clear" w:color="auto" w:fill="FFFFFF"/>
         </w:rPr>
-        <w:t xml:space="preserve">out </w:t>
+        <w:t>-O</w:t>
+      </w:r>
+      <w:r>
+        <w:rPr>
+          <w:rFonts w:cstheme="minorHAnsi"/>
+          <w:sz w:val="22"/>
+          <w:shd w:val="clear" w:color="auto" w:fill="FFFFFF"/>
+        </w:rPr>
+        <w:t xml:space="preserve">ut </w:t>
       </w:r>
       <w:r>
         <w:rPr>
@@ -4663,7 +5400,31 @@
           <w:sz w:val="22"/>
           <w:shd w:val="clear" w:color="auto" w:fill="FFFFFF"/>
         </w:rPr>
-        <w:t>As shown below)</w:t>
+        <w:t>As shown below</w:t>
+      </w:r>
+      <w:r>
+        <w:rPr>
+          <w:rFonts w:cstheme="minorHAnsi"/>
+          <w:sz w:val="22"/>
+          <w:shd w:val="clear" w:color="auto" w:fill="FFFFFF"/>
+        </w:rPr>
+        <w:t xml:space="preserve"> figure_3</w:t>
+      </w:r>
+      <w:r>
+        <w:rPr>
+          <w:rFonts w:cstheme="minorHAnsi"/>
+          <w:sz w:val="22"/>
+          <w:shd w:val="clear" w:color="auto" w:fill="FFFFFF"/>
+        </w:rPr>
+        <w:t>.2</w:t>
+      </w:r>
+      <w:r>
+        <w:rPr>
+          <w:rFonts w:cstheme="minorHAnsi"/>
+          <w:sz w:val="22"/>
+          <w:shd w:val="clear" w:color="auto" w:fill="FFFFFF"/>
+        </w:rPr>
+        <w:t>)</w:t>
       </w:r>
     </w:p>
     <w:p>
@@ -4905,12 +5666,78 @@
     </w:p>
     <w:p>
       <w:pPr>
-        <w:rPr>
-          <w:rFonts w:cstheme="minorHAnsi"/>
-          <w:sz w:val="22"/>
-          <w:shd w:val="clear" w:color="auto" w:fill="FFFFFF"/>
-        </w:rPr>
-      </w:pPr>
+        <w:spacing w:after="240"/>
+        <w:jc w:val="center"/>
+        <w:rPr>
+          <w:rFonts w:cstheme="minorHAnsi"/>
+          <w:sz w:val="20"/>
+          <w:szCs w:val="20"/>
+          <w:shd w:val="clear" w:color="auto" w:fill="FFFFFF"/>
+        </w:rPr>
+      </w:pPr>
+      <w:r>
+        <w:rPr>
+          <w:rFonts w:cstheme="minorHAnsi"/>
+          <w:sz w:val="20"/>
+          <w:szCs w:val="20"/>
+          <w:shd w:val="clear" w:color="auto" w:fill="FFFFFF"/>
+        </w:rPr>
+        <w:t>&lt;</w:t>
+      </w:r>
+      <w:r>
+        <w:rPr>
+          <w:rFonts w:cstheme="minorHAnsi"/>
+          <w:sz w:val="20"/>
+          <w:szCs w:val="20"/>
+          <w:shd w:val="clear" w:color="auto" w:fill="FFFFFF"/>
+        </w:rPr>
+        <w:t>Figure_3</w:t>
+      </w:r>
+      <w:r>
+        <w:rPr>
+          <w:rFonts w:cstheme="minorHAnsi"/>
+          <w:sz w:val="20"/>
+          <w:szCs w:val="20"/>
+          <w:shd w:val="clear" w:color="auto" w:fill="FFFFFF"/>
+        </w:rPr>
+        <w:t>.2</w:t>
+      </w:r>
+      <w:r>
+        <w:rPr>
+          <w:rFonts w:cstheme="minorHAnsi"/>
+          <w:sz w:val="20"/>
+          <w:szCs w:val="20"/>
+          <w:shd w:val="clear" w:color="auto" w:fill="FFFFFF"/>
+        </w:rPr>
+        <w:t xml:space="preserve"> Start Black-Out </w:t>
+      </w:r>
+      <w:r>
+        <w:rPr>
+          <w:rFonts w:cstheme="minorHAnsi"/>
+          <w:sz w:val="20"/>
+          <w:szCs w:val="20"/>
+          <w:shd w:val="clear" w:color="auto" w:fill="FFFFFF"/>
+        </w:rPr>
+        <w:t>a</w:t>
+      </w:r>
+      <w:r>
+        <w:rPr>
+          <w:rFonts w:cstheme="minorHAnsi"/>
+          <w:sz w:val="20"/>
+          <w:szCs w:val="20"/>
+          <w:shd w:val="clear" w:color="auto" w:fill="FFFFFF"/>
+        </w:rPr>
+        <w:t>ttack</w:t>
+      </w:r>
+      <w:r>
+        <w:rPr>
+          <w:rFonts w:cstheme="minorHAnsi"/>
+          <w:sz w:val="20"/>
+          <w:szCs w:val="20"/>
+          <w:shd w:val="clear" w:color="auto" w:fill="FFFFFF"/>
+        </w:rPr>
+        <w:t>&gt;</w:t>
+      </w:r>
     </w:p>
     <w:p>
       <w:pPr>
@@ -4952,23 +5779,21 @@
         </w:rPr>
         <w:t xml:space="preserve"> ‘</w:t>
       </w:r>
-      <w:proofErr w:type="spellStart"/>
-      <w:r>
-        <w:rPr>
-          <w:rFonts w:cstheme="minorHAnsi"/>
-          <w:sz w:val="22"/>
-          <w:shd w:val="clear" w:color="auto" w:fill="FFFFFF"/>
-        </w:rPr>
-        <w:t>Technican</w:t>
-      </w:r>
-      <w:proofErr w:type="spellEnd"/>
-      <w:r>
-        <w:rPr>
-          <w:rFonts w:cstheme="minorHAnsi"/>
-          <w:sz w:val="22"/>
-          <w:shd w:val="clear" w:color="auto" w:fill="FFFFFF"/>
-        </w:rPr>
-        <w:t xml:space="preserve"> PC’. </w:t>
+      <w:r>
+        <w:rPr>
+          <w:rFonts w:cstheme="minorHAnsi"/>
+          <w:sz w:val="22"/>
+          <w:shd w:val="clear" w:color="auto" w:fill="FFFFFF"/>
+        </w:rPr>
+        <w:t xml:space="preserve">Technical </w:t>
+      </w:r>
+      <w:r>
+        <w:rPr>
+          <w:rFonts w:cstheme="minorHAnsi"/>
+          <w:sz w:val="22"/>
+          <w:shd w:val="clear" w:color="auto" w:fill="FFFFFF"/>
+        </w:rPr>
+        <w:t xml:space="preserve">PC’. </w:t>
       </w:r>
       <w:r>
         <w:rPr>
@@ -5218,7 +6043,23 @@
           <w:sz w:val="22"/>
           <w:shd w:val="clear" w:color="auto" w:fill="FFFFFF"/>
         </w:rPr>
-        <w:t xml:space="preserve"> pop-up windows</w:t>
+        <w:t xml:space="preserve"> </w:t>
+      </w:r>
+      <w:r>
+        <w:rPr>
+          <w:rFonts w:cstheme="minorHAnsi"/>
+          <w:sz w:val="22"/>
+          <w:shd w:val="clear" w:color="auto" w:fill="FFFFFF"/>
+        </w:rPr>
+        <w:t xml:space="preserve">Word document’s </w:t>
+      </w:r>
+      <w:r>
+        <w:rPr>
+          <w:rFonts w:cstheme="minorHAnsi"/>
+          <w:sz w:val="22"/>
+          <w:shd w:val="clear" w:color="auto" w:fill="FFFFFF"/>
+        </w:rPr>
+        <w:t>pop-up window</w:t>
       </w:r>
       <w:r>
         <w:rPr>
@@ -5234,7 +6075,39 @@
           <w:sz w:val="22"/>
           <w:shd w:val="clear" w:color="auto" w:fill="FFFFFF"/>
         </w:rPr>
-        <w:t xml:space="preserve"> (As shown below)</w:t>
+        <w:t xml:space="preserve"> (As shown below</w:t>
+      </w:r>
+      <w:r>
+        <w:rPr>
+          <w:rFonts w:cstheme="minorHAnsi"/>
+          <w:sz w:val="22"/>
+          <w:shd w:val="clear" w:color="auto" w:fill="FFFFFF"/>
+        </w:rPr>
+        <w:t xml:space="preserve"> in </w:t>
+      </w:r>
+      <w:r>
+        <w:rPr>
+          <w:rFonts w:cstheme="minorHAnsi"/>
+          <w:sz w:val="22"/>
+          <w:shd w:val="clear" w:color="auto" w:fill="FFFFFF"/>
+        </w:rPr>
+        <w:t>figure_</w:t>
+      </w:r>
+      <w:r>
+        <w:rPr>
+          <w:rFonts w:cstheme="minorHAnsi"/>
+          <w:sz w:val="22"/>
+          <w:shd w:val="clear" w:color="auto" w:fill="FFFFFF"/>
+        </w:rPr>
+        <w:t>3.4</w:t>
+      </w:r>
+      <w:r>
+        <w:rPr>
+          <w:rFonts w:cstheme="minorHAnsi"/>
+          <w:sz w:val="22"/>
+          <w:shd w:val="clear" w:color="auto" w:fill="FFFFFF"/>
+        </w:rPr>
+        <w:t>)</w:t>
       </w:r>
     </w:p>
     <w:p>
@@ -5257,9 +6130,9 @@
         </w:rPr>
         <w:lastRenderedPageBreak/>
         <w:drawing>
-          <wp:inline distT="0" distB="0" distL="0" distR="0" wp14:anchorId="55DC4591" wp14:editId="7E65B133">
+          <wp:inline distT="0" distB="0" distL="0" distR="0" wp14:anchorId="55DC4591" wp14:editId="247C9CBB">
             <wp:extent cx="5731510" cy="3350895"/>
-            <wp:effectExtent l="0" t="0" r="2540" b="1905"/>
+            <wp:effectExtent l="19050" t="19050" r="21590" b="20955"/>
             <wp:docPr id="17" name="Picture 17"/>
             <wp:cNvGraphicFramePr>
               <a:graphicFrameLocks xmlns:a="http://schemas.openxmlformats.org/drawingml/2006/main" noChangeAspect="1"/>
@@ -5291,6 +6164,12 @@
                     <a:prstGeom prst="rect">
                       <a:avLst/>
                     </a:prstGeom>
+                    <a:ln>
+                      <a:solidFill>
+                        <a:schemeClr val="tx1"/>
+                      </a:solidFill>
+                      <a:prstDash val="sysDash"/>
+                    </a:ln>
                   </pic:spPr>
                 </pic:pic>
               </a:graphicData>
@@ -5301,6 +6180,8 @@
     </w:p>
     <w:p>
       <w:pPr>
+        <w:spacing w:after="240"/>
+        <w:jc w:val="center"/>
         <w:rPr>
           <w:rFonts w:cstheme="minorHAnsi"/>
           <w:sz w:val="20"/>
@@ -5308,6 +6189,69 @@
           <w:shd w:val="clear" w:color="auto" w:fill="FFFFFF"/>
         </w:rPr>
       </w:pPr>
+      <w:r>
+        <w:rPr>
+          <w:rFonts w:cstheme="minorHAnsi"/>
+          <w:sz w:val="20"/>
+          <w:szCs w:val="20"/>
+          <w:shd w:val="clear" w:color="auto" w:fill="FFFFFF"/>
+        </w:rPr>
+        <w:t>&lt;</w:t>
+      </w:r>
+      <w:r>
+        <w:rPr>
+          <w:rFonts w:cstheme="minorHAnsi"/>
+          <w:sz w:val="20"/>
+          <w:szCs w:val="20"/>
+          <w:shd w:val="clear" w:color="auto" w:fill="FFFFFF"/>
+        </w:rPr>
+        <w:t>Figure_</w:t>
+      </w:r>
+      <w:r>
+        <w:rPr>
+          <w:rFonts w:cstheme="minorHAnsi"/>
+          <w:sz w:val="20"/>
+          <w:szCs w:val="20"/>
+          <w:shd w:val="clear" w:color="auto" w:fill="FFFFFF"/>
+        </w:rPr>
+        <w:t>3.4</w:t>
+      </w:r>
+      <w:r>
+        <w:rPr>
+          <w:rFonts w:cstheme="minorHAnsi"/>
+          <w:sz w:val="20"/>
+          <w:szCs w:val="20"/>
+          <w:shd w:val="clear" w:color="auto" w:fill="FFFFFF"/>
+        </w:rPr>
+        <w:t xml:space="preserve"> </w:t>
+      </w:r>
+      <w:r>
+        <w:rPr>
+          <w:rFonts w:cstheme="minorHAnsi"/>
+          <w:sz w:val="20"/>
+          <w:szCs w:val="20"/>
+          <w:shd w:val="clear" w:color="auto" w:fill="FFFFFF"/>
+        </w:rPr>
+        <w:t>Operation menu</w:t>
+      </w:r>
+      <w:r>
+        <w:rPr>
+          <w:rFonts w:cstheme="minorHAnsi"/>
+          <w:sz w:val="20"/>
+          <w:szCs w:val="20"/>
+          <w:shd w:val="clear" w:color="auto" w:fill="FFFFFF"/>
+        </w:rPr>
+        <w:t xml:space="preserve"> </w:t>
+      </w:r>
+      <w:r>
+        <w:rPr>
+          <w:rFonts w:cstheme="minorHAnsi"/>
+          <w:sz w:val="20"/>
+          <w:szCs w:val="20"/>
+          <w:shd w:val="clear" w:color="auto" w:fill="FFFFFF"/>
+        </w:rPr>
+        <w:t>&gt;</w:t>
+      </w:r>
     </w:p>
     <w:p>
       <w:pPr>
@@ -5591,6 +6535,7 @@
           <w:sz w:val="22"/>
           <w:shd w:val="clear" w:color="auto" w:fill="FFFFFF"/>
         </w:rPr>
+        <w:lastRenderedPageBreak/>
         <w:t>D</w:t>
       </w:r>
       <w:r>
@@ -5636,7 +6581,6 @@
           <w:shd w:val="clear" w:color="auto" w:fill="FFFFFF"/>
           <w:lang w:val="en-SG" w:bidi="bo-CN"/>
         </w:rPr>
-        <w:lastRenderedPageBreak/>
         <w:drawing>
           <wp:inline distT="0" distB="0" distL="0" distR="0" wp14:anchorId="2FA48605" wp14:editId="29E51EB5">
             <wp:extent cx="4686300" cy="4943475"/>
@@ -5742,7 +6686,23 @@
           <w:sz w:val="22"/>
           <w:shd w:val="clear" w:color="auto" w:fill="FFFFFF"/>
         </w:rPr>
-        <w:t>ll PLC output will be turn</w:t>
+        <w:t>ll PLC output</w:t>
+      </w:r>
+      <w:r>
+        <w:rPr>
+          <w:rFonts w:cstheme="minorHAnsi"/>
+          <w:sz w:val="22"/>
+          <w:shd w:val="clear" w:color="auto" w:fill="FFFFFF"/>
+        </w:rPr>
+        <w:t>s</w:t>
+      </w:r>
+      <w:r>
+        <w:rPr>
+          <w:rFonts w:cstheme="minorHAnsi"/>
+          <w:sz w:val="22"/>
+          <w:shd w:val="clear" w:color="auto" w:fill="FFFFFF"/>
+        </w:rPr>
+        <w:t xml:space="preserve"> will be turn</w:t>
       </w:r>
       <w:r>
         <w:rPr>
@@ -5830,7 +6790,23 @@
           <w:sz w:val="22"/>
           <w:shd w:val="clear" w:color="auto" w:fill="FFFFFF"/>
         </w:rPr>
-        <w:t xml:space="preserve"> control button to show </w:t>
+        <w:t xml:space="preserve"> control button</w:t>
+      </w:r>
+      <w:r>
+        <w:rPr>
+          <w:rFonts w:cstheme="minorHAnsi"/>
+          <w:sz w:val="22"/>
+          <w:shd w:val="clear" w:color="auto" w:fill="FFFFFF"/>
+        </w:rPr>
+        <w:t>s</w:t>
+      </w:r>
+      <w:r>
+        <w:rPr>
+          <w:rFonts w:cstheme="minorHAnsi"/>
+          <w:sz w:val="22"/>
+          <w:shd w:val="clear" w:color="auto" w:fill="FFFFFF"/>
+        </w:rPr>
+        <w:t xml:space="preserve"> to show </w:t>
       </w:r>
       <w:r>
         <w:rPr>
@@ -6001,7 +6977,23 @@
           <w:sz w:val="22"/>
           <w:shd w:val="clear" w:color="auto" w:fill="FFFFFF"/>
         </w:rPr>
-        <w:t>same as section 2.6)</w:t>
+        <w:t>same as section 2.6</w:t>
+      </w:r>
+      <w:r>
+        <w:rPr>
+          <w:rFonts w:cstheme="minorHAnsi"/>
+          <w:sz w:val="22"/>
+          <w:shd w:val="clear" w:color="auto" w:fill="FFFFFF"/>
+        </w:rPr>
+        <w:t xml:space="preserve"> figure2</w:t>
+      </w:r>
+      <w:r>
+        <w:rPr>
+          <w:rFonts w:cstheme="minorHAnsi"/>
+          <w:sz w:val="22"/>
+          <w:shd w:val="clear" w:color="auto" w:fill="FFFFFF"/>
+        </w:rPr>
+        <w:t>)</w:t>
       </w:r>
     </w:p>
     <w:p>
@@ -6056,12 +7048,82 @@
           <w:sz w:val="22"/>
           <w:shd w:val="clear" w:color="auto" w:fill="FFFFFF"/>
         </w:rPr>
-        <w:t xml:space="preserve"> Stealthy substation attack</w:t>
+        <w:t xml:space="preserve"> </w:t>
       </w:r>
       <w:r>
         <w:rPr>
           <w:rFonts w:cstheme="minorHAnsi"/>
           <w:b/>
+          <w:bCs/>
+          <w:sz w:val="22"/>
+          <w:shd w:val="clear" w:color="auto" w:fill="FFFFFF"/>
+        </w:rPr>
+        <w:t xml:space="preserve">Stealthy </w:t>
+      </w:r>
+      <w:r>
+        <w:rPr>
+          <w:rFonts w:cstheme="minorHAnsi"/>
+          <w:b/>
+          <w:bCs/>
+          <w:sz w:val="22"/>
+          <w:shd w:val="clear" w:color="auto" w:fill="FFFFFF"/>
+        </w:rPr>
+        <w:t>C</w:t>
+      </w:r>
+      <w:r>
+        <w:rPr>
+          <w:rFonts w:cstheme="minorHAnsi"/>
+          <w:b/>
+          <w:bCs/>
+          <w:sz w:val="22"/>
+          <w:shd w:val="clear" w:color="auto" w:fill="FFFFFF"/>
+        </w:rPr>
+        <w:t xml:space="preserve">ommand </w:t>
+      </w:r>
+      <w:r>
+        <w:rPr>
+          <w:rFonts w:cstheme="minorHAnsi"/>
+          <w:b/>
+          <w:bCs/>
+          <w:sz w:val="22"/>
+          <w:shd w:val="clear" w:color="auto" w:fill="FFFFFF"/>
+        </w:rPr>
+        <w:t>I</w:t>
+      </w:r>
+      <w:r>
+        <w:rPr>
+          <w:rFonts w:cstheme="minorHAnsi"/>
+          <w:b/>
+          <w:bCs/>
+          <w:sz w:val="22"/>
+          <w:shd w:val="clear" w:color="auto" w:fill="FFFFFF"/>
+        </w:rPr>
+        <w:t xml:space="preserve">njection </w:t>
+      </w:r>
+      <w:r>
+        <w:rPr>
+          <w:rFonts w:cstheme="minorHAnsi"/>
+          <w:b/>
+          <w:bCs/>
+          <w:sz w:val="22"/>
+          <w:shd w:val="clear" w:color="auto" w:fill="FFFFFF"/>
+        </w:rPr>
+        <w:t>A</w:t>
+      </w:r>
+      <w:r>
+        <w:rPr>
+          <w:rFonts w:cstheme="minorHAnsi"/>
+          <w:b/>
+          <w:bCs/>
+          <w:sz w:val="22"/>
+          <w:shd w:val="clear" w:color="auto" w:fill="FFFFFF"/>
+        </w:rPr>
+        <w:t>ttack</w:t>
+      </w:r>
+      <w:r>
+        <w:rPr>
+          <w:rFonts w:cstheme="minorHAnsi"/>
+          <w:b/>
           <w:sz w:val="22"/>
           <w:shd w:val="clear" w:color="auto" w:fill="FFFFFF"/>
         </w:rPr>
@@ -6074,7 +7136,25 @@
           <w:sz w:val="22"/>
           <w:shd w:val="clear" w:color="auto" w:fill="FFFFFF"/>
         </w:rPr>
-        <w:t>demo.</w:t>
+        <w:t>demo</w:t>
+      </w:r>
+      <w:r>
+        <w:rPr>
+          <w:rFonts w:cstheme="minorHAnsi"/>
+          <w:b/>
+          <w:sz w:val="22"/>
+          <w:shd w:val="clear" w:color="auto" w:fill="FFFFFF"/>
+        </w:rPr>
+        <w:t xml:space="preserve"> on </w:t>
+      </w:r>
+      <w:r>
+        <w:rPr>
+          <w:rFonts w:cstheme="minorHAnsi"/>
+          <w:b/>
+          <w:sz w:val="22"/>
+          <w:shd w:val="clear" w:color="auto" w:fill="FFFFFF"/>
+        </w:rPr>
+        <w:t>substation</w:t>
       </w:r>
     </w:p>
     <w:p>
@@ -6116,7 +7196,87 @@
           <w:sz w:val="22"/>
           <w:shd w:val="clear" w:color="auto" w:fill="FFFFFF"/>
         </w:rPr>
-        <w:t xml:space="preserve">via training HMI, </w:t>
+        <w:t xml:space="preserve">via </w:t>
+      </w:r>
+      <w:r>
+        <w:rPr>
+          <w:rFonts w:cstheme="minorHAnsi"/>
+          <w:sz w:val="22"/>
+          <w:shd w:val="clear" w:color="auto" w:fill="FFFFFF"/>
+        </w:rPr>
+        <w:t>T</w:t>
+      </w:r>
+      <w:r>
+        <w:rPr>
+          <w:rFonts w:cstheme="minorHAnsi"/>
+          <w:sz w:val="22"/>
+          <w:shd w:val="clear" w:color="auto" w:fill="FFFFFF"/>
+        </w:rPr>
+        <w:t>raining HMI</w:t>
+      </w:r>
+      <w:r>
+        <w:rPr>
+          <w:rFonts w:cstheme="minorHAnsi"/>
+          <w:sz w:val="22"/>
+          <w:shd w:val="clear" w:color="auto" w:fill="FFFFFF"/>
+        </w:rPr>
+        <w:t xml:space="preserve"> page</w:t>
+      </w:r>
+      <w:r>
+        <w:rPr>
+          <w:rFonts w:cstheme="minorHAnsi"/>
+          <w:sz w:val="22"/>
+          <w:shd w:val="clear" w:color="auto" w:fill="FFFFFF"/>
+        </w:rPr>
+        <w:t xml:space="preserve"> </w:t>
+      </w:r>
+      <w:r>
+        <w:rPr>
+          <w:rFonts w:cstheme="minorHAnsi"/>
+          <w:sz w:val="22"/>
+          <w:shd w:val="clear" w:color="auto" w:fill="FFFFFF"/>
+        </w:rPr>
+        <w:t>(</w:t>
+      </w:r>
+      <w:r>
+        <w:rPr>
+          <w:rFonts w:cstheme="minorHAnsi"/>
+          <w:sz w:val="22"/>
+          <w:shd w:val="clear" w:color="auto" w:fill="FFFFFF"/>
+        </w:rPr>
+        <w:t>Appendix</w:t>
+      </w:r>
+      <w:r>
+        <w:rPr>
+          <w:rFonts w:cstheme="minorHAnsi"/>
+          <w:sz w:val="22"/>
+          <w:shd w:val="clear" w:color="auto" w:fill="FFFFFF"/>
+        </w:rPr>
+        <w:t>:</w:t>
+      </w:r>
+      <w:r>
+        <w:rPr>
+          <w:rFonts w:cstheme="minorHAnsi"/>
+          <w:sz w:val="22"/>
+          <w:shd w:val="clear" w:color="auto" w:fill="FFFFFF"/>
+        </w:rPr>
+        <w:t>figure_2</w:t>
+      </w:r>
+      <w:r>
+        <w:rPr>
+          <w:rFonts w:cstheme="minorHAnsi"/>
+          <w:sz w:val="22"/>
+          <w:shd w:val="clear" w:color="auto" w:fill="FFFFFF"/>
+        </w:rPr>
+        <w:t>)</w:t>
+      </w:r>
+      <w:r>
+        <w:rPr>
+          <w:rFonts w:cstheme="minorHAnsi"/>
+          <w:sz w:val="22"/>
+          <w:shd w:val="clear" w:color="auto" w:fill="FFFFFF"/>
+        </w:rPr>
+        <w:t xml:space="preserve">, </w:t>
       </w:r>
       <w:r>
         <w:rPr>
@@ -6274,6 +7434,46 @@
         </w:rPr>
         <w:t xml:space="preserve">program. </w:t>
       </w:r>
+      <w:r>
+        <w:rPr>
+          <w:rFonts w:cstheme="minorHAnsi"/>
+          <w:sz w:val="22"/>
+          <w:shd w:val="clear" w:color="auto" w:fill="FFFFFF"/>
+        </w:rPr>
+        <w:t>(</w:t>
+      </w:r>
+      <w:r>
+        <w:rPr>
+          <w:rFonts w:cstheme="minorHAnsi"/>
+          <w:sz w:val="22"/>
+          <w:shd w:val="clear" w:color="auto" w:fill="FFFFFF"/>
+        </w:rPr>
+        <w:t>As shown in figure</w:t>
+      </w:r>
+      <w:r>
+        <w:rPr>
+          <w:rFonts w:cstheme="minorHAnsi"/>
+          <w:sz w:val="22"/>
+          <w:shd w:val="clear" w:color="auto" w:fill="FFFFFF"/>
+        </w:rPr>
+        <w:t>_</w:t>
+      </w:r>
+      <w:r>
+        <w:rPr>
+          <w:rFonts w:cstheme="minorHAnsi"/>
+          <w:sz w:val="22"/>
+          <w:shd w:val="clear" w:color="auto" w:fill="FFFFFF"/>
+        </w:rPr>
+        <w:t>4.1</w:t>
+      </w:r>
+      <w:r>
+        <w:rPr>
+          <w:rFonts w:cstheme="minorHAnsi"/>
+          <w:sz w:val="22"/>
+          <w:shd w:val="clear" w:color="auto" w:fill="FFFFFF"/>
+        </w:rPr>
+        <w:t>)</w:t>
+      </w:r>
     </w:p>
     <w:p>
       <w:pPr>
@@ -6338,7 +7538,23 @@
           <w:sz w:val="22"/>
           <w:shd w:val="clear" w:color="auto" w:fill="FFFFFF"/>
         </w:rPr>
-        <w:t xml:space="preserve">to show the generator display UI at the bottom </w:t>
+        <w:t xml:space="preserve">to show the generator display UI </w:t>
+      </w:r>
+      <w:r>
+        <w:rPr>
+          <w:rFonts w:cstheme="minorHAnsi"/>
+          <w:sz w:val="22"/>
+          <w:shd w:val="clear" w:color="auto" w:fill="FFFFFF"/>
+        </w:rPr>
+        <w:t xml:space="preserve">window </w:t>
+      </w:r>
+      <w:r>
+        <w:rPr>
+          <w:rFonts w:cstheme="minorHAnsi"/>
+          <w:sz w:val="22"/>
+          <w:shd w:val="clear" w:color="auto" w:fill="FFFFFF"/>
+        </w:rPr>
+        <w:t xml:space="preserve">at the bottom </w:t>
       </w:r>
       <w:r>
         <w:rPr>
@@ -6364,38 +7580,22 @@
         </w:rPr>
         <w:t>of the screen.</w:t>
       </w:r>
-      <w:r>
-        <w:rPr>
-          <w:rFonts w:cstheme="minorHAnsi"/>
-          <w:sz w:val="22"/>
-          <w:shd w:val="clear" w:color="auto" w:fill="FFFFFF"/>
-        </w:rPr>
-        <w:t xml:space="preserve"> </w:t>
-      </w:r>
-    </w:p>
-    <w:p>
-      <w:pPr>
-        <w:rPr>
-          <w:rFonts w:cstheme="minorHAnsi"/>
-          <w:sz w:val="22"/>
-          <w:shd w:val="clear" w:color="auto" w:fill="FFFFFF"/>
-        </w:rPr>
-      </w:pPr>
-    </w:p>
-    <w:p>
-      <w:pPr>
-        <w:rPr>
-          <w:rFonts w:cstheme="minorHAnsi"/>
-          <w:sz w:val="22"/>
-          <w:shd w:val="clear" w:color="auto" w:fill="FFFFFF"/>
-        </w:rPr>
-      </w:pPr>
-      <w:r>
-        <w:rPr>
-          <w:rFonts w:cstheme="minorHAnsi"/>
-          <w:sz w:val="22"/>
-          <w:shd w:val="clear" w:color="auto" w:fill="FFFFFF"/>
-        </w:rPr>
+    </w:p>
+    <w:p>
+      <w:pPr>
+        <w:rPr>
+          <w:rFonts w:cstheme="minorHAnsi"/>
+          <w:sz w:val="22"/>
+          <w:shd w:val="clear" w:color="auto" w:fill="FFFFFF"/>
+        </w:rPr>
+      </w:pPr>
+      <w:r>
+        <w:rPr>
+          <w:rFonts w:cstheme="minorHAnsi"/>
+          <w:sz w:val="22"/>
+          <w:shd w:val="clear" w:color="auto" w:fill="FFFFFF"/>
+        </w:rPr>
+        <w:lastRenderedPageBreak/>
         <w:t xml:space="preserve">4.2.2 </w:t>
       </w:r>
       <w:r>
@@ -6444,16 +7644,7 @@
           <w:sz w:val="22"/>
           <w:shd w:val="clear" w:color="auto" w:fill="FFFFFF"/>
         </w:rPr>
-        <w:t xml:space="preserve">at the right bottom corner of the main program window to </w:t>
-      </w:r>
-      <w:r>
-        <w:rPr>
-          <w:rFonts w:cstheme="minorHAnsi"/>
-          <w:sz w:val="22"/>
-          <w:shd w:val="clear" w:color="auto" w:fill="FFFFFF"/>
-        </w:rPr>
-        <w:lastRenderedPageBreak/>
-        <w:t xml:space="preserve">show the generator display UI at the </w:t>
+        <w:t xml:space="preserve">at the right bottom corner of the main program window to show the generator display UI at the </w:t>
       </w:r>
       <w:r>
         <w:rPr>
@@ -6555,12 +7746,42 @@
     </w:p>
     <w:p>
       <w:pPr>
-        <w:rPr>
-          <w:rFonts w:cstheme="minorHAnsi"/>
-          <w:sz w:val="22"/>
-          <w:shd w:val="clear" w:color="auto" w:fill="FFFFFF"/>
-        </w:rPr>
-      </w:pPr>
+        <w:spacing w:after="240"/>
+        <w:jc w:val="center"/>
+        <w:rPr>
+          <w:rFonts w:cstheme="minorHAnsi"/>
+          <w:sz w:val="20"/>
+          <w:szCs w:val="20"/>
+          <w:shd w:val="clear" w:color="auto" w:fill="FFFFFF"/>
+        </w:rPr>
+      </w:pPr>
+      <w:r>
+        <w:rPr>
+          <w:rFonts w:cstheme="minorHAnsi"/>
+          <w:sz w:val="20"/>
+          <w:szCs w:val="20"/>
+          <w:shd w:val="clear" w:color="auto" w:fill="FFFFFF"/>
+        </w:rPr>
+        <w:t>&lt;</w:t>
+      </w:r>
+      <w:r>
+        <w:rPr>
+          <w:rFonts w:cstheme="minorHAnsi"/>
+          <w:sz w:val="20"/>
+          <w:szCs w:val="20"/>
+          <w:shd w:val="clear" w:color="auto" w:fill="FFFFFF"/>
+        </w:rPr>
+        <w:t>Figure_4.1 Generator remote manager main UI</w:t>
+      </w:r>
+      <w:r>
+        <w:rPr>
+          <w:rFonts w:cstheme="minorHAnsi"/>
+          <w:sz w:val="20"/>
+          <w:szCs w:val="20"/>
+          <w:shd w:val="clear" w:color="auto" w:fill="FFFFFF"/>
+        </w:rPr>
+        <w:t>&gt;</w:t>
+      </w:r>
     </w:p>
     <w:p>
       <w:pPr>
@@ -6608,7 +7829,23 @@
           <w:sz w:val="22"/>
           <w:shd w:val="clear" w:color="auto" w:fill="FFFFFF"/>
         </w:rPr>
-        <w:t xml:space="preserve"> on” </w:t>
+        <w:t xml:space="preserve"> </w:t>
+      </w:r>
+      <w:r>
+        <w:rPr>
+          <w:rFonts w:cstheme="minorHAnsi"/>
+          <w:sz w:val="22"/>
+          <w:shd w:val="clear" w:color="auto" w:fill="FFFFFF"/>
+        </w:rPr>
+        <w:t>O</w:t>
+      </w:r>
+      <w:r>
+        <w:rPr>
+          <w:rFonts w:cstheme="minorHAnsi"/>
+          <w:sz w:val="22"/>
+          <w:shd w:val="clear" w:color="auto" w:fill="FFFFFF"/>
+        </w:rPr>
+        <w:t xml:space="preserve">n” </w:t>
       </w:r>
       <w:r>
         <w:rPr>
@@ -6648,7 +7885,15 @@
           <w:sz w:val="22"/>
           <w:shd w:val="clear" w:color="auto" w:fill="FFFFFF"/>
         </w:rPr>
-        <w:t xml:space="preserve">Stealthy substation attack </w:t>
+        <w:t>Stealthy Command Injection Attack</w:t>
+      </w:r>
+      <w:r>
+        <w:rPr>
+          <w:rFonts w:cstheme="minorHAnsi"/>
+          <w:sz w:val="22"/>
+          <w:shd w:val="clear" w:color="auto" w:fill="FFFFFF"/>
+        </w:rPr>
+        <w:t xml:space="preserve"> </w:t>
       </w:r>
       <w:r>
         <w:rPr>
@@ -6664,7 +7909,47 @@
           <w:sz w:val="22"/>
           <w:shd w:val="clear" w:color="auto" w:fill="FFFFFF"/>
         </w:rPr>
-        <w:t xml:space="preserve">function. </w:t>
+        <w:t>function</w:t>
+      </w:r>
+      <w:r>
+        <w:rPr>
+          <w:rFonts w:cstheme="minorHAnsi"/>
+          <w:sz w:val="22"/>
+          <w:shd w:val="clear" w:color="auto" w:fill="FFFFFF"/>
+        </w:rPr>
+        <w:t xml:space="preserve"> </w:t>
+      </w:r>
+      <w:r>
+        <w:rPr>
+          <w:rFonts w:cstheme="minorHAnsi"/>
+          <w:sz w:val="22"/>
+          <w:shd w:val="clear" w:color="auto" w:fill="FFFFFF"/>
+        </w:rPr>
+        <w:t xml:space="preserve">for </w:t>
+      </w:r>
+      <w:r>
+        <w:rPr>
+          <w:rFonts w:cstheme="minorHAnsi"/>
+          <w:sz w:val="22"/>
+          <w:shd w:val="clear" w:color="auto" w:fill="FFFFFF"/>
+        </w:rPr>
+        <w:t xml:space="preserve">on the </w:t>
+      </w:r>
+      <w:r>
+        <w:rPr>
+          <w:rFonts w:cstheme="minorHAnsi"/>
+          <w:sz w:val="22"/>
+          <w:shd w:val="clear" w:color="auto" w:fill="FFFFFF"/>
+        </w:rPr>
+        <w:t>substation parameters data</w:t>
+      </w:r>
+      <w:r>
+        <w:rPr>
+          <w:rFonts w:cstheme="minorHAnsi"/>
+          <w:sz w:val="22"/>
+          <w:shd w:val="clear" w:color="auto" w:fill="FFFFFF"/>
+        </w:rPr>
+        <w:t xml:space="preserve">. </w:t>
       </w:r>
     </w:p>
     <w:p>
@@ -6894,12 +8179,79 @@
     </w:p>
     <w:p>
       <w:pPr>
-        <w:rPr>
-          <w:rFonts w:cstheme="minorHAnsi"/>
-          <w:sz w:val="22"/>
-          <w:shd w:val="clear" w:color="auto" w:fill="FFFFFF"/>
-        </w:rPr>
-      </w:pPr>
+        <w:spacing w:after="240"/>
+        <w:ind w:left="420" w:firstLine="420"/>
+        <w:jc w:val="left"/>
+        <w:rPr>
+          <w:rFonts w:cstheme="minorHAnsi"/>
+          <w:sz w:val="20"/>
+          <w:szCs w:val="20"/>
+          <w:shd w:val="clear" w:color="auto" w:fill="FFFFFF"/>
+        </w:rPr>
+      </w:pPr>
+      <w:r>
+        <w:rPr>
+          <w:rFonts w:cstheme="minorHAnsi"/>
+          <w:sz w:val="20"/>
+          <w:szCs w:val="20"/>
+          <w:shd w:val="clear" w:color="auto" w:fill="FFFFFF"/>
+        </w:rPr>
+        <w:t>&lt;Figure_4.</w:t>
+      </w:r>
+      <w:r>
+        <w:rPr>
+          <w:rFonts w:cstheme="minorHAnsi"/>
+          <w:sz w:val="20"/>
+          <w:szCs w:val="20"/>
+          <w:shd w:val="clear" w:color="auto" w:fill="FFFFFF"/>
+        </w:rPr>
+        <w:t>2</w:t>
+      </w:r>
+      <w:r>
+        <w:rPr>
+          <w:rFonts w:cstheme="minorHAnsi"/>
+          <w:sz w:val="20"/>
+          <w:szCs w:val="20"/>
+          <w:shd w:val="clear" w:color="auto" w:fill="FFFFFF"/>
+        </w:rPr>
+        <w:t xml:space="preserve"> </w:t>
+      </w:r>
+      <w:r>
+        <w:rPr>
+          <w:rFonts w:cstheme="minorHAnsi"/>
+          <w:sz w:val="20"/>
+          <w:szCs w:val="20"/>
+          <w:shd w:val="clear" w:color="auto" w:fill="FFFFFF"/>
+        </w:rPr>
+        <w:t>Substation parameter disp</w:t>
+      </w:r>
+      <w:r>
+        <w:rPr>
+          <w:rFonts w:cstheme="minorHAnsi"/>
+          <w:sz w:val="20"/>
+          <w:szCs w:val="20"/>
+          <w:shd w:val="clear" w:color="auto" w:fill="FFFFFF"/>
+        </w:rPr>
+        <w:t>l</w:t>
+      </w:r>
+      <w:r>
+        <w:rPr>
+          <w:rFonts w:cstheme="minorHAnsi"/>
+          <w:sz w:val="20"/>
+          <w:szCs w:val="20"/>
+          <w:shd w:val="clear" w:color="auto" w:fill="FFFFFF"/>
+        </w:rPr>
+        <w:t xml:space="preserve">ay </w:t>
+      </w:r>
+      <w:r>
+        <w:rPr>
+          <w:rFonts w:cstheme="minorHAnsi"/>
+          <w:sz w:val="20"/>
+          <w:szCs w:val="20"/>
+          <w:shd w:val="clear" w:color="auto" w:fill="FFFFFF"/>
+        </w:rPr>
+        <w:t>UI&gt;</w:t>
+      </w:r>
     </w:p>
     <w:p>
       <w:pPr>
@@ -6939,7 +8291,23 @@
           <w:sz w:val="22"/>
           <w:shd w:val="clear" w:color="auto" w:fill="FFFFFF"/>
         </w:rPr>
-        <w:t xml:space="preserve"> Refer to Step 2.2; press the “Start attack” button under the </w:t>
+        <w:t xml:space="preserve"> Refer to Step 2.2; press the “Start </w:t>
+      </w:r>
+      <w:r>
+        <w:rPr>
+          <w:rFonts w:cstheme="minorHAnsi"/>
+          <w:sz w:val="22"/>
+          <w:shd w:val="clear" w:color="auto" w:fill="FFFFFF"/>
+        </w:rPr>
+        <w:t>A</w:t>
+      </w:r>
+      <w:r>
+        <w:rPr>
+          <w:rFonts w:cstheme="minorHAnsi"/>
+          <w:sz w:val="22"/>
+          <w:shd w:val="clear" w:color="auto" w:fill="FFFFFF"/>
+        </w:rPr>
+        <w:t xml:space="preserve">ttack” button under the </w:t>
       </w:r>
       <w:r>
         <w:rPr>
@@ -6955,7 +8323,39 @@
           <w:sz w:val="22"/>
           <w:shd w:val="clear" w:color="auto" w:fill="FFFFFF"/>
         </w:rPr>
-        <w:t>attack section to start the attack. (As shown below)</w:t>
+        <w:t>attack section to start the attack</w:t>
+      </w:r>
+      <w:r>
+        <w:rPr>
+          <w:rFonts w:cstheme="minorHAnsi"/>
+          <w:sz w:val="22"/>
+          <w:shd w:val="clear" w:color="auto" w:fill="FFFFFF"/>
+        </w:rPr>
+        <w:t xml:space="preserve"> </w:t>
+      </w:r>
+      <w:r>
+        <w:rPr>
+          <w:rFonts w:cstheme="minorHAnsi"/>
+          <w:sz w:val="22"/>
+          <w:shd w:val="clear" w:color="auto" w:fill="FFFFFF"/>
+        </w:rPr>
+        <w:t>(As shown below)</w:t>
+      </w:r>
+      <w:r>
+        <w:rPr>
+          <w:rFonts w:cstheme="minorHAnsi"/>
+          <w:sz w:val="22"/>
+          <w:shd w:val="clear" w:color="auto" w:fill="FFFFFF"/>
+        </w:rPr>
+        <w:t xml:space="preserve">. </w:t>
+      </w:r>
+      <w:r>
+        <w:rPr>
+          <w:rFonts w:cstheme="minorHAnsi"/>
+          <w:sz w:val="22"/>
+          <w:shd w:val="clear" w:color="auto" w:fill="FFFFFF"/>
+        </w:rPr>
+        <w:t>The attack will start after 10 seconds.</w:t>
       </w:r>
     </w:p>
     <w:p>
@@ -7014,29 +8414,87 @@
     </w:p>
     <w:p>
       <w:pPr>
-        <w:rPr>
-          <w:rFonts w:cstheme="minorHAnsi"/>
-          <w:sz w:val="22"/>
-          <w:shd w:val="clear" w:color="auto" w:fill="FFFFFF"/>
-        </w:rPr>
-      </w:pPr>
-      <w:r>
-        <w:rPr>
-          <w:rFonts w:cstheme="minorHAnsi"/>
-          <w:sz w:val="22"/>
-          <w:shd w:val="clear" w:color="auto" w:fill="FFFFFF"/>
-        </w:rPr>
-        <w:t>The attack will start after 10 seconds.</w:t>
-      </w:r>
-    </w:p>
-    <w:p>
-      <w:pPr>
-        <w:rPr>
-          <w:rFonts w:cstheme="minorHAnsi"/>
-          <w:sz w:val="22"/>
-          <w:shd w:val="clear" w:color="auto" w:fill="FFFFFF"/>
-        </w:rPr>
-      </w:pPr>
+        <w:spacing w:after="240"/>
+        <w:jc w:val="center"/>
+        <w:rPr>
+          <w:rFonts w:cstheme="minorHAnsi"/>
+          <w:sz w:val="20"/>
+          <w:szCs w:val="20"/>
+          <w:shd w:val="clear" w:color="auto" w:fill="FFFFFF"/>
+        </w:rPr>
+      </w:pPr>
+      <w:r>
+        <w:rPr>
+          <w:rFonts w:cstheme="minorHAnsi"/>
+          <w:sz w:val="20"/>
+          <w:szCs w:val="20"/>
+          <w:shd w:val="clear" w:color="auto" w:fill="FFFFFF"/>
+        </w:rPr>
+        <w:t>&lt;Figure_4.</w:t>
+      </w:r>
+      <w:r>
+        <w:rPr>
+          <w:rFonts w:cstheme="minorHAnsi"/>
+          <w:sz w:val="20"/>
+          <w:szCs w:val="20"/>
+          <w:shd w:val="clear" w:color="auto" w:fill="FFFFFF"/>
+        </w:rPr>
+        <w:t>3</w:t>
+      </w:r>
+      <w:r>
+        <w:rPr>
+          <w:rFonts w:cstheme="minorHAnsi"/>
+          <w:sz w:val="20"/>
+          <w:szCs w:val="20"/>
+          <w:shd w:val="clear" w:color="auto" w:fill="FFFFFF"/>
+        </w:rPr>
+        <w:t xml:space="preserve"> </w:t>
+      </w:r>
+      <w:r>
+        <w:rPr>
+          <w:rFonts w:cstheme="minorHAnsi"/>
+          <w:sz w:val="20"/>
+          <w:szCs w:val="20"/>
+          <w:shd w:val="clear" w:color="auto" w:fill="FFFFFF"/>
+        </w:rPr>
+        <w:t xml:space="preserve">Stealthy </w:t>
+      </w:r>
+      <w:r>
+        <w:rPr>
+          <w:rFonts w:cstheme="minorHAnsi"/>
+          <w:sz w:val="20"/>
+          <w:szCs w:val="20"/>
+          <w:shd w:val="clear" w:color="auto" w:fill="FFFFFF"/>
+        </w:rPr>
+        <w:t>s</w:t>
+      </w:r>
+      <w:r>
+        <w:rPr>
+          <w:rFonts w:cstheme="minorHAnsi"/>
+          <w:sz w:val="20"/>
+          <w:szCs w:val="20"/>
+          <w:shd w:val="clear" w:color="auto" w:fill="FFFFFF"/>
+        </w:rPr>
+        <w:t xml:space="preserve">ubstation </w:t>
+      </w:r>
+      <w:r>
+        <w:rPr>
+          <w:rFonts w:cstheme="minorHAnsi"/>
+          <w:sz w:val="20"/>
+          <w:szCs w:val="20"/>
+          <w:shd w:val="clear" w:color="auto" w:fill="FFFFFF"/>
+        </w:rPr>
+        <w:t>attack start control</w:t>
+      </w:r>
+      <w:r>
+        <w:rPr>
+          <w:rFonts w:cstheme="minorHAnsi"/>
+          <w:sz w:val="20"/>
+          <w:szCs w:val="20"/>
+          <w:shd w:val="clear" w:color="auto" w:fill="FFFFFF"/>
+        </w:rPr>
+        <w:t>&gt;</w:t>
+      </w:r>
     </w:p>
     <w:p>
       <w:pPr>
@@ -7076,17 +8534,64 @@
           <w:sz w:val="22"/>
           <w:shd w:val="clear" w:color="auto" w:fill="FFFFFF"/>
         </w:rPr>
-        <w:t xml:space="preserve">started, the attack situation will be different base on whether we have turned on the detection function. </w:t>
-      </w:r>
-    </w:p>
-    <w:p>
-      <w:pPr>
-        <w:rPr>
-          <w:rFonts w:cstheme="minorHAnsi"/>
-          <w:sz w:val="22"/>
-          <w:shd w:val="clear" w:color="auto" w:fill="FFFFFF"/>
-        </w:rPr>
-      </w:pPr>
+        <w:t xml:space="preserve">was </w:t>
+      </w:r>
+      <w:r>
+        <w:rPr>
+          <w:rFonts w:cstheme="minorHAnsi"/>
+          <w:sz w:val="22"/>
+          <w:shd w:val="clear" w:color="auto" w:fill="FFFFFF"/>
+        </w:rPr>
+        <w:t xml:space="preserve">started, the attack situation </w:t>
+      </w:r>
+      <w:r>
+        <w:rPr>
+          <w:rFonts w:cstheme="minorHAnsi"/>
+          <w:sz w:val="22"/>
+          <w:shd w:val="clear" w:color="auto" w:fill="FFFFFF"/>
+        </w:rPr>
+        <w:t xml:space="preserve">would </w:t>
+      </w:r>
+      <w:r>
+        <w:rPr>
+          <w:rFonts w:cstheme="minorHAnsi"/>
+          <w:sz w:val="22"/>
+          <w:shd w:val="clear" w:color="auto" w:fill="FFFFFF"/>
+        </w:rPr>
+        <w:t>be different base on whether we have turned on the detection function.</w:t>
+      </w:r>
+      <w:r>
+        <w:rPr>
+          <w:rFonts w:cstheme="minorHAnsi"/>
+          <w:sz w:val="22"/>
+          <w:shd w:val="clear" w:color="auto" w:fill="FFFFFF"/>
+        </w:rPr>
+        <w:t xml:space="preserve"> </w:t>
+      </w:r>
+      <w:r>
+        <w:rPr>
+          <w:rFonts w:cstheme="minorHAnsi"/>
+          <w:sz w:val="22"/>
+          <w:shd w:val="clear" w:color="auto" w:fill="FFFFFF"/>
+        </w:rPr>
+        <w:t>(</w:t>
+      </w:r>
+      <w:r>
+        <w:rPr>
+          <w:rFonts w:cstheme="minorHAnsi"/>
+          <w:sz w:val="22"/>
+          <w:shd w:val="clear" w:color="auto" w:fill="FFFFFF"/>
+        </w:rPr>
+        <w:t>The detail is shown in the below diagram</w:t>
+      </w:r>
+      <w:r>
+        <w:rPr>
+          <w:rFonts w:cstheme="minorHAnsi"/>
+          <w:sz w:val="22"/>
+          <w:shd w:val="clear" w:color="auto" w:fill="FFFFFF"/>
+        </w:rPr>
+        <w:t>)</w:t>
+      </w:r>
     </w:p>
     <w:tbl>
       <w:tblPr>
@@ -7096,13 +8601,14 @@
       </w:tblPr>
       <w:tblGrid>
         <w:gridCol w:w="562"/>
-        <w:gridCol w:w="4111"/>
-        <w:gridCol w:w="4343"/>
+        <w:gridCol w:w="4253"/>
+        <w:gridCol w:w="4201"/>
       </w:tblGrid>
       <w:tr>
         <w:tc>
           <w:tcPr>
             <w:tcW w:w="562" w:type="dxa"/>
+            <w:shd w:val="clear" w:color="auto" w:fill="D9D9D9" w:themeFill="background1" w:themeFillShade="D9"/>
           </w:tcPr>
           <w:p>
             <w:pPr>
@@ -7111,7 +8617,7 @@
                 <w:b/>
                 <w:bCs/>
                 <w:sz w:val="22"/>
-                <w:shd w:val="clear" w:color="auto" w:fill="FFFFFF"/>
+                <w:shd w:val="pct15" w:color="auto" w:fill="FFFFFF"/>
               </w:rPr>
             </w:pPr>
             <w:proofErr w:type="spellStart"/>
@@ -7121,8 +8627,9 @@
                 <w:b/>
                 <w:bCs/>
                 <w:sz w:val="22"/>
-                <w:shd w:val="clear" w:color="auto" w:fill="FFFFFF"/>
+                <w:shd w:val="pct15" w:color="auto" w:fill="FFFFFF"/>
               </w:rPr>
+              <w:lastRenderedPageBreak/>
               <w:t>Idx</w:t>
             </w:r>
             <w:proofErr w:type="spellEnd"/>
@@ -7130,14 +8637,15 @@
         </w:tc>
         <w:tc>
           <w:tcPr>
-            <w:tcW w:w="4111" w:type="dxa"/>
+            <w:tcW w:w="4253" w:type="dxa"/>
+            <w:shd w:val="clear" w:color="auto" w:fill="D9D9D9" w:themeFill="background1" w:themeFillShade="D9"/>
           </w:tcPr>
           <w:p>
             <w:pPr>
               <w:rPr>
                 <w:rFonts w:cstheme="minorHAnsi"/>
                 <w:sz w:val="22"/>
-                <w:shd w:val="clear" w:color="auto" w:fill="FFFFFF"/>
+                <w:shd w:val="pct15" w:color="auto" w:fill="FFFFFF"/>
               </w:rPr>
             </w:pPr>
             <w:r>
@@ -7146,7 +8654,7 @@
                 <w:rFonts w:cstheme="minorHAnsi"/>
                 <w:color w:val="24292E"/>
                 <w:sz w:val="22"/>
-                <w:shd w:val="clear" w:color="auto" w:fill="FFFFFF"/>
+                <w:shd w:val="pct15" w:color="auto" w:fill="FFFFFF"/>
               </w:rPr>
               <w:t>Without</w:t>
             </w:r>
@@ -7156,9 +8664,9 @@
                 <w:rFonts w:cstheme="minorHAnsi"/>
                 <w:color w:val="24292E"/>
                 <w:sz w:val="22"/>
-                <w:shd w:val="clear" w:color="auto" w:fill="FFFFFF"/>
+                <w:shd w:val="pct15" w:color="auto" w:fill="FFFFFF"/>
               </w:rPr>
-              <w:t xml:space="preserve"> </w:t>
+              <w:t xml:space="preserve"> attack</w:t>
             </w:r>
             <w:r>
               <w:rPr>
@@ -7166,8 +8674,9 @@
                 <w:rFonts w:cstheme="minorHAnsi"/>
                 <w:color w:val="24292E"/>
                 <w:sz w:val="22"/>
+                <w:shd w:val="pct15" w:color="auto" w:fill="FFFFFF"/>
               </w:rPr>
-              <w:t>attack</w:t>
+              <w:t xml:space="preserve"> detection algorith</w:t>
             </w:r>
             <w:r>
               <w:rPr>
@@ -7175,23 +8684,23 @@
                 <w:rFonts w:cstheme="minorHAnsi"/>
                 <w:color w:val="24292E"/>
                 <w:sz w:val="22"/>
-                <w:shd w:val="clear" w:color="auto" w:fill="FFFFFF"/>
+                <w:shd w:val="pct15" w:color="auto" w:fill="FFFFFF"/>
               </w:rPr>
-              <w:t xml:space="preserve"> detection algorithm</w:t>
+              <w:t>m working</w:t>
             </w:r>
           </w:p>
         </w:tc>
         <w:tc>
           <w:tcPr>
-            <w:tcW w:w="4343" w:type="dxa"/>
-            <w:shd w:val="clear" w:color="auto" w:fill="auto"/>
+            <w:tcW w:w="4201" w:type="dxa"/>
+            <w:shd w:val="clear" w:color="auto" w:fill="D9D9D9" w:themeFill="background1" w:themeFillShade="D9"/>
           </w:tcPr>
           <w:p>
             <w:pPr>
               <w:rPr>
                 <w:rFonts w:cstheme="minorHAnsi"/>
                 <w:sz w:val="22"/>
-                <w:shd w:val="clear" w:color="auto" w:fill="FFFFFF"/>
+                <w:shd w:val="pct15" w:color="auto" w:fill="FFFFFF"/>
               </w:rPr>
             </w:pPr>
             <w:r>
@@ -7200,7 +8709,7 @@
                 <w:rFonts w:cstheme="minorHAnsi"/>
                 <w:color w:val="24292E"/>
                 <w:sz w:val="22"/>
-                <w:shd w:val="clear" w:color="auto" w:fill="FFFFFF"/>
+                <w:shd w:val="pct15" w:color="auto" w:fill="FFFFFF"/>
               </w:rPr>
               <w:t xml:space="preserve">With </w:t>
             </w:r>
@@ -7210,9 +8719,9 @@
                 <w:rFonts w:cstheme="minorHAnsi"/>
                 <w:color w:val="24292E"/>
                 <w:sz w:val="22"/>
-                <w:shd w:val="clear" w:color="auto" w:fill="FFFFFF"/>
+                <w:shd w:val="pct15" w:color="auto" w:fill="FFFFFF"/>
               </w:rPr>
-              <w:t>a</w:t>
+              <w:t xml:space="preserve">attack </w:t>
             </w:r>
             <w:r>
               <w:rPr>
@@ -7220,8 +8729,9 @@
                 <w:rFonts w:cstheme="minorHAnsi"/>
                 <w:color w:val="24292E"/>
                 <w:sz w:val="22"/>
+                <w:shd w:val="pct15" w:color="auto" w:fill="FFFFFF"/>
               </w:rPr>
-              <w:t xml:space="preserve">ttack </w:t>
+              <w:t>detection algorithm</w:t>
             </w:r>
             <w:r>
               <w:rPr>
@@ -7229,9 +8739,9 @@
                 <w:rFonts w:cstheme="minorHAnsi"/>
                 <w:color w:val="24292E"/>
                 <w:sz w:val="22"/>
-                <w:shd w:val="clear" w:color="auto" w:fill="FFFFFF"/>
+                <w:shd w:val="pct15" w:color="auto" w:fill="FFFFFF"/>
               </w:rPr>
-              <w:t>detection algorithm</w:t>
+              <w:t xml:space="preserve"> working</w:t>
             </w:r>
           </w:p>
         </w:tc>
@@ -7240,6 +8750,7 @@
         <w:tc>
           <w:tcPr>
             <w:tcW w:w="562" w:type="dxa"/>
+            <w:shd w:val="clear" w:color="auto" w:fill="D9D9D9" w:themeFill="background1" w:themeFillShade="D9"/>
           </w:tcPr>
           <w:p>
             <w:pPr>
@@ -7248,7 +8759,7 @@
                 <w:b/>
                 <w:bCs/>
                 <w:sz w:val="22"/>
-                <w:shd w:val="clear" w:color="auto" w:fill="FFFFFF"/>
+                <w:shd w:val="pct15" w:color="auto" w:fill="FFFFFF"/>
               </w:rPr>
             </w:pPr>
             <w:r>
@@ -7257,16 +8768,15 @@
                 <w:b/>
                 <w:bCs/>
                 <w:sz w:val="22"/>
-                <w:shd w:val="clear" w:color="auto" w:fill="FFFFFF"/>
+                <w:shd w:val="pct15" w:color="auto" w:fill="FFFFFF"/>
               </w:rPr>
-              <w:lastRenderedPageBreak/>
               <w:t>0</w:t>
             </w:r>
           </w:p>
         </w:tc>
         <w:tc>
           <w:tcPr>
-            <w:tcW w:w="4111" w:type="dxa"/>
+            <w:tcW w:w="4253" w:type="dxa"/>
           </w:tcPr>
           <w:p>
             <w:pPr>
@@ -7283,7 +8793,25 @@
                 <w:sz w:val="22"/>
                 <w:shd w:val="clear" w:color="auto" w:fill="FFFFFF"/>
               </w:rPr>
-              <w:t xml:space="preserve">Airport runway light </w:t>
+              <w:t>Airport runway light</w:t>
+            </w:r>
+            <w:r>
+              <w:rPr>
+                <w:rFonts w:cstheme="minorHAnsi"/>
+                <w:color w:val="24292E"/>
+                <w:sz w:val="22"/>
+                <w:shd w:val="clear" w:color="auto" w:fill="FFFFFF"/>
+              </w:rPr>
+              <w:t>s</w:t>
+            </w:r>
+            <w:r>
+              <w:rPr>
+                <w:rFonts w:cstheme="minorHAnsi"/>
+                <w:color w:val="24292E"/>
+                <w:sz w:val="22"/>
+                <w:shd w:val="clear" w:color="auto" w:fill="FFFFFF"/>
+              </w:rPr>
+              <w:t xml:space="preserve"> </w:t>
             </w:r>
             <w:r>
               <w:rPr>
@@ -7307,7 +8835,7 @@
         </w:tc>
         <w:tc>
           <w:tcPr>
-            <w:tcW w:w="4343" w:type="dxa"/>
+            <w:tcW w:w="4201" w:type="dxa"/>
           </w:tcPr>
           <w:p>
             <w:pPr>
@@ -7324,7 +8852,25 @@
                 <w:sz w:val="22"/>
                 <w:shd w:val="clear" w:color="auto" w:fill="FFFFFF"/>
               </w:rPr>
-              <w:t xml:space="preserve">Airport runway light </w:t>
+              <w:t>Airport runway light</w:t>
+            </w:r>
+            <w:r>
+              <w:rPr>
+                <w:rFonts w:cstheme="minorHAnsi"/>
+                <w:color w:val="24292E"/>
+                <w:sz w:val="22"/>
+                <w:shd w:val="clear" w:color="auto" w:fill="FFFFFF"/>
+              </w:rPr>
+              <w:t>s</w:t>
+            </w:r>
+            <w:r>
+              <w:rPr>
+                <w:rFonts w:cstheme="minorHAnsi"/>
+                <w:color w:val="24292E"/>
+                <w:sz w:val="22"/>
+                <w:shd w:val="clear" w:color="auto" w:fill="FFFFFF"/>
+              </w:rPr>
+              <w:t xml:space="preserve"> </w:t>
             </w:r>
             <w:r>
               <w:rPr>
@@ -7351,6 +8897,7 @@
         <w:tc>
           <w:tcPr>
             <w:tcW w:w="562" w:type="dxa"/>
+            <w:shd w:val="clear" w:color="auto" w:fill="D9D9D9" w:themeFill="background1" w:themeFillShade="D9"/>
           </w:tcPr>
           <w:p>
             <w:pPr>
@@ -7359,7 +8906,7 @@
                 <w:b/>
                 <w:bCs/>
                 <w:sz w:val="22"/>
-                <w:shd w:val="clear" w:color="auto" w:fill="FFFFFF"/>
+                <w:shd w:val="pct15" w:color="auto" w:fill="FFFFFF"/>
               </w:rPr>
             </w:pPr>
             <w:r>
@@ -7368,7 +8915,7 @@
                 <w:b/>
                 <w:bCs/>
                 <w:sz w:val="22"/>
-                <w:shd w:val="clear" w:color="auto" w:fill="FFFFFF"/>
+                <w:shd w:val="pct15" w:color="auto" w:fill="FFFFFF"/>
               </w:rPr>
               <w:t>1</w:t>
             </w:r>
@@ -7376,7 +8923,7 @@
         </w:tc>
         <w:tc>
           <w:tcPr>
-            <w:tcW w:w="4111" w:type="dxa"/>
+            <w:tcW w:w="4253" w:type="dxa"/>
           </w:tcPr>
           <w:p>
             <w:pPr>
@@ -7393,13 +8940,30 @@
                 <w:sz w:val="22"/>
                 <w:shd w:val="clear" w:color="auto" w:fill="FFFFFF"/>
               </w:rPr>
-              <w:t xml:space="preserve">Inner track train stop/start moving </w:t>
+              <w:t>Inner track train stop/</w:t>
+            </w:r>
+            <w:r>
+              <w:rPr>
+                <w:rFonts w:cstheme="minorHAnsi"/>
+                <w:sz w:val="22"/>
+                <w:shd w:val="clear" w:color="auto" w:fill="FFFFFF"/>
+              </w:rPr>
+              <w:t>start</w:t>
+            </w:r>
+            <w:r>
+              <w:rPr>
+                <w:rFonts w:cstheme="minorHAnsi"/>
+                <w:color w:val="24292E"/>
+                <w:sz w:val="22"/>
+                <w:shd w:val="clear" w:color="auto" w:fill="FFFFFF"/>
+              </w:rPr>
+              <w:t xml:space="preserve"> moving </w:t>
             </w:r>
           </w:p>
         </w:tc>
         <w:tc>
           <w:tcPr>
-            <w:tcW w:w="4343" w:type="dxa"/>
+            <w:tcW w:w="4201" w:type="dxa"/>
           </w:tcPr>
           <w:p>
             <w:pPr>
@@ -7425,6 +8989,7 @@
         <w:tc>
           <w:tcPr>
             <w:tcW w:w="562" w:type="dxa"/>
+            <w:shd w:val="clear" w:color="auto" w:fill="D9D9D9" w:themeFill="background1" w:themeFillShade="D9"/>
           </w:tcPr>
           <w:p>
             <w:pPr>
@@ -7433,7 +8998,7 @@
                 <w:b/>
                 <w:bCs/>
                 <w:sz w:val="22"/>
-                <w:shd w:val="clear" w:color="auto" w:fill="FFFFFF"/>
+                <w:shd w:val="pct15" w:color="auto" w:fill="FFFFFF"/>
               </w:rPr>
             </w:pPr>
             <w:r>
@@ -7442,7 +9007,7 @@
                 <w:b/>
                 <w:bCs/>
                 <w:sz w:val="22"/>
-                <w:shd w:val="clear" w:color="auto" w:fill="FFFFFF"/>
+                <w:shd w:val="pct15" w:color="auto" w:fill="FFFFFF"/>
               </w:rPr>
               <w:t>2</w:t>
             </w:r>
@@ -7450,7 +9015,7 @@
         </w:tc>
         <w:tc>
           <w:tcPr>
-            <w:tcW w:w="4111" w:type="dxa"/>
+            <w:tcW w:w="4253" w:type="dxa"/>
           </w:tcPr>
           <w:p>
             <w:pPr>
@@ -7467,13 +9032,58 @@
                 <w:sz w:val="22"/>
                 <w:shd w:val="clear" w:color="auto" w:fill="FFFFFF"/>
               </w:rPr>
-              <w:t>Effect lasted for 30 secs</w:t>
+              <w:t>Effect</w:t>
+            </w:r>
+            <w:r>
+              <w:rPr>
+                <w:rFonts w:cstheme="minorHAnsi"/>
+                <w:color w:val="24292E"/>
+                <w:sz w:val="22"/>
+                <w:shd w:val="clear" w:color="auto" w:fill="FFFFFF"/>
+              </w:rPr>
+              <w:t xml:space="preserve"> of the runway light and inner track tra</w:t>
+            </w:r>
+            <w:r>
+              <w:rPr>
+                <w:rFonts w:cstheme="minorHAnsi"/>
+                <w:color w:val="24292E"/>
+                <w:sz w:val="22"/>
+                <w:shd w:val="clear" w:color="auto" w:fill="FFFFFF"/>
+              </w:rPr>
+              <w:t>i</w:t>
+            </w:r>
+            <w:r>
+              <w:rPr>
+                <w:rFonts w:cstheme="minorHAnsi"/>
+                <w:color w:val="24292E"/>
+                <w:sz w:val="22"/>
+                <w:shd w:val="clear" w:color="auto" w:fill="FFFFFF"/>
+              </w:rPr>
+              <w:t>n</w:t>
+            </w:r>
+            <w:r>
+              <w:rPr>
+                <w:rFonts w:cstheme="minorHAnsi"/>
+                <w:color w:val="24292E"/>
+                <w:sz w:val="22"/>
+                <w:shd w:val="clear" w:color="auto" w:fill="FFFFFF"/>
+              </w:rPr>
+              <w:t xml:space="preserve"> lasted for 30 </w:t>
+            </w:r>
+            <w:r>
+              <w:rPr>
+                <w:rFonts w:cstheme="minorHAnsi"/>
+                <w:color w:val="24292E"/>
+                <w:sz w:val="22"/>
+                <w:shd w:val="clear" w:color="auto" w:fill="FFFFFF"/>
+              </w:rPr>
+              <w:t>seconds</w:t>
             </w:r>
           </w:p>
         </w:tc>
         <w:tc>
           <w:tcPr>
-            <w:tcW w:w="4343" w:type="dxa"/>
+            <w:tcW w:w="4201" w:type="dxa"/>
           </w:tcPr>
           <w:p>
             <w:pPr>
@@ -7490,7 +9100,133 @@
                 <w:sz w:val="22"/>
                 <w:shd w:val="clear" w:color="auto" w:fill="FFFFFF"/>
               </w:rPr>
-              <w:t>Attack detected - Sound Alarm and Pop up on HMI</w:t>
+              <w:t>Attack detected -</w:t>
+            </w:r>
+            <w:r>
+              <w:rPr>
+                <w:rFonts w:cstheme="minorHAnsi"/>
+                <w:color w:val="24292E"/>
+                <w:sz w:val="22"/>
+                <w:shd w:val="clear" w:color="auto" w:fill="FFFFFF"/>
+              </w:rPr>
+              <w:t xml:space="preserve"> Generator</w:t>
+            </w:r>
+            <w:r>
+              <w:rPr>
+                <w:rFonts w:cstheme="minorHAnsi"/>
+                <w:color w:val="24292E"/>
+                <w:sz w:val="22"/>
+                <w:shd w:val="clear" w:color="auto" w:fill="FFFFFF"/>
+              </w:rPr>
+              <w:t xml:space="preserve"> </w:t>
+            </w:r>
+            <w:r>
+              <w:rPr>
+                <w:rFonts w:cstheme="minorHAnsi"/>
+                <w:color w:val="24292E"/>
+                <w:sz w:val="22"/>
+                <w:shd w:val="clear" w:color="auto" w:fill="FFFFFF"/>
+              </w:rPr>
+              <w:t>s</w:t>
+            </w:r>
+            <w:r>
+              <w:rPr>
+                <w:rFonts w:cstheme="minorHAnsi"/>
+                <w:color w:val="24292E"/>
+                <w:sz w:val="22"/>
+                <w:shd w:val="clear" w:color="auto" w:fill="FFFFFF"/>
+              </w:rPr>
+              <w:t xml:space="preserve">ound </w:t>
+            </w:r>
+            <w:r>
+              <w:rPr>
+                <w:rFonts w:cstheme="minorHAnsi"/>
+                <w:color w:val="24292E"/>
+                <w:sz w:val="22"/>
+                <w:shd w:val="clear" w:color="auto" w:fill="FFFFFF"/>
+              </w:rPr>
+              <w:t>a</w:t>
+            </w:r>
+            <w:r>
+              <w:rPr>
+                <w:rFonts w:cstheme="minorHAnsi"/>
+                <w:color w:val="24292E"/>
+                <w:sz w:val="22"/>
+                <w:shd w:val="clear" w:color="auto" w:fill="FFFFFF"/>
+              </w:rPr>
+              <w:t xml:space="preserve">larm and </w:t>
+            </w:r>
+            <w:r>
+              <w:rPr>
+                <w:rFonts w:cstheme="minorHAnsi"/>
+                <w:color w:val="24292E"/>
+                <w:sz w:val="22"/>
+                <w:shd w:val="clear" w:color="auto" w:fill="FFFFFF"/>
+              </w:rPr>
+              <w:t xml:space="preserve">attack </w:t>
+            </w:r>
+            <w:r>
+              <w:rPr>
+                <w:rFonts w:cstheme="minorHAnsi"/>
+                <w:color w:val="24292E"/>
+                <w:sz w:val="22"/>
+                <w:shd w:val="clear" w:color="auto" w:fill="FFFFFF"/>
+              </w:rPr>
+              <w:t>c</w:t>
+            </w:r>
+            <w:r>
+              <w:rPr>
+                <w:rFonts w:cstheme="minorHAnsi"/>
+                <w:color w:val="24292E"/>
+                <w:sz w:val="22"/>
+                <w:shd w:val="clear" w:color="auto" w:fill="FFFFFF"/>
+              </w:rPr>
+              <w:t>aution</w:t>
+            </w:r>
+            <w:r>
+              <w:rPr>
+                <w:rFonts w:cstheme="minorHAnsi"/>
+                <w:color w:val="24292E"/>
+                <w:sz w:val="22"/>
+                <w:shd w:val="clear" w:color="auto" w:fill="FFFFFF"/>
+              </w:rPr>
+              <w:t xml:space="preserve"> information</w:t>
+            </w:r>
+            <w:r>
+              <w:rPr>
+                <w:rFonts w:cstheme="minorHAnsi"/>
+                <w:color w:val="24292E"/>
+                <w:sz w:val="22"/>
+                <w:shd w:val="clear" w:color="auto" w:fill="FFFFFF"/>
+              </w:rPr>
+              <w:t xml:space="preserve"> </w:t>
+            </w:r>
+            <w:r>
+              <w:rPr>
+                <w:rFonts w:cstheme="minorHAnsi"/>
+                <w:color w:val="24292E"/>
+                <w:sz w:val="22"/>
+                <w:shd w:val="clear" w:color="auto" w:fill="FFFFFF"/>
+              </w:rPr>
+              <w:t>show</w:t>
+            </w:r>
+            <w:r>
+              <w:rPr>
+                <w:rFonts w:cstheme="minorHAnsi"/>
+                <w:color w:val="24292E"/>
+                <w:sz w:val="22"/>
+                <w:shd w:val="clear" w:color="auto" w:fill="FFFFFF"/>
+              </w:rPr>
+              <w:t xml:space="preserve"> on HMI</w:t>
+            </w:r>
+            <w:r>
+              <w:rPr>
+                <w:rFonts w:cstheme="minorHAnsi"/>
+                <w:color w:val="24292E"/>
+                <w:sz w:val="22"/>
+                <w:shd w:val="clear" w:color="auto" w:fill="FFFFFF"/>
+              </w:rPr>
+              <w:t>.</w:t>
             </w:r>
           </w:p>
         </w:tc>
@@ -7499,6 +9235,7 @@
         <w:tc>
           <w:tcPr>
             <w:tcW w:w="562" w:type="dxa"/>
+            <w:shd w:val="clear" w:color="auto" w:fill="D9D9D9" w:themeFill="background1" w:themeFillShade="D9"/>
           </w:tcPr>
           <w:p>
             <w:pPr>
@@ -7507,7 +9244,7 @@
                 <w:b/>
                 <w:bCs/>
                 <w:sz w:val="22"/>
-                <w:shd w:val="clear" w:color="auto" w:fill="FFFFFF"/>
+                <w:shd w:val="pct15" w:color="auto" w:fill="FFFFFF"/>
               </w:rPr>
             </w:pPr>
             <w:r>
@@ -7516,7 +9253,7 @@
                 <w:b/>
                 <w:bCs/>
                 <w:sz w:val="22"/>
-                <w:shd w:val="clear" w:color="auto" w:fill="FFFFFF"/>
+                <w:shd w:val="pct15" w:color="auto" w:fill="FFFFFF"/>
               </w:rPr>
               <w:t>3</w:t>
             </w:r>
@@ -7524,7 +9261,7 @@
         </w:tc>
         <w:tc>
           <w:tcPr>
-            <w:tcW w:w="4111" w:type="dxa"/>
+            <w:tcW w:w="4253" w:type="dxa"/>
           </w:tcPr>
           <w:p>
             <w:pPr>
@@ -7561,11 +9298,20 @@
               </w:rPr>
               <w:t>irport runway light</w:t>
             </w:r>
+            <w:r>
+              <w:rPr>
+                <w:rFonts w:cstheme="minorHAnsi"/>
+                <w:color w:val="24292E"/>
+                <w:sz w:val="22"/>
+                <w:shd w:val="clear" w:color="auto" w:fill="FFFFFF"/>
+              </w:rPr>
+              <w:t>s</w:t>
+            </w:r>
           </w:p>
         </w:tc>
         <w:tc>
           <w:tcPr>
-            <w:tcW w:w="4343" w:type="dxa"/>
+            <w:tcW w:w="4201" w:type="dxa"/>
           </w:tcPr>
           <w:p>
             <w:pPr>
@@ -7591,6 +9337,7 @@
         <w:tc>
           <w:tcPr>
             <w:tcW w:w="562" w:type="dxa"/>
+            <w:shd w:val="clear" w:color="auto" w:fill="D9D9D9" w:themeFill="background1" w:themeFillShade="D9"/>
           </w:tcPr>
           <w:p>
             <w:pPr>
@@ -7599,7 +9346,7 @@
                 <w:b/>
                 <w:bCs/>
                 <w:sz w:val="22"/>
-                <w:shd w:val="clear" w:color="auto" w:fill="FFFFFF"/>
+                <w:shd w:val="pct15" w:color="auto" w:fill="FFFFFF"/>
               </w:rPr>
             </w:pPr>
             <w:r>
@@ -7608,7 +9355,7 @@
                 <w:b/>
                 <w:bCs/>
                 <w:sz w:val="22"/>
-                <w:shd w:val="clear" w:color="auto" w:fill="FFFFFF"/>
+                <w:shd w:val="pct15" w:color="auto" w:fill="FFFFFF"/>
               </w:rPr>
               <w:t>4</w:t>
             </w:r>
@@ -7616,7 +9363,7 @@
         </w:tc>
         <w:tc>
           <w:tcPr>
-            <w:tcW w:w="4111" w:type="dxa"/>
+            <w:tcW w:w="4253" w:type="dxa"/>
           </w:tcPr>
           <w:p>
             <w:pPr>
@@ -7639,7 +9386,7 @@
         </w:tc>
         <w:tc>
           <w:tcPr>
-            <w:tcW w:w="4343" w:type="dxa"/>
+            <w:tcW w:w="4201" w:type="dxa"/>
           </w:tcPr>
           <w:p>
             <w:pPr>
@@ -7683,7 +9430,61 @@
                 <w:sz w:val="22"/>
                 <w:shd w:val="clear" w:color="auto" w:fill="FFFFFF"/>
               </w:rPr>
-              <w:t xml:space="preserve"> on [Manual] button on HMI to switch the control to manual --- if not follow without detection scenario</w:t>
+              <w:t xml:space="preserve"> on [Manual] button on HMI to switch the control to manual </w:t>
+            </w:r>
+            <w:r>
+              <w:rPr>
+                <w:rFonts w:cstheme="minorHAnsi"/>
+                <w:color w:val="24292E"/>
+                <w:sz w:val="22"/>
+                <w:shd w:val="clear" w:color="auto" w:fill="FFFFFF"/>
+              </w:rPr>
+              <w:t xml:space="preserve">mode </w:t>
+            </w:r>
+            <w:r>
+              <w:rPr>
+                <w:rFonts w:cstheme="minorHAnsi"/>
+                <w:color w:val="24292E"/>
+                <w:sz w:val="22"/>
+                <w:shd w:val="clear" w:color="auto" w:fill="FFFFFF"/>
+              </w:rPr>
+              <w:t xml:space="preserve">--- if not follow </w:t>
+            </w:r>
+            <w:r>
+              <w:rPr>
+                <w:rFonts w:cstheme="minorHAnsi"/>
+                <w:color w:val="24292E"/>
+                <w:sz w:val="22"/>
+                <w:shd w:val="clear" w:color="auto" w:fill="FFFFFF"/>
+              </w:rPr>
+              <w:t>the “</w:t>
+            </w:r>
+            <w:r>
+              <w:rPr>
+                <w:rFonts w:cstheme="minorHAnsi"/>
+                <w:color w:val="24292E"/>
+                <w:sz w:val="22"/>
+                <w:shd w:val="clear" w:color="auto" w:fill="FFFFFF"/>
+              </w:rPr>
+              <w:t>without detection</w:t>
+            </w:r>
+            <w:r>
+              <w:rPr>
+                <w:rFonts w:cstheme="minorHAnsi"/>
+                <w:color w:val="24292E"/>
+                <w:sz w:val="22"/>
+                <w:shd w:val="clear" w:color="auto" w:fill="FFFFFF"/>
+              </w:rPr>
+              <w:t xml:space="preserve">” </w:t>
+            </w:r>
+            <w:r>
+              <w:rPr>
+                <w:rFonts w:cstheme="minorHAnsi"/>
+                <w:color w:val="24292E"/>
+                <w:sz w:val="22"/>
+                <w:shd w:val="clear" w:color="auto" w:fill="FFFFFF"/>
+              </w:rPr>
+              <w:t>scenario</w:t>
             </w:r>
           </w:p>
         </w:tc>
@@ -7692,6 +9493,7 @@
         <w:tc>
           <w:tcPr>
             <w:tcW w:w="562" w:type="dxa"/>
+            <w:shd w:val="clear" w:color="auto" w:fill="D9D9D9" w:themeFill="background1" w:themeFillShade="D9"/>
           </w:tcPr>
           <w:p>
             <w:pPr>
@@ -7700,7 +9502,7 @@
                 <w:b/>
                 <w:bCs/>
                 <w:sz w:val="22"/>
-                <w:shd w:val="clear" w:color="auto" w:fill="FFFFFF"/>
+                <w:shd w:val="pct15" w:color="auto" w:fill="FFFFFF"/>
               </w:rPr>
             </w:pPr>
             <w:r>
@@ -7709,7 +9511,7 @@
                 <w:b/>
                 <w:bCs/>
                 <w:sz w:val="22"/>
-                <w:shd w:val="clear" w:color="auto" w:fill="FFFFFF"/>
+                <w:shd w:val="pct15" w:color="auto" w:fill="FFFFFF"/>
               </w:rPr>
               <w:t>5</w:t>
             </w:r>
@@ -7717,7 +9519,7 @@
         </w:tc>
         <w:tc>
           <w:tcPr>
-            <w:tcW w:w="4111" w:type="dxa"/>
+            <w:tcW w:w="4253" w:type="dxa"/>
           </w:tcPr>
           <w:p>
             <w:pPr>
@@ -7740,7 +9542,7 @@
         </w:tc>
         <w:tc>
           <w:tcPr>
-            <w:tcW w:w="4343" w:type="dxa"/>
+            <w:tcW w:w="4201" w:type="dxa"/>
           </w:tcPr>
           <w:p>
             <w:pPr>
@@ -7759,6 +9561,60 @@
               </w:rPr>
               <w:t>Stop all the attack</w:t>
             </w:r>
+            <w:r>
+              <w:rPr>
+                <w:rFonts w:cstheme="minorHAnsi"/>
+                <w:color w:val="24292E"/>
+                <w:sz w:val="22"/>
+                <w:shd w:val="clear" w:color="auto" w:fill="FFFFFF"/>
+              </w:rPr>
+              <w:t xml:space="preserve"> </w:t>
+            </w:r>
+            <w:r>
+              <w:rPr>
+                <w:rFonts w:cstheme="minorHAnsi"/>
+                <w:color w:val="24292E"/>
+                <w:sz w:val="22"/>
+                <w:shd w:val="clear" w:color="auto" w:fill="FFFFFF"/>
+              </w:rPr>
+              <w:t>situation</w:t>
+            </w:r>
+            <w:r>
+              <w:rPr>
+                <w:rFonts w:cstheme="minorHAnsi"/>
+                <w:color w:val="24292E"/>
+                <w:sz w:val="22"/>
+                <w:shd w:val="clear" w:color="auto" w:fill="FFFFFF"/>
+              </w:rPr>
+              <w:t xml:space="preserve"> and </w:t>
+            </w:r>
+            <w:r>
+              <w:rPr>
+                <w:rFonts w:cstheme="minorHAnsi"/>
+                <w:color w:val="24292E"/>
+                <w:sz w:val="22"/>
+                <w:shd w:val="clear" w:color="auto" w:fill="FFFFFF"/>
+              </w:rPr>
+              <w:t>a</w:t>
+            </w:r>
+            <w:r>
+              <w:rPr>
+                <w:rFonts w:cstheme="minorHAnsi"/>
+                <w:color w:val="24292E"/>
+                <w:sz w:val="22"/>
+                <w:shd w:val="clear" w:color="auto" w:fill="FFFFFF"/>
+              </w:rPr>
+              <w:t>larm</w:t>
+            </w:r>
+            <w:r>
+              <w:rPr>
+                <w:rFonts w:cstheme="minorHAnsi"/>
+                <w:color w:val="24292E"/>
+                <w:sz w:val="22"/>
+                <w:shd w:val="clear" w:color="auto" w:fill="FFFFFF"/>
+              </w:rPr>
+              <w:t xml:space="preserve"> sound</w:t>
+            </w:r>
           </w:p>
         </w:tc>
       </w:tr>
@@ -7766,6 +9622,7 @@
         <w:tc>
           <w:tcPr>
             <w:tcW w:w="562" w:type="dxa"/>
+            <w:shd w:val="clear" w:color="auto" w:fill="D9D9D9" w:themeFill="background1" w:themeFillShade="D9"/>
           </w:tcPr>
           <w:p>
             <w:pPr>
@@ -7774,7 +9631,7 @@
                 <w:b/>
                 <w:bCs/>
                 <w:sz w:val="22"/>
-                <w:shd w:val="clear" w:color="auto" w:fill="FFFFFF"/>
+                <w:shd w:val="pct15" w:color="auto" w:fill="FFFFFF"/>
               </w:rPr>
             </w:pPr>
             <w:r>
@@ -7783,7 +9640,7 @@
                 <w:b/>
                 <w:bCs/>
                 <w:sz w:val="22"/>
-                <w:shd w:val="clear" w:color="auto" w:fill="FFFFFF"/>
+                <w:shd w:val="pct15" w:color="auto" w:fill="FFFFFF"/>
               </w:rPr>
               <w:t>6</w:t>
             </w:r>
@@ -7791,7 +9648,7 @@
         </w:tc>
         <w:tc>
           <w:tcPr>
-            <w:tcW w:w="4111" w:type="dxa"/>
+            <w:tcW w:w="4253" w:type="dxa"/>
           </w:tcPr>
           <w:p>
             <w:pPr>
@@ -7808,13 +9665,22 @@
                 <w:sz w:val="22"/>
                 <w:shd w:val="clear" w:color="auto" w:fill="FFFFFF"/>
               </w:rPr>
-              <w:t>Wait for 10 secs</w:t>
+              <w:t xml:space="preserve">Wait for 10 </w:t>
+            </w:r>
+            <w:r>
+              <w:rPr>
+                <w:rFonts w:cstheme="minorHAnsi"/>
+                <w:color w:val="24292E"/>
+                <w:sz w:val="22"/>
+                <w:shd w:val="clear" w:color="auto" w:fill="FFFFFF"/>
+              </w:rPr>
+              <w:t>seconds</w:t>
             </w:r>
           </w:p>
         </w:tc>
         <w:tc>
           <w:tcPr>
-            <w:tcW w:w="4343" w:type="dxa"/>
+            <w:tcW w:w="4201" w:type="dxa"/>
           </w:tcPr>
           <w:p>
             <w:pPr>
@@ -7867,6 +9733,7 @@
         <w:tc>
           <w:tcPr>
             <w:tcW w:w="562" w:type="dxa"/>
+            <w:shd w:val="clear" w:color="auto" w:fill="D9D9D9" w:themeFill="background1" w:themeFillShade="D9"/>
           </w:tcPr>
           <w:p>
             <w:pPr>
@@ -7875,7 +9742,7 @@
                 <w:b/>
                 <w:bCs/>
                 <w:sz w:val="22"/>
-                <w:shd w:val="clear" w:color="auto" w:fill="FFFFFF"/>
+                <w:shd w:val="pct15" w:color="auto" w:fill="FFFFFF"/>
               </w:rPr>
             </w:pPr>
             <w:r>
@@ -7884,7 +9751,7 @@
                 <w:b/>
                 <w:bCs/>
                 <w:sz w:val="22"/>
-                <w:shd w:val="clear" w:color="auto" w:fill="FFFFFF"/>
+                <w:shd w:val="pct15" w:color="auto" w:fill="FFFFFF"/>
               </w:rPr>
               <w:t>7</w:t>
             </w:r>
@@ -7892,7 +9759,7 @@
         </w:tc>
         <w:tc>
           <w:tcPr>
-            <w:tcW w:w="4111" w:type="dxa"/>
+            <w:tcW w:w="4253" w:type="dxa"/>
           </w:tcPr>
           <w:p>
             <w:pPr>
@@ -7915,7 +9782,7 @@
         </w:tc>
         <w:tc>
           <w:tcPr>
-            <w:tcW w:w="4343" w:type="dxa"/>
+            <w:tcW w:w="4201" w:type="dxa"/>
           </w:tcPr>
           <w:p>
             <w:pPr>
@@ -7932,6 +9799,7 @@
         <w:tc>
           <w:tcPr>
             <w:tcW w:w="562" w:type="dxa"/>
+            <w:shd w:val="clear" w:color="auto" w:fill="D9D9D9" w:themeFill="background1" w:themeFillShade="D9"/>
           </w:tcPr>
           <w:p>
             <w:pPr>
@@ -7940,7 +9808,7 @@
                 <w:b/>
                 <w:bCs/>
                 <w:sz w:val="22"/>
-                <w:shd w:val="clear" w:color="auto" w:fill="FFFFFF"/>
+                <w:shd w:val="pct15" w:color="auto" w:fill="FFFFFF"/>
               </w:rPr>
             </w:pPr>
             <w:r>
@@ -7949,7 +9817,7 @@
                 <w:b/>
                 <w:bCs/>
                 <w:sz w:val="22"/>
-                <w:shd w:val="clear" w:color="auto" w:fill="FFFFFF"/>
+                <w:shd w:val="pct15" w:color="auto" w:fill="FFFFFF"/>
               </w:rPr>
               <w:t>8</w:t>
             </w:r>
@@ -7957,7 +9825,7 @@
         </w:tc>
         <w:tc>
           <w:tcPr>
-            <w:tcW w:w="4111" w:type="dxa"/>
+            <w:tcW w:w="4253" w:type="dxa"/>
           </w:tcPr>
           <w:p>
             <w:pPr>
@@ -7978,10 +9846,29 @@
             <w:r>
               <w:rPr>
                 <w:rFonts w:cstheme="minorHAnsi"/>
+                <w:color w:val="24292E"/>
                 <w:sz w:val="22"/>
                 <w:shd w:val="clear" w:color="auto" w:fill="FFFFFF"/>
               </w:rPr>
-              <w:t>alerts</w:t>
+              <w:t>a</w:t>
+            </w:r>
+            <w:r>
+              <w:rPr>
+                <w:rFonts w:cstheme="minorHAnsi"/>
+                <w:color w:val="24292E"/>
+                <w:sz w:val="22"/>
+                <w:shd w:val="clear" w:color="auto" w:fill="FFFFFF"/>
+              </w:rPr>
+              <w:t>larms</w:t>
+            </w:r>
+            <w:r>
+              <w:rPr>
+                <w:rFonts w:cstheme="minorHAnsi"/>
+                <w:color w:val="24292E"/>
+                <w:sz w:val="22"/>
+                <w:shd w:val="clear" w:color="auto" w:fill="FFFFFF"/>
+              </w:rPr>
+              <w:t xml:space="preserve"> </w:t>
             </w:r>
             <w:r>
               <w:rPr>
@@ -7989,13 +9876,21 @@
                 <w:sz w:val="22"/>
                 <w:shd w:val="clear" w:color="auto" w:fill="FFFFFF"/>
               </w:rPr>
-              <w:t xml:space="preserve"> stop</w:t>
+              <w:t>stop</w:t>
+            </w:r>
+            <w:r>
+              <w:rPr>
+                <w:rFonts w:cstheme="minorHAnsi"/>
+                <w:sz w:val="22"/>
+                <w:shd w:val="clear" w:color="auto" w:fill="FFFFFF"/>
+              </w:rPr>
+              <w:t xml:space="preserve"> and system power off</w:t>
             </w:r>
           </w:p>
         </w:tc>
         <w:tc>
           <w:tcPr>
-            <w:tcW w:w="4343" w:type="dxa"/>
+            <w:tcW w:w="4201" w:type="dxa"/>
           </w:tcPr>
           <w:p>
             <w:pPr>
@@ -8011,12 +9906,51 @@
     </w:tbl>
     <w:p>
       <w:pPr>
-        <w:rPr>
-          <w:rFonts w:cstheme="minorHAnsi"/>
-          <w:sz w:val="22"/>
-          <w:shd w:val="clear" w:color="auto" w:fill="FFFFFF"/>
-        </w:rPr>
-      </w:pPr>
+        <w:spacing w:after="240"/>
+        <w:jc w:val="center"/>
+        <w:rPr>
+          <w:rFonts w:cstheme="minorHAnsi"/>
+          <w:sz w:val="20"/>
+          <w:szCs w:val="20"/>
+          <w:shd w:val="clear" w:color="auto" w:fill="FFFFFF"/>
+        </w:rPr>
+      </w:pPr>
+      <w:r>
+        <w:rPr>
+          <w:rFonts w:cstheme="minorHAnsi"/>
+          <w:sz w:val="20"/>
+          <w:szCs w:val="20"/>
+          <w:shd w:val="clear" w:color="auto" w:fill="FFFFFF"/>
+        </w:rPr>
+        <w:t>&lt;</w:t>
+      </w:r>
+      <w:r>
+        <w:rPr>
+          <w:rFonts w:cstheme="minorHAnsi"/>
+          <w:sz w:val="20"/>
+          <w:szCs w:val="20"/>
+          <w:shd w:val="clear" w:color="auto" w:fill="FFFFFF"/>
+        </w:rPr>
+        <w:t xml:space="preserve">Figure_4.3 </w:t>
+      </w:r>
+      <w:r>
+        <w:rPr>
+          <w:rFonts w:cstheme="minorHAnsi"/>
+          <w:sz w:val="20"/>
+          <w:szCs w:val="20"/>
+          <w:shd w:val="clear" w:color="auto" w:fill="FFFFFF"/>
+        </w:rPr>
+        <w:t>attack situation</w:t>
+      </w:r>
+      <w:r>
+        <w:rPr>
+          <w:rFonts w:cstheme="minorHAnsi"/>
+          <w:sz w:val="20"/>
+          <w:szCs w:val="20"/>
+          <w:shd w:val="clear" w:color="auto" w:fill="FFFFFF"/>
+        </w:rPr>
+        <w:t>&gt;</w:t>
+      </w:r>
     </w:p>
     <w:p>
       <w:pPr>
@@ -8048,7 +9982,23 @@
           <w:sz w:val="22"/>
           <w:shd w:val="clear" w:color="auto" w:fill="FFFFFF"/>
         </w:rPr>
-        <w:t xml:space="preserve"> the substation information display window will show the threshold </w:t>
+        <w:t xml:space="preserve"> the substation information display window will show the</w:t>
+      </w:r>
+      <w:r>
+        <w:rPr>
+          <w:rFonts w:cstheme="minorHAnsi"/>
+          <w:sz w:val="22"/>
+          <w:shd w:val="clear" w:color="auto" w:fill="FFFFFF"/>
+        </w:rPr>
+        <w:t xml:space="preserve"> calculated</w:t>
+      </w:r>
+      <w:r>
+        <w:rPr>
+          <w:rFonts w:cstheme="minorHAnsi"/>
+          <w:sz w:val="22"/>
+          <w:shd w:val="clear" w:color="auto" w:fill="FFFFFF"/>
+        </w:rPr>
+        <w:t xml:space="preserve"> threshold </w:t>
       </w:r>
       <w:r>
         <w:rPr>
@@ -8195,7 +10145,23 @@
           <w:sz w:val="22"/>
           <w:shd w:val="clear" w:color="auto" w:fill="FFFFFF"/>
         </w:rPr>
-        <w:t xml:space="preserve"> on</w:t>
+        <w:t xml:space="preserve"> </w:t>
+      </w:r>
+      <w:r>
+        <w:rPr>
+          <w:rFonts w:cstheme="minorHAnsi"/>
+          <w:sz w:val="22"/>
+          <w:shd w:val="clear" w:color="auto" w:fill="FFFFFF"/>
+        </w:rPr>
+        <w:t xml:space="preserve">detection </w:t>
+      </w:r>
+      <w:r>
+        <w:rPr>
+          <w:rFonts w:cstheme="minorHAnsi"/>
+          <w:sz w:val="22"/>
+          <w:shd w:val="clear" w:color="auto" w:fill="FFFFFF"/>
+        </w:rPr>
+        <w:t>on</w:t>
       </w:r>
       <w:r>
         <w:rPr>
@@ -8465,15 +10431,133 @@
           <w:rFonts w:cstheme="minorHAnsi"/>
           <w:b/>
           <w:bCs/>
-          <w:u w:val="single"/>
-        </w:rPr>
-      </w:pPr>
-      <w:r>
+        </w:rPr>
+      </w:pPr>
+    </w:p>
+    <w:p>
+      <w:pPr>
         <w:rPr>
           <w:rFonts w:cstheme="minorHAnsi"/>
           <w:b/>
           <w:bCs/>
         </w:rPr>
+      </w:pPr>
+    </w:p>
+    <w:p>
+      <w:pPr>
+        <w:rPr>
+          <w:rFonts w:cstheme="minorHAnsi"/>
+          <w:b/>
+          <w:bCs/>
+        </w:rPr>
+      </w:pPr>
+    </w:p>
+    <w:p>
+      <w:pPr>
+        <w:rPr>
+          <w:rFonts w:cstheme="minorHAnsi"/>
+          <w:b/>
+          <w:bCs/>
+        </w:rPr>
+      </w:pPr>
+    </w:p>
+    <w:p>
+      <w:pPr>
+        <w:rPr>
+          <w:rFonts w:cstheme="minorHAnsi"/>
+          <w:b/>
+          <w:bCs/>
+        </w:rPr>
+      </w:pPr>
+    </w:p>
+    <w:p>
+      <w:pPr>
+        <w:rPr>
+          <w:rFonts w:cstheme="minorHAnsi"/>
+          <w:b/>
+          <w:bCs/>
+        </w:rPr>
+      </w:pPr>
+    </w:p>
+    <w:p>
+      <w:pPr>
+        <w:rPr>
+          <w:rFonts w:cstheme="minorHAnsi"/>
+          <w:b/>
+          <w:bCs/>
+        </w:rPr>
+      </w:pPr>
+    </w:p>
+    <w:p>
+      <w:pPr>
+        <w:rPr>
+          <w:rFonts w:cstheme="minorHAnsi"/>
+          <w:b/>
+          <w:bCs/>
+        </w:rPr>
+      </w:pPr>
+    </w:p>
+    <w:p>
+      <w:pPr>
+        <w:rPr>
+          <w:rFonts w:cstheme="minorHAnsi"/>
+          <w:b/>
+          <w:bCs/>
+        </w:rPr>
+      </w:pPr>
+    </w:p>
+    <w:p>
+      <w:pPr>
+        <w:rPr>
+          <w:rFonts w:cstheme="minorHAnsi"/>
+          <w:b/>
+          <w:bCs/>
+        </w:rPr>
+      </w:pPr>
+    </w:p>
+    <w:p>
+      <w:pPr>
+        <w:rPr>
+          <w:rFonts w:cstheme="minorHAnsi"/>
+          <w:b/>
+          <w:bCs/>
+        </w:rPr>
+      </w:pPr>
+    </w:p>
+    <w:p>
+      <w:pPr>
+        <w:rPr>
+          <w:rFonts w:cstheme="minorHAnsi"/>
+          <w:b/>
+          <w:bCs/>
+        </w:rPr>
+      </w:pPr>
+    </w:p>
+    <w:p>
+      <w:pPr>
+        <w:rPr>
+          <w:rFonts w:cstheme="minorHAnsi"/>
+          <w:b/>
+          <w:bCs/>
+        </w:rPr>
+      </w:pPr>
+    </w:p>
+    <w:p>
+      <w:pPr>
+        <w:rPr>
+          <w:rFonts w:cstheme="minorHAnsi"/>
+          <w:b/>
+          <w:bCs/>
+          <w:u w:val="single"/>
+        </w:rPr>
+      </w:pPr>
+      <w:r>
+        <w:rPr>
+          <w:rFonts w:cstheme="minorHAnsi"/>
+          <w:b/>
+          <w:bCs/>
+        </w:rPr>
+        <w:lastRenderedPageBreak/>
         <w:t>Appendix</w:t>
       </w:r>
       <w:r>
@@ -8562,6 +10646,50 @@
     </w:p>
     <w:p>
       <w:pPr>
+        <w:jc w:val="center"/>
+        <w:rPr>
+          <w:rFonts w:cstheme="minorHAnsi"/>
+          <w:sz w:val="20"/>
+          <w:szCs w:val="20"/>
+        </w:rPr>
+      </w:pPr>
+      <w:r>
+        <w:rPr>
+          <w:rFonts w:cstheme="minorHAnsi"/>
+          <w:sz w:val="20"/>
+          <w:szCs w:val="20"/>
+        </w:rPr>
+        <w:t xml:space="preserve">&lt;Figure_1 </w:t>
+      </w:r>
+      <w:r>
+        <w:rPr>
+          <w:rFonts w:cstheme="minorHAnsi"/>
+          <w:sz w:val="20"/>
+          <w:szCs w:val="20"/>
+        </w:rPr>
+        <w:t xml:space="preserve">Platform system view </w:t>
+      </w:r>
+      <w:r>
+        <w:rPr>
+          <w:rFonts w:cstheme="minorHAnsi"/>
+          <w:sz w:val="20"/>
+          <w:szCs w:val="20"/>
+        </w:rPr>
+        <w:t>&gt;</w:t>
+      </w:r>
+    </w:p>
+    <w:p>
+      <w:pPr>
+        <w:jc w:val="center"/>
+        <w:rPr>
+          <w:rFonts w:cstheme="minorHAnsi"/>
+          <w:sz w:val="20"/>
+          <w:szCs w:val="20"/>
+        </w:rPr>
+      </w:pPr>
+    </w:p>
+    <w:p>
+      <w:pPr>
         <w:rPr>
           <w:rFonts w:cstheme="minorHAnsi"/>
           <w:b/>
@@ -8575,7 +10703,6 @@
           <w:bCs/>
           <w:noProof/>
         </w:rPr>
-        <w:lastRenderedPageBreak/>
         <w:drawing>
           <wp:inline distT="0" distB="0" distL="0" distR="0" wp14:anchorId="68380496" wp14:editId="326A6E99">
             <wp:extent cx="5734050" cy="4295775"/>
@@ -8628,6 +10755,68 @@
     </w:p>
     <w:p>
       <w:pPr>
+        <w:jc w:val="center"/>
+        <w:rPr>
+          <w:rFonts w:cstheme="minorHAnsi"/>
+          <w:sz w:val="20"/>
+          <w:szCs w:val="20"/>
+        </w:rPr>
+      </w:pPr>
+      <w:r>
+        <w:rPr>
+          <w:rFonts w:cstheme="minorHAnsi"/>
+          <w:sz w:val="20"/>
+          <w:szCs w:val="20"/>
+        </w:rPr>
+        <w:t>&lt;</w:t>
+      </w:r>
+      <w:r>
+        <w:rPr>
+          <w:rFonts w:cstheme="minorHAnsi"/>
+          <w:sz w:val="20"/>
+          <w:szCs w:val="20"/>
+        </w:rPr>
+        <w:t xml:space="preserve">Figure_2 </w:t>
+      </w:r>
+      <w:r>
+        <w:rPr>
+          <w:rFonts w:cstheme="minorHAnsi"/>
+          <w:sz w:val="20"/>
+          <w:szCs w:val="20"/>
+        </w:rPr>
+        <w:t>Training HMI page</w:t>
+      </w:r>
+      <w:r>
+        <w:rPr>
+          <w:rFonts w:cstheme="minorHAnsi"/>
+          <w:sz w:val="20"/>
+          <w:szCs w:val="20"/>
+        </w:rPr>
+        <w:t>&gt;</w:t>
+      </w:r>
+    </w:p>
+    <w:p>
+      <w:pPr>
+        <w:rPr>
+          <w:sz w:val="22"/>
+        </w:rPr>
+      </w:pPr>
+      <w:r>
+        <w:rPr>
+          <w:sz w:val="22"/>
+        </w:rPr>
+        <w:t xml:space="preserve">Training HMI control buttons: </w:t>
+      </w:r>
+    </w:p>
+    <w:p>
+      <w:pPr>
+        <w:rPr>
+          <w:sz w:val="22"/>
+        </w:rPr>
+      </w:pPr>
+    </w:p>
+    <w:p>
+      <w:pPr>
         <w:pStyle w:val="ListParagraph"/>
         <w:numPr>
           <w:ilvl w:val="0"/>
@@ -8722,6 +10911,7 @@
         <w:rPr>
           <w:sz w:val="22"/>
         </w:rPr>
+        <w:lastRenderedPageBreak/>
         <w:t>City</w:t>
       </w:r>
       <w:r>

</xml_diff>

<commit_message>
change the document format and the code version.
</commit_message>
<xml_diff>
--- a/doc/CSI OT 3D Platform Cyber Attack User Manual.docx
+++ b/doc/CSI OT 3D Platform Cyber Attack User Manual.docx
@@ -638,7 +638,35 @@
                                   <w14:bevel/>
                                 </w14:textOutline>
                               </w:rPr>
-                              <w:t>Confidentiality Notice: This document is confidential and contains proprietary information and intellectual property of Trustwave, a Singtel company, its parent company and its subsidiaries. Neither this document nor any of the information contained herein may be reproduced or disclosed under any circumstances. Please be aware that disclosure, copying, distribution or use of this document and the information contained therein is strictly prohibited.</w:t>
+                              <w:t xml:space="preserve">Confidentiality Notice: This document is confidential and contains proprietary information and intellectual property of Trustwave, a Singtel company, its parent </w:t>
+                            </w:r>
+                            <w:proofErr w:type="gramStart"/>
+                            <w:r>
+                              <w:rPr>
+                                <w:rFonts w:ascii="Helvetica" w:hAnsi="Helvetica" w:cs="Helvetica"/>
+                                <w:sz w:val="20"/>
+                                <w:szCs w:val="20"/>
+                                <w14:textOutline w14:w="9525" w14:cap="rnd" w14:cmpd="sng" w14:algn="ctr">
+                                  <w14:noFill/>
+                                  <w14:prstDash w14:val="solid"/>
+                                  <w14:bevel/>
+                                </w14:textOutline>
+                              </w:rPr>
+                              <w:t>company</w:t>
+                            </w:r>
+                            <w:proofErr w:type="gramEnd"/>
+                            <w:r>
+                              <w:rPr>
+                                <w:rFonts w:ascii="Helvetica" w:hAnsi="Helvetica" w:cs="Helvetica"/>
+                                <w:sz w:val="20"/>
+                                <w:szCs w:val="20"/>
+                                <w14:textOutline w14:w="9525" w14:cap="rnd" w14:cmpd="sng" w14:algn="ctr">
+                                  <w14:noFill/>
+                                  <w14:prstDash w14:val="solid"/>
+                                  <w14:bevel/>
+                                </w14:textOutline>
+                              </w:rPr>
+                              <w:t xml:space="preserve"> and its subsidiaries. Neither this document nor any of the information contained herein may be reproduced or disclosed under any circumstances. Please be aware that disclosure, copying, distribution or use of this document and the information contained therein is strictly prohibited.</w:t>
                             </w:r>
                           </w:p>
                         </w:txbxContent>
@@ -2299,6 +2327,7 @@
         </w:rPr>
         <w:t xml:space="preserve">: </w:t>
       </w:r>
+      <w:bookmarkEnd w:id="0"/>
       <w:r>
         <w:rPr>
           <w:rFonts w:cstheme="minorHAnsi"/>
@@ -2332,21 +2361,21 @@
           <w:rFonts w:cstheme="minorHAnsi"/>
           <w:sz w:val="22"/>
         </w:rPr>
-        <w:t xml:space="preserve">rids, our research has established that it is possible to craft stealthy attacks that can evade the attention of both the control </w:t>
-      </w:r>
-      <w:r>
-        <w:rPr>
-          <w:rFonts w:cstheme="minorHAnsi"/>
-          <w:sz w:val="22"/>
-        </w:rPr>
-        <w:t>center</w:t>
-      </w:r>
-      <w:r>
-        <w:rPr>
-          <w:rFonts w:cstheme="minorHAnsi"/>
-          <w:sz w:val="22"/>
-        </w:rPr>
-        <w:t xml:space="preserve"> (a computer system) and the human operator. Such stealthy attacks when crafted to introduce a set of malicious commands are referred to as a False Command Injection (FCI) attack in our research. These attacks are catastrophic resulting in black outs or widespread damages to grid users. For a smart grid or even a user of electrical energy, voltage of the supply is crucial. In other words, an erratic or abnormal voltage can damage equipment, and in certain cases, result in collapse of the entire grid. Voltages in a smart grid are controlled using various electrical devices or machines. One such device is the tap changing transformers. In our research, vulnerabilities of this device to stealthy attacks are studied along with techniques to detect intrusions that exploit these vulnerabilities. In this demonstration, our research is implemented on the platform.</w:t>
+        <w:t xml:space="preserve">rids, our research has established that it is possible to construct </w:t>
+      </w:r>
+      <w:r>
+        <w:rPr>
+          <w:rFonts w:cstheme="minorHAnsi"/>
+          <w:sz w:val="22"/>
+        </w:rPr>
+        <w:t xml:space="preserve">a </w:t>
+      </w:r>
+      <w:r>
+        <w:rPr>
+          <w:rFonts w:cstheme="minorHAnsi"/>
+          <w:sz w:val="22"/>
+        </w:rPr>
+        <w:t>stealthy attack that can evade the attention of both the control center (a computer system) and the human operator. Such stealthy attacks when crafted to introduce a set of malicious commands are referred to as a False Command Injection (FCI) attack in our research. These attacks are catastrophic resulting in black outs or widespread damages to grid users. For a smart grid or even a user of electrical energy, voltage of the supply is crucial. In other words, an erratic or abnormal voltage can damage equipment, and in certain cases, result in collapse of the entire grid. Voltages in a smart grid are controlled using various electrical devices or machines. One such device is the tap changing transformers. In our research, vulnerabilities of this device to stealthy attacks are studied along with techniques to detect intrusions that exploit these vulnerabilities. In this demonstration, our research is implemented on the platform.</w:t>
       </w:r>
       <w:r>
         <w:rPr>
@@ -2384,7 +2413,6 @@
         <w:t>irport.)</w:t>
       </w:r>
     </w:p>
-    <w:bookmarkEnd w:id="0"/>
     <w:p>
       <w:pPr>
         <w:rPr>
@@ -2835,6 +2863,7 @@
           <w:sz w:val="22"/>
           <w:shd w:val="clear" w:color="auto" w:fill="FFFFFF"/>
         </w:rPr>
+        <w:lastRenderedPageBreak/>
         <w:t>HMI PC</w:t>
       </w:r>
       <w:r>
@@ -2882,7 +2911,6 @@
           <w:sz w:val="22"/>
           <w:shd w:val="clear" w:color="auto" w:fill="FFFFFF"/>
         </w:rPr>
-        <w:lastRenderedPageBreak/>
         <w:t xml:space="preserve">Login Information (username/password): </w:t>
       </w:r>
     </w:p>
@@ -3301,8 +3329,19 @@
           <w:sz w:val="22"/>
           <w:shd w:val="clear" w:color="auto" w:fill="FFFFFF"/>
         </w:rPr>
-        <w:t xml:space="preserve"> demo</w:t>
-      </w:r>
+        <w:t xml:space="preserve"> </w:t>
+      </w:r>
+      <w:proofErr w:type="gramStart"/>
+      <w:r>
+        <w:rPr>
+          <w:rFonts w:cstheme="minorHAnsi"/>
+          <w:b/>
+          <w:sz w:val="22"/>
+          <w:shd w:val="clear" w:color="auto" w:fill="FFFFFF"/>
+        </w:rPr>
+        <w:t>demo</w:t>
+      </w:r>
+      <w:proofErr w:type="gramEnd"/>
     </w:p>
     <w:p>
       <w:pPr>
@@ -3869,7 +3908,23 @@
           <w:sz w:val="22"/>
           <w:shd w:val="clear" w:color="auto" w:fill="FFFFFF"/>
         </w:rPr>
-        <w:t xml:space="preserve"> in figure_1</w:t>
+        <w:t xml:space="preserve"> in </w:t>
+      </w:r>
+      <w:r>
+        <w:rPr>
+          <w:rFonts w:cstheme="minorHAnsi"/>
+          <w:sz w:val="22"/>
+          <w:shd w:val="clear" w:color="auto" w:fill="FFFFFF"/>
+        </w:rPr>
+        <w:t>F</w:t>
+      </w:r>
+      <w:r>
+        <w:rPr>
+          <w:rFonts w:cstheme="minorHAnsi"/>
+          <w:sz w:val="22"/>
+          <w:shd w:val="clear" w:color="auto" w:fill="FFFFFF"/>
+        </w:rPr>
+        <w:t>igure_1</w:t>
       </w:r>
       <w:r>
         <w:rPr>
@@ -3898,7 +3953,87 @@
         <mc:AlternateContent>
           <mc:Choice Requires="wps">
             <w:drawing>
-              <wp:anchor distT="0" distB="0" distL="114300" distR="114300" simplePos="0" relativeHeight="251659264" behindDoc="0" locked="0" layoutInCell="1" allowOverlap="1" wp14:anchorId="27DCFD96" wp14:editId="6EB63CC0">
+              <wp:anchor distT="0" distB="0" distL="114300" distR="114300" simplePos="0" relativeHeight="251658240" behindDoc="0" locked="0" layoutInCell="1" allowOverlap="1" wp14:anchorId="69B30E92" wp14:editId="5CB1EBA7">
+                <wp:simplePos x="0" y="0"/>
+                <wp:positionH relativeFrom="column">
+                  <wp:posOffset>2769870</wp:posOffset>
+                </wp:positionH>
+                <wp:positionV relativeFrom="paragraph">
+                  <wp:posOffset>2078355</wp:posOffset>
+                </wp:positionV>
+                <wp:extent cx="962025" cy="447675"/>
+                <wp:effectExtent l="17145" t="20955" r="20955" b="17145"/>
+                <wp:wrapNone/>
+                <wp:docPr id="11" name="Rectangle 7"/>
+                <wp:cNvGraphicFramePr>
+                  <a:graphicFrameLocks xmlns:a="http://schemas.openxmlformats.org/drawingml/2006/main"/>
+                </wp:cNvGraphicFramePr>
+                <a:graphic xmlns:a="http://schemas.openxmlformats.org/drawingml/2006/main">
+                  <a:graphicData uri="http://schemas.microsoft.com/office/word/2010/wordprocessingShape">
+                    <wps:wsp>
+                      <wps:cNvSpPr>
+                        <a:spLocks noChangeArrowheads="1"/>
+                      </wps:cNvSpPr>
+                      <wps:spPr bwMode="auto">
+                        <a:xfrm>
+                          <a:off x="0" y="0"/>
+                          <a:ext cx="962025" cy="447675"/>
+                        </a:xfrm>
+                        <a:prstGeom prst="rect">
+                          <a:avLst/>
+                        </a:prstGeom>
+                        <a:noFill/>
+                        <a:ln w="31750">
+                          <a:solidFill>
+                            <a:srgbClr val="FF0000"/>
+                          </a:solidFill>
+                          <a:miter lim="800000"/>
+                          <a:headEnd/>
+                          <a:tailEnd/>
+                        </a:ln>
+                        <a:extLst>
+                          <a:ext uri="{909E8E84-426E-40DD-AFC4-6F175D3DCCD1}">
+                            <a14:hiddenFill xmlns:a14="http://schemas.microsoft.com/office/drawing/2010/main">
+                              <a:solidFill>
+                                <a:srgbClr val="FFFFFF"/>
+                              </a:solidFill>
+                            </a14:hiddenFill>
+                          </a:ext>
+                        </a:extLst>
+                      </wps:spPr>
+                      <wps:bodyPr rot="0" vert="horz" wrap="square" lIns="91440" tIns="45720" rIns="91440" bIns="45720" anchor="t" anchorCtr="0" upright="1">
+                        <a:noAutofit/>
+                      </wps:bodyPr>
+                    </wps:wsp>
+                  </a:graphicData>
+                </a:graphic>
+                <wp14:sizeRelH relativeFrom="page">
+                  <wp14:pctWidth>0</wp14:pctWidth>
+                </wp14:sizeRelH>
+                <wp14:sizeRelV relativeFrom="page">
+                  <wp14:pctHeight>0</wp14:pctHeight>
+                </wp14:sizeRelV>
+              </wp:anchor>
+            </w:drawing>
+          </mc:Choice>
+          <mc:Fallback>
+            <w:pict>
+              <v:rect w14:anchorId="5DB386FE" id="Rectangle 7" o:spid="_x0000_s1026" style="position:absolute;margin-left:218.1pt;margin-top:163.65pt;width:75.75pt;height:35.25pt;z-index:251658240;visibility:visible;mso-wrap-style:square;mso-width-percent:0;mso-height-percent:0;mso-wrap-distance-left:9pt;mso-wrap-distance-top:0;mso-wrap-distance-right:9pt;mso-wrap-distance-bottom:0;mso-position-horizontal:absolute;mso-position-horizontal-relative:text;mso-position-vertical:absolute;mso-position-vertical-relative:text;mso-width-percent:0;mso-height-percent:0;mso-width-relative:page;mso-height-relative:page;v-text-anchor:top" o:gfxdata="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" filled="f" strokecolor="red" strokeweight="2.5pt"/>
+            </w:pict>
+          </mc:Fallback>
+        </mc:AlternateContent>
+      </w:r>
+      <w:r>
+        <w:rPr>
+          <w:rFonts w:cstheme="minorHAnsi"/>
+          <w:noProof/>
+          <w:sz w:val="22"/>
+          <w:lang w:val="en-SG" w:bidi="bo-CN"/>
+        </w:rPr>
+        <mc:AlternateContent>
+          <mc:Choice Requires="wps">
+            <w:drawing>
+              <wp:anchor distT="0" distB="0" distL="114300" distR="114300" simplePos="0" relativeHeight="251659264" behindDoc="0" locked="0" layoutInCell="1" allowOverlap="1" wp14:anchorId="27DCFD96" wp14:editId="190C2D2B">
                 <wp:simplePos x="0" y="0"/>
                 <wp:positionH relativeFrom="column">
                   <wp:posOffset>1714500</wp:posOffset>
@@ -3959,7 +4094,7 @@
           </mc:Choice>
           <mc:Fallback>
             <w:pict>
-              <v:shapetype w14:anchorId="72402A3B" id="_x0000_t32" coordsize="21600,21600" o:spt="32" o:oned="t" path="m,l21600,21600e" filled="f">
+              <v:shapetype w14:anchorId="5579685C" id="_x0000_t32" coordsize="21600,21600" o:spt="32" o:oned="t" path="m,l21600,21600e" filled="f">
                 <v:path arrowok="t" fillok="f" o:connecttype="none"/>
                 <o:lock v:ext="edit" shapetype="t"/>
               </v:shapetype>
@@ -3972,99 +4107,19 @@
       </w:r>
       <w:r>
         <w:rPr>
-          <w:rFonts w:cstheme="minorHAnsi"/>
           <w:noProof/>
-          <w:sz w:val="22"/>
-          <w:lang w:val="en-SG" w:bidi="bo-CN"/>
-        </w:rPr>
-        <mc:AlternateContent>
-          <mc:Choice Requires="wps">
-            <w:drawing>
-              <wp:anchor distT="0" distB="0" distL="114300" distR="114300" simplePos="0" relativeHeight="251658240" behindDoc="0" locked="0" layoutInCell="1" allowOverlap="1" wp14:anchorId="69B30E92" wp14:editId="27AD7F39">
-                <wp:simplePos x="0" y="0"/>
-                <wp:positionH relativeFrom="column">
-                  <wp:posOffset>2712720</wp:posOffset>
-                </wp:positionH>
-                <wp:positionV relativeFrom="paragraph">
-                  <wp:posOffset>1916430</wp:posOffset>
-                </wp:positionV>
-                <wp:extent cx="962025" cy="447675"/>
-                <wp:effectExtent l="17145" t="20955" r="20955" b="17145"/>
-                <wp:wrapNone/>
-                <wp:docPr id="11" name="Rectangle 7"/>
-                <wp:cNvGraphicFramePr>
-                  <a:graphicFrameLocks xmlns:a="http://schemas.openxmlformats.org/drawingml/2006/main"/>
-                </wp:cNvGraphicFramePr>
-                <a:graphic xmlns:a="http://schemas.openxmlformats.org/drawingml/2006/main">
-                  <a:graphicData uri="http://schemas.microsoft.com/office/word/2010/wordprocessingShape">
-                    <wps:wsp>
-                      <wps:cNvSpPr>
-                        <a:spLocks noChangeArrowheads="1"/>
-                      </wps:cNvSpPr>
-                      <wps:spPr bwMode="auto">
-                        <a:xfrm>
-                          <a:off x="0" y="0"/>
-                          <a:ext cx="962025" cy="447675"/>
-                        </a:xfrm>
-                        <a:prstGeom prst="rect">
-                          <a:avLst/>
-                        </a:prstGeom>
-                        <a:noFill/>
-                        <a:ln w="31750">
-                          <a:solidFill>
-                            <a:srgbClr val="FF0000"/>
-                          </a:solidFill>
-                          <a:miter lim="800000"/>
-                          <a:headEnd/>
-                          <a:tailEnd/>
-                        </a:ln>
-                        <a:extLst>
-                          <a:ext uri="{909E8E84-426E-40DD-AFC4-6F175D3DCCD1}">
-                            <a14:hiddenFill xmlns:a14="http://schemas.microsoft.com/office/drawing/2010/main">
-                              <a:solidFill>
-                                <a:srgbClr val="FFFFFF"/>
-                              </a:solidFill>
-                            </a14:hiddenFill>
-                          </a:ext>
-                        </a:extLst>
-                      </wps:spPr>
-                      <wps:bodyPr rot="0" vert="horz" wrap="square" lIns="91440" tIns="45720" rIns="91440" bIns="45720" anchor="t" anchorCtr="0" upright="1">
-                        <a:noAutofit/>
-                      </wps:bodyPr>
-                    </wps:wsp>
-                  </a:graphicData>
-                </a:graphic>
-                <wp14:sizeRelH relativeFrom="page">
-                  <wp14:pctWidth>0</wp14:pctWidth>
-                </wp14:sizeRelH>
-                <wp14:sizeRelV relativeFrom="page">
-                  <wp14:pctHeight>0</wp14:pctHeight>
-                </wp14:sizeRelV>
-              </wp:anchor>
-            </w:drawing>
-          </mc:Choice>
-          <mc:Fallback>
-            <w:pict>
-              <v:rect w14:anchorId="4866443B" id="Rectangle 7" o:spid="_x0000_s1026" style="position:absolute;margin-left:213.6pt;margin-top:150.9pt;width:75.75pt;height:35.25pt;z-index:251658240;visibility:visible;mso-wrap-style:square;mso-width-percent:0;mso-height-percent:0;mso-wrap-distance-left:9pt;mso-wrap-distance-top:0;mso-wrap-distance-right:9pt;mso-wrap-distance-bottom:0;mso-position-horizontal:absolute;mso-position-horizontal-relative:text;mso-position-vertical:absolute;mso-position-vertical-relative:text;mso-width-percent:0;mso-height-percent:0;mso-width-relative:page;mso-height-relative:page;v-text-anchor:top" o:gfxdata="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" filled="f" strokecolor="red" strokeweight="2.5pt"/>
-            </w:pict>
-          </mc:Fallback>
-        </mc:AlternateContent>
+        </w:rPr>
+        <w:t xml:space="preserve"> </w:t>
       </w:r>
       <w:r>
         <w:rPr>
           <w:noProof/>
         </w:rPr>
-        <w:t xml:space="preserve"> </w:t>
-      </w:r>
-      <w:r>
-        <w:rPr>
-          <w:noProof/>
-        </w:rPr>
         <w:drawing>
-          <wp:inline distT="0" distB="0" distL="0" distR="0" wp14:anchorId="362EF5A0" wp14:editId="7544CA81">
-            <wp:extent cx="5731510" cy="3053715"/>
-            <wp:effectExtent l="0" t="0" r="2540" b="0"/>
-            <wp:docPr id="2" name="Picture 2"/>
+          <wp:inline distT="0" distB="0" distL="0" distR="0" wp14:anchorId="41F66C34" wp14:editId="128E6D61">
+            <wp:extent cx="5731510" cy="2886710"/>
+            <wp:effectExtent l="0" t="0" r="2540" b="8890"/>
+            <wp:docPr id="8" name="Picture 8"/>
             <wp:cNvGraphicFramePr>
               <a:graphicFrameLocks xmlns:a="http://schemas.openxmlformats.org/drawingml/2006/main" noChangeAspect="1"/>
             </wp:cNvGraphicFramePr>
@@ -4084,7 +4139,7 @@
                   <pic:spPr>
                     <a:xfrm>
                       <a:off x="0" y="0"/>
-                      <a:ext cx="5731510" cy="3053715"/>
+                      <a:ext cx="5731510" cy="2886710"/>
                     </a:xfrm>
                     <a:prstGeom prst="rect">
                       <a:avLst/>
@@ -4637,7 +4692,31 @@
           <w:sz w:val="22"/>
           <w:shd w:val="clear" w:color="auto" w:fill="FFFFFF"/>
         </w:rPr>
-        <w:t>as shown in figure_2</w:t>
+        <w:t>A</w:t>
+      </w:r>
+      <w:r>
+        <w:rPr>
+          <w:rFonts w:cstheme="minorHAnsi"/>
+          <w:sz w:val="22"/>
+          <w:shd w:val="clear" w:color="auto" w:fill="FFFFFF"/>
+        </w:rPr>
+        <w:t xml:space="preserve">s shown in </w:t>
+      </w:r>
+      <w:r>
+        <w:rPr>
+          <w:rFonts w:cstheme="minorHAnsi"/>
+          <w:sz w:val="22"/>
+          <w:shd w:val="clear" w:color="auto" w:fill="FFFFFF"/>
+        </w:rPr>
+        <w:t>F</w:t>
+      </w:r>
+      <w:r>
+        <w:rPr>
+          <w:rFonts w:cstheme="minorHAnsi"/>
+          <w:sz w:val="22"/>
+          <w:shd w:val="clear" w:color="auto" w:fill="FFFFFF"/>
+        </w:rPr>
+        <w:t>igure_2</w:t>
       </w:r>
       <w:r>
         <w:rPr>
@@ -5122,8 +5201,19 @@
           <w:sz w:val="22"/>
           <w:shd w:val="clear" w:color="auto" w:fill="FFFFFF"/>
         </w:rPr>
-        <w:t xml:space="preserve"> demo</w:t>
-      </w:r>
+        <w:t xml:space="preserve"> </w:t>
+      </w:r>
+      <w:proofErr w:type="gramStart"/>
+      <w:r>
+        <w:rPr>
+          <w:rFonts w:cstheme="minorHAnsi"/>
+          <w:b/>
+          <w:sz w:val="22"/>
+          <w:shd w:val="clear" w:color="auto" w:fill="FFFFFF"/>
+        </w:rPr>
+        <w:t>demo</w:t>
+      </w:r>
+      <w:proofErr w:type="gramEnd"/>
     </w:p>
     <w:p>
       <w:pPr>
@@ -5408,7 +5498,23 @@
           <w:sz w:val="22"/>
           <w:shd w:val="clear" w:color="auto" w:fill="FFFFFF"/>
         </w:rPr>
-        <w:t xml:space="preserve"> figure_3</w:t>
+        <w:t xml:space="preserve"> </w:t>
+      </w:r>
+      <w:r>
+        <w:rPr>
+          <w:rFonts w:cstheme="minorHAnsi"/>
+          <w:sz w:val="22"/>
+          <w:shd w:val="clear" w:color="auto" w:fill="FFFFFF"/>
+        </w:rPr>
+        <w:t>F</w:t>
+      </w:r>
+      <w:r>
+        <w:rPr>
+          <w:rFonts w:cstheme="minorHAnsi"/>
+          <w:sz w:val="22"/>
+          <w:shd w:val="clear" w:color="auto" w:fill="FFFFFF"/>
+        </w:rPr>
+        <w:t>igure_3</w:t>
       </w:r>
       <w:r>
         <w:rPr>
@@ -6091,7 +6197,15 @@
           <w:sz w:val="22"/>
           <w:shd w:val="clear" w:color="auto" w:fill="FFFFFF"/>
         </w:rPr>
-        <w:t>figure_</w:t>
+        <w:t>F</w:t>
+      </w:r>
+      <w:r>
+        <w:rPr>
+          <w:rFonts w:cstheme="minorHAnsi"/>
+          <w:sz w:val="22"/>
+          <w:shd w:val="clear" w:color="auto" w:fill="FFFFFF"/>
+        </w:rPr>
+        <w:t>igure_</w:t>
       </w:r>
       <w:r>
         <w:rPr>
@@ -6223,25 +6337,7 @@
           <w:szCs w:val="20"/>
           <w:shd w:val="clear" w:color="auto" w:fill="FFFFFF"/>
         </w:rPr>
-        <w:t xml:space="preserve"> </w:t>
-      </w:r>
-      <w:r>
-        <w:rPr>
-          <w:rFonts w:cstheme="minorHAnsi"/>
-          <w:sz w:val="20"/>
-          <w:szCs w:val="20"/>
-          <w:shd w:val="clear" w:color="auto" w:fill="FFFFFF"/>
-        </w:rPr>
-        <w:t>Operation menu</w:t>
-      </w:r>
-      <w:r>
-        <w:rPr>
-          <w:rFonts w:cstheme="minorHAnsi"/>
-          <w:sz w:val="20"/>
-          <w:szCs w:val="20"/>
-          <w:shd w:val="clear" w:color="auto" w:fill="FFFFFF"/>
-        </w:rPr>
-        <w:t xml:space="preserve"> </w:t>
+        <w:t xml:space="preserve"> Operation menu </w:t>
       </w:r>
       <w:r>
         <w:rPr>
@@ -6442,7 +6538,23 @@
           <w:sz w:val="22"/>
           <w:shd w:val="clear" w:color="auto" w:fill="FFFFFF"/>
         </w:rPr>
-        <w:t xml:space="preserve"> will be shown after the scanning process finished</w:t>
+        <w:t xml:space="preserve"> will show</w:t>
+      </w:r>
+      <w:r>
+        <w:rPr>
+          <w:rFonts w:cstheme="minorHAnsi"/>
+          <w:sz w:val="22"/>
+          <w:shd w:val="clear" w:color="auto" w:fill="FFFFFF"/>
+        </w:rPr>
+        <w:t xml:space="preserve"> </w:t>
+      </w:r>
+      <w:r>
+        <w:rPr>
+          <w:rFonts w:cstheme="minorHAnsi"/>
+          <w:sz w:val="22"/>
+          <w:shd w:val="clear" w:color="auto" w:fill="FFFFFF"/>
+        </w:rPr>
+        <w:t>after the scanning process finished</w:t>
       </w:r>
       <w:r>
         <w:rPr>
@@ -6977,15 +7089,39 @@
           <w:sz w:val="22"/>
           <w:shd w:val="clear" w:color="auto" w:fill="FFFFFF"/>
         </w:rPr>
-        <w:t>same as section 2.6</w:t>
-      </w:r>
-      <w:r>
-        <w:rPr>
-          <w:rFonts w:cstheme="minorHAnsi"/>
-          <w:sz w:val="22"/>
-          <w:shd w:val="clear" w:color="auto" w:fill="FFFFFF"/>
-        </w:rPr>
-        <w:t xml:space="preserve"> figure2</w:t>
+        <w:t>S</w:t>
+      </w:r>
+      <w:r>
+        <w:rPr>
+          <w:rFonts w:cstheme="minorHAnsi"/>
+          <w:sz w:val="22"/>
+          <w:shd w:val="clear" w:color="auto" w:fill="FFFFFF"/>
+        </w:rPr>
+        <w:t>ame as section 2.6</w:t>
+      </w:r>
+      <w:r>
+        <w:rPr>
+          <w:rFonts w:cstheme="minorHAnsi"/>
+          <w:sz w:val="22"/>
+          <w:shd w:val="clear" w:color="auto" w:fill="FFFFFF"/>
+        </w:rPr>
+        <w:t xml:space="preserve"> </w:t>
+      </w:r>
+      <w:r>
+        <w:rPr>
+          <w:rFonts w:cstheme="minorHAnsi"/>
+          <w:sz w:val="22"/>
+          <w:shd w:val="clear" w:color="auto" w:fill="FFFFFF"/>
+        </w:rPr>
+        <w:t>F</w:t>
+      </w:r>
+      <w:r>
+        <w:rPr>
+          <w:rFonts w:cstheme="minorHAnsi"/>
+          <w:sz w:val="22"/>
+          <w:shd w:val="clear" w:color="auto" w:fill="FFFFFF"/>
+        </w:rPr>
+        <w:t>igure2</w:t>
       </w:r>
       <w:r>
         <w:rPr>
@@ -7147,6 +7283,7 @@
         </w:rPr>
         <w:t xml:space="preserve"> on </w:t>
       </w:r>
+      <w:proofErr w:type="gramStart"/>
       <w:r>
         <w:rPr>
           <w:rFonts w:cstheme="minorHAnsi"/>
@@ -7156,6 +7293,7 @@
         </w:rPr>
         <w:t>substation</w:t>
       </w:r>
+      <w:proofErr w:type="gramEnd"/>
     </w:p>
     <w:p>
       <w:pPr>
@@ -7238,6 +7376,7 @@
         </w:rPr>
         <w:t>(</w:t>
       </w:r>
+      <w:proofErr w:type="gramStart"/>
       <w:r>
         <w:rPr>
           <w:rFonts w:cstheme="minorHAnsi"/>
@@ -7260,7 +7399,40 @@
           <w:sz w:val="22"/>
           <w:shd w:val="clear" w:color="auto" w:fill="FFFFFF"/>
         </w:rPr>
-        <w:t>figure_2</w:t>
+        <w:t>F</w:t>
+      </w:r>
+      <w:r>
+        <w:rPr>
+          <w:rFonts w:cstheme="minorHAnsi"/>
+          <w:sz w:val="22"/>
+          <w:shd w:val="clear" w:color="auto" w:fill="FFFFFF"/>
+        </w:rPr>
+        <w:t>igure</w:t>
+      </w:r>
+      <w:proofErr w:type="gramEnd"/>
+      <w:r>
+        <w:rPr>
+          <w:rFonts w:cstheme="minorHAnsi"/>
+          <w:sz w:val="22"/>
+          <w:shd w:val="clear" w:color="auto" w:fill="FFFFFF"/>
+        </w:rPr>
+        <w:t>_</w:t>
+      </w:r>
+      <w:r>
+        <w:rPr>
+          <w:rFonts w:cstheme="minorHAnsi"/>
+          <w:sz w:val="22"/>
+          <w:shd w:val="clear" w:color="auto" w:fill="FFFFFF"/>
+        </w:rPr>
+        <w:t>A</w:t>
+      </w:r>
+      <w:r>
+        <w:rPr>
+          <w:rFonts w:cstheme="minorHAnsi"/>
+          <w:sz w:val="22"/>
+          <w:shd w:val="clear" w:color="auto" w:fill="FFFFFF"/>
+        </w:rPr>
+        <w:t>3</w:t>
       </w:r>
       <w:r>
         <w:rPr>
@@ -7400,6 +7572,56 @@
           <w:sz w:val="22"/>
           <w:shd w:val="clear" w:color="auto" w:fill="FFFFFF"/>
         </w:rPr>
+        <w:t xml:space="preserve"> and the main program UI will be shown as Figure_4.1</w:t>
+      </w:r>
+      <w:r>
+        <w:rPr>
+          <w:rFonts w:cstheme="minorHAnsi"/>
+          <w:sz w:val="22"/>
+          <w:shd w:val="clear" w:color="auto" w:fill="FFFFFF"/>
+        </w:rPr>
+        <w:t>.</w:t>
+      </w:r>
+      <w:r>
+        <w:rPr>
+          <w:rFonts w:cstheme="minorHAnsi"/>
+          <w:sz w:val="22"/>
+          <w:shd w:val="clear" w:color="auto" w:fill="FFFFFF"/>
+        </w:rPr>
+        <w:t xml:space="preserve"> Wait the </w:t>
+      </w:r>
+      <w:r>
+        <w:rPr>
+          <w:rFonts w:cstheme="minorHAnsi"/>
+          <w:sz w:val="22"/>
+          <w:shd w:val="clear" w:color="auto" w:fill="FFFFFF"/>
+        </w:rPr>
+        <w:t xml:space="preserve">indicators” </w:t>
+      </w:r>
+      <w:proofErr w:type="spellStart"/>
+      <w:r>
+        <w:rPr>
+          <w:rFonts w:cstheme="minorHAnsi"/>
+          <w:sz w:val="22"/>
+          <w:shd w:val="clear" w:color="auto" w:fill="FFFFFF"/>
+        </w:rPr>
+        <w:t>RsPI</w:t>
+      </w:r>
+      <w:proofErr w:type="spellEnd"/>
+      <w:r>
+        <w:rPr>
+          <w:rFonts w:cstheme="minorHAnsi"/>
+          <w:sz w:val="22"/>
+          <w:shd w:val="clear" w:color="auto" w:fill="FFFFFF"/>
+        </w:rPr>
+        <w:t>”, “COMM”, “PLC1”, “PLC2” and “PLC3” in “Device Connection State” section change to green color</w:t>
+      </w:r>
+      <w:r>
+        <w:rPr>
+          <w:rFonts w:cstheme="minorHAnsi"/>
+          <w:sz w:val="22"/>
+          <w:shd w:val="clear" w:color="auto" w:fill="FFFFFF"/>
+        </w:rPr>
         <w:t xml:space="preserve">. </w:t>
       </w:r>
       <w:r>
@@ -7408,71 +7630,23 @@
           <w:sz w:val="22"/>
           <w:shd w:val="clear" w:color="auto" w:fill="FFFFFF"/>
         </w:rPr>
-        <w:t xml:space="preserve">Turn on the </w:t>
-      </w:r>
-      <w:r>
-        <w:rPr>
-          <w:rFonts w:cstheme="minorHAnsi"/>
-          <w:sz w:val="22"/>
-          <w:shd w:val="clear" w:color="auto" w:fill="FFFFFF"/>
-        </w:rPr>
-        <w:t xml:space="preserve">substation information display panel on the </w:t>
-      </w:r>
-      <w:r>
-        <w:rPr>
-          <w:rFonts w:cstheme="minorHAnsi"/>
-          <w:sz w:val="22"/>
-          <w:shd w:val="clear" w:color="auto" w:fill="FFFFFF"/>
-        </w:rPr>
-        <w:t xml:space="preserve">Power Generator Control </w:t>
-      </w:r>
-      <w:r>
-        <w:rPr>
-          <w:rFonts w:cstheme="minorHAnsi"/>
-          <w:sz w:val="22"/>
-          <w:shd w:val="clear" w:color="auto" w:fill="FFFFFF"/>
-        </w:rPr>
-        <w:t xml:space="preserve">program. </w:t>
-      </w:r>
-      <w:r>
-        <w:rPr>
-          <w:rFonts w:cstheme="minorHAnsi"/>
-          <w:sz w:val="22"/>
-          <w:shd w:val="clear" w:color="auto" w:fill="FFFFFF"/>
-        </w:rPr>
-        <w:t>(</w:t>
-      </w:r>
-      <w:r>
-        <w:rPr>
-          <w:rFonts w:cstheme="minorHAnsi"/>
-          <w:sz w:val="22"/>
-          <w:shd w:val="clear" w:color="auto" w:fill="FFFFFF"/>
-        </w:rPr>
-        <w:t>As shown in figure</w:t>
-      </w:r>
-      <w:r>
-        <w:rPr>
-          <w:rFonts w:cstheme="minorHAnsi"/>
-          <w:sz w:val="22"/>
-          <w:shd w:val="clear" w:color="auto" w:fill="FFFFFF"/>
-        </w:rPr>
-        <w:t>_</w:t>
-      </w:r>
-      <w:r>
-        <w:rPr>
-          <w:rFonts w:cstheme="minorHAnsi"/>
-          <w:sz w:val="22"/>
-          <w:shd w:val="clear" w:color="auto" w:fill="FFFFFF"/>
-        </w:rPr>
-        <w:t>4.1</w:t>
-      </w:r>
-      <w:r>
-        <w:rPr>
-          <w:rFonts w:cstheme="minorHAnsi"/>
-          <w:sz w:val="22"/>
-          <w:shd w:val="clear" w:color="auto" w:fill="FFFFFF"/>
-        </w:rPr>
-        <w:t>)</w:t>
+        <w:t>After all the information shows on the main UI, press the checkbox at the right bottom corner</w:t>
+      </w:r>
+      <w:r>
+        <w:rPr>
+          <w:rFonts w:cstheme="minorHAnsi"/>
+          <w:sz w:val="22"/>
+          <w:shd w:val="clear" w:color="auto" w:fill="FFFFFF"/>
+        </w:rPr>
+        <w:t xml:space="preserve"> (marked with red rectangle)</w:t>
+      </w:r>
+      <w:r>
+        <w:rPr>
+          <w:rFonts w:cstheme="minorHAnsi"/>
+          <w:sz w:val="22"/>
+          <w:shd w:val="clear" w:color="auto" w:fill="FFFFFF"/>
+        </w:rPr>
+        <w:t xml:space="preserve"> of the main window to enable the subsystem’s display window. </w:t>
       </w:r>
     </w:p>
     <w:p>
@@ -7483,112 +7657,6 @@
           <w:shd w:val="clear" w:color="auto" w:fill="FFFFFF"/>
         </w:rPr>
       </w:pPr>
-    </w:p>
-    <w:p>
-      <w:pPr>
-        <w:rPr>
-          <w:rFonts w:cstheme="minorHAnsi"/>
-          <w:sz w:val="22"/>
-          <w:shd w:val="clear" w:color="auto" w:fill="FFFFFF"/>
-        </w:rPr>
-      </w:pPr>
-      <w:r>
-        <w:rPr>
-          <w:rFonts w:cstheme="minorHAnsi"/>
-          <w:sz w:val="22"/>
-          <w:shd w:val="clear" w:color="auto" w:fill="FFFFFF"/>
-        </w:rPr>
-        <w:t xml:space="preserve">4.2.1 </w:t>
-      </w:r>
-      <w:r>
-        <w:rPr>
-          <w:rFonts w:cstheme="minorHAnsi"/>
-          <w:sz w:val="22"/>
-          <w:shd w:val="clear" w:color="auto" w:fill="FFFFFF"/>
-        </w:rPr>
-        <w:t xml:space="preserve">Select </w:t>
-      </w:r>
-      <w:r>
-        <w:rPr>
-          <w:rFonts w:cstheme="minorHAnsi"/>
-          <w:sz w:val="22"/>
-          <w:shd w:val="clear" w:color="auto" w:fill="FFFFFF"/>
-        </w:rPr>
-        <w:t xml:space="preserve">“Generator Panel” </w:t>
-      </w:r>
-      <w:r>
-        <w:rPr>
-          <w:rFonts w:cstheme="minorHAnsi"/>
-          <w:sz w:val="22"/>
-          <w:shd w:val="clear" w:color="auto" w:fill="FFFFFF"/>
-        </w:rPr>
-        <w:t xml:space="preserve">checkbox </w:t>
-      </w:r>
-      <w:r>
-        <w:rPr>
-          <w:rFonts w:cstheme="minorHAnsi"/>
-          <w:sz w:val="22"/>
-          <w:shd w:val="clear" w:color="auto" w:fill="FFFFFF"/>
-        </w:rPr>
-        <w:t xml:space="preserve">at the right bottom corner of the main program window </w:t>
-      </w:r>
-      <w:r>
-        <w:rPr>
-          <w:rFonts w:cstheme="minorHAnsi"/>
-          <w:sz w:val="22"/>
-          <w:shd w:val="clear" w:color="auto" w:fill="FFFFFF"/>
-        </w:rPr>
-        <w:t xml:space="preserve">to show the generator display UI </w:t>
-      </w:r>
-      <w:r>
-        <w:rPr>
-          <w:rFonts w:cstheme="minorHAnsi"/>
-          <w:sz w:val="22"/>
-          <w:shd w:val="clear" w:color="auto" w:fill="FFFFFF"/>
-        </w:rPr>
-        <w:t xml:space="preserve">window </w:t>
-      </w:r>
-      <w:r>
-        <w:rPr>
-          <w:rFonts w:cstheme="minorHAnsi"/>
-          <w:sz w:val="22"/>
-          <w:shd w:val="clear" w:color="auto" w:fill="FFFFFF"/>
-        </w:rPr>
-        <w:t xml:space="preserve">at the bottom </w:t>
-      </w:r>
-      <w:r>
-        <w:rPr>
-          <w:rFonts w:cstheme="minorHAnsi"/>
-          <w:sz w:val="22"/>
-          <w:shd w:val="clear" w:color="auto" w:fill="FFFFFF"/>
-        </w:rPr>
-        <w:t>side</w:t>
-      </w:r>
-      <w:r>
-        <w:rPr>
-          <w:rFonts w:cstheme="minorHAnsi"/>
-          <w:sz w:val="22"/>
-          <w:shd w:val="clear" w:color="auto" w:fill="FFFFFF"/>
-        </w:rPr>
-        <w:t xml:space="preserve"> </w:t>
-      </w:r>
-      <w:r>
-        <w:rPr>
-          <w:rFonts w:cstheme="minorHAnsi"/>
-          <w:sz w:val="22"/>
-          <w:shd w:val="clear" w:color="auto" w:fill="FFFFFF"/>
-        </w:rPr>
-        <w:t>of the screen.</w:t>
-      </w:r>
-    </w:p>
-    <w:p>
-      <w:pPr>
-        <w:rPr>
-          <w:rFonts w:cstheme="minorHAnsi"/>
-          <w:sz w:val="22"/>
-          <w:shd w:val="clear" w:color="auto" w:fill="FFFFFF"/>
-        </w:rPr>
-      </w:pPr>
       <w:r>
         <w:rPr>
           <w:rFonts w:cstheme="minorHAnsi"/>
@@ -7596,109 +7664,165 @@
           <w:shd w:val="clear" w:color="auto" w:fill="FFFFFF"/>
         </w:rPr>
         <w:lastRenderedPageBreak/>
-        <w:t xml:space="preserve">4.2.2 </w:t>
-      </w:r>
-      <w:r>
-        <w:rPr>
-          <w:rFonts w:cstheme="minorHAnsi"/>
-          <w:sz w:val="22"/>
-          <w:shd w:val="clear" w:color="auto" w:fill="FFFFFF"/>
-        </w:rPr>
-        <w:t xml:space="preserve">Select </w:t>
-      </w:r>
-      <w:r>
-        <w:rPr>
-          <w:rFonts w:cstheme="minorHAnsi"/>
-          <w:sz w:val="22"/>
-          <w:shd w:val="clear" w:color="auto" w:fill="FFFFFF"/>
-        </w:rPr>
-        <w:t>“</w:t>
-      </w:r>
-      <w:r>
-        <w:rPr>
-          <w:rFonts w:cstheme="minorHAnsi"/>
-          <w:sz w:val="22"/>
-          <w:shd w:val="clear" w:color="auto" w:fill="FFFFFF"/>
-        </w:rPr>
-        <w:t xml:space="preserve">Substation </w:t>
-      </w:r>
-      <w:r>
-        <w:rPr>
-          <w:rFonts w:cstheme="minorHAnsi"/>
-          <w:sz w:val="22"/>
-          <w:shd w:val="clear" w:color="auto" w:fill="FFFFFF"/>
-        </w:rPr>
-        <w:t xml:space="preserve">Panel” </w:t>
-      </w:r>
-      <w:r>
-        <w:rPr>
-          <w:rFonts w:cstheme="minorHAnsi"/>
-          <w:sz w:val="22"/>
-          <w:shd w:val="clear" w:color="auto" w:fill="FFFFFF"/>
-        </w:rPr>
-        <w:t xml:space="preserve">checkbox </w:t>
-      </w:r>
-      <w:r>
-        <w:rPr>
-          <w:rFonts w:cstheme="minorHAnsi"/>
-          <w:sz w:val="22"/>
-          <w:shd w:val="clear" w:color="auto" w:fill="FFFFFF"/>
-        </w:rPr>
-        <w:t xml:space="preserve">at the right bottom corner of the main program window to show the generator display UI at the </w:t>
-      </w:r>
-      <w:r>
-        <w:rPr>
-          <w:rFonts w:cstheme="minorHAnsi"/>
-          <w:sz w:val="22"/>
-          <w:shd w:val="clear" w:color="auto" w:fill="FFFFFF"/>
-        </w:rPr>
-        <w:t xml:space="preserve">top right </w:t>
-      </w:r>
-      <w:r>
-        <w:rPr>
-          <w:rFonts w:cstheme="minorHAnsi"/>
-          <w:sz w:val="22"/>
-          <w:shd w:val="clear" w:color="auto" w:fill="FFFFFF"/>
-        </w:rPr>
-        <w:t xml:space="preserve">side </w:t>
-      </w:r>
-      <w:r>
-        <w:rPr>
-          <w:rFonts w:cstheme="minorHAnsi"/>
-          <w:sz w:val="22"/>
-          <w:shd w:val="clear" w:color="auto" w:fill="FFFFFF"/>
-        </w:rPr>
-        <w:t xml:space="preserve">of the screen. </w:t>
-      </w:r>
-      <w:r>
-        <w:rPr>
-          <w:rFonts w:cstheme="minorHAnsi"/>
-          <w:sz w:val="22"/>
-          <w:shd w:val="clear" w:color="auto" w:fill="FFFFFF"/>
-        </w:rPr>
-        <w:t>(As shown below)</w:t>
-      </w:r>
-    </w:p>
-    <w:p>
-      <w:pPr>
-        <w:rPr>
-          <w:rFonts w:cstheme="minorHAnsi"/>
-          <w:sz w:val="22"/>
-          <w:shd w:val="clear" w:color="auto" w:fill="FFFFFF"/>
-        </w:rPr>
-      </w:pPr>
-      <w:r>
-        <w:rPr>
-          <w:rFonts w:cstheme="minorHAnsi"/>
+        <mc:AlternateContent>
+          <mc:Choice Requires="wps">
+            <w:drawing>
+              <wp:anchor distT="0" distB="0" distL="114300" distR="114300" simplePos="0" relativeHeight="251680768" behindDoc="0" locked="0" layoutInCell="1" allowOverlap="1" wp14:anchorId="024BCC86" wp14:editId="582BE29D">
+                <wp:simplePos x="0" y="0"/>
+                <wp:positionH relativeFrom="column">
+                  <wp:posOffset>4745990</wp:posOffset>
+                </wp:positionH>
+                <wp:positionV relativeFrom="paragraph">
+                  <wp:posOffset>1703705</wp:posOffset>
+                </wp:positionV>
+                <wp:extent cx="962025" cy="447675"/>
+                <wp:effectExtent l="17145" t="17145" r="20955" b="20955"/>
+                <wp:wrapNone/>
+                <wp:docPr id="31" name="Rectangle 11"/>
+                <wp:cNvGraphicFramePr>
+                  <a:graphicFrameLocks xmlns:a="http://schemas.openxmlformats.org/drawingml/2006/main"/>
+                </wp:cNvGraphicFramePr>
+                <a:graphic xmlns:a="http://schemas.openxmlformats.org/drawingml/2006/main">
+                  <a:graphicData uri="http://schemas.microsoft.com/office/word/2010/wordprocessingShape">
+                    <wps:wsp>
+                      <wps:cNvSpPr>
+                        <a:spLocks noChangeArrowheads="1"/>
+                      </wps:cNvSpPr>
+                      <wps:spPr bwMode="auto">
+                        <a:xfrm>
+                          <a:off x="0" y="0"/>
+                          <a:ext cx="962025" cy="447675"/>
+                        </a:xfrm>
+                        <a:prstGeom prst="rect">
+                          <a:avLst/>
+                        </a:prstGeom>
+                        <a:noFill/>
+                        <a:ln w="31750">
+                          <a:solidFill>
+                            <a:srgbClr val="FF0000"/>
+                          </a:solidFill>
+                          <a:miter lim="800000"/>
+                          <a:headEnd/>
+                          <a:tailEnd/>
+                        </a:ln>
+                        <a:extLst>
+                          <a:ext uri="{909E8E84-426E-40DD-AFC4-6F175D3DCCD1}">
+                            <a14:hiddenFill xmlns:a14="http://schemas.microsoft.com/office/drawing/2010/main">
+                              <a:solidFill>
+                                <a:srgbClr val="FFFFFF"/>
+                              </a:solidFill>
+                            </a14:hiddenFill>
+                          </a:ext>
+                        </a:extLst>
+                      </wps:spPr>
+                      <wps:bodyPr rot="0" vert="horz" wrap="square" lIns="91440" tIns="45720" rIns="91440" bIns="45720" anchor="t" anchorCtr="0" upright="1">
+                        <a:noAutofit/>
+                      </wps:bodyPr>
+                    </wps:wsp>
+                  </a:graphicData>
+                </a:graphic>
+                <wp14:sizeRelH relativeFrom="page">
+                  <wp14:pctWidth>0</wp14:pctWidth>
+                </wp14:sizeRelH>
+                <wp14:sizeRelV relativeFrom="page">
+                  <wp14:pctHeight>0</wp14:pctHeight>
+                </wp14:sizeRelV>
+              </wp:anchor>
+            </w:drawing>
+          </mc:Choice>
+          <mc:Fallback>
+            <w:pict>
+              <v:rect w14:anchorId="4A9A87D6" id="Rectangle 11" o:spid="_x0000_s1026" style="position:absolute;margin-left:373.7pt;margin-top:134.15pt;width:75.75pt;height:35.25pt;z-index:251680768;visibility:visible;mso-wrap-style:square;mso-width-percent:0;mso-height-percent:0;mso-wrap-distance-left:9pt;mso-wrap-distance-top:0;mso-wrap-distance-right:9pt;mso-wrap-distance-bottom:0;mso-position-horizontal:absolute;mso-position-horizontal-relative:text;mso-position-vertical:absolute;mso-position-vertical-relative:text;mso-width-percent:0;mso-height-percent:0;mso-width-relative:page;mso-height-relative:page;v-text-anchor:top" o:gfxdata="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" filled="f" strokecolor="red" strokeweight="2.5pt"/>
+            </w:pict>
+          </mc:Fallback>
+        </mc:AlternateContent>
+      </w:r>
+      <w:r>
+        <w:rPr>
+          <w:rFonts w:cstheme="minorHAnsi"/>
+          <w:sz w:val="22"/>
+          <w:shd w:val="clear" w:color="auto" w:fill="FFFFFF"/>
+        </w:rPr>
+        <mc:AlternateContent>
+          <mc:Choice Requires="wps">
+            <w:drawing>
+              <wp:anchor distT="0" distB="0" distL="114300" distR="114300" simplePos="0" relativeHeight="251681792" behindDoc="0" locked="0" layoutInCell="1" allowOverlap="1" wp14:anchorId="49C50FF9" wp14:editId="0F66071F">
+                <wp:simplePos x="0" y="0"/>
+                <wp:positionH relativeFrom="column">
+                  <wp:posOffset>3933825</wp:posOffset>
+                </wp:positionH>
+                <wp:positionV relativeFrom="paragraph">
+                  <wp:posOffset>1702435</wp:posOffset>
+                </wp:positionV>
+                <wp:extent cx="742950" cy="171450"/>
+                <wp:effectExtent l="19050" t="17145" r="38100" b="78105"/>
+                <wp:wrapNone/>
+                <wp:docPr id="32" name="AutoShape 12"/>
+                <wp:cNvGraphicFramePr>
+                  <a:graphicFrameLocks xmlns:a="http://schemas.openxmlformats.org/drawingml/2006/main"/>
+                </wp:cNvGraphicFramePr>
+                <a:graphic xmlns:a="http://schemas.openxmlformats.org/drawingml/2006/main">
+                  <a:graphicData uri="http://schemas.microsoft.com/office/word/2010/wordprocessingShape">
+                    <wps:wsp>
+                      <wps:cNvCnPr>
+                        <a:cxnSpLocks noChangeShapeType="1"/>
+                      </wps:cNvCnPr>
+                      <wps:spPr bwMode="auto">
+                        <a:xfrm>
+                          <a:off x="0" y="0"/>
+                          <a:ext cx="742950" cy="171450"/>
+                        </a:xfrm>
+                        <a:prstGeom prst="straightConnector1">
+                          <a:avLst/>
+                        </a:prstGeom>
+                        <a:noFill/>
+                        <a:ln w="31750">
+                          <a:solidFill>
+                            <a:srgbClr val="FF0000"/>
+                          </a:solidFill>
+                          <a:round/>
+                          <a:headEnd/>
+                          <a:tailEnd type="triangle" w="med" len="med"/>
+                        </a:ln>
+                        <a:extLst>
+                          <a:ext uri="{909E8E84-426E-40DD-AFC4-6F175D3DCCD1}">
+                            <a14:hiddenFill xmlns:a14="http://schemas.microsoft.com/office/drawing/2010/main">
+                              <a:noFill/>
+                            </a14:hiddenFill>
+                          </a:ext>
+                        </a:extLst>
+                      </wps:spPr>
+                      <wps:bodyPr/>
+                    </wps:wsp>
+                  </a:graphicData>
+                </a:graphic>
+                <wp14:sizeRelH relativeFrom="page">
+                  <wp14:pctWidth>0</wp14:pctWidth>
+                </wp14:sizeRelH>
+                <wp14:sizeRelV relativeFrom="page">
+                  <wp14:pctHeight>0</wp14:pctHeight>
+                </wp14:sizeRelV>
+              </wp:anchor>
+            </w:drawing>
+          </mc:Choice>
+          <mc:Fallback>
+            <w:pict>
+              <v:shape w14:anchorId="7F906FF1" id="AutoShape 12" o:spid="_x0000_s1026" type="#_x0000_t32" style="position:absolute;margin-left:309.75pt;margin-top:134.05pt;width:58.5pt;height:13.5pt;z-index:251681792;visibility:visible;mso-wrap-style:square;mso-width-percent:0;mso-height-percent:0;mso-wrap-distance-left:9pt;mso-wrap-distance-top:0;mso-wrap-distance-right:9pt;mso-wrap-distance-bottom:0;mso-position-horizontal:absolute;mso-position-horizontal-relative:text;mso-position-vertical:absolute;mso-position-vertical-relative:text;mso-width-percent:0;mso-height-percent:0;mso-width-relative:page;mso-height-relative:page" o:gfxdata="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" strokecolor="red" strokeweight="2.5pt">
+                <v:stroke endarrow="block"/>
+              </v:shape>
+            </w:pict>
+          </mc:Fallback>
+        </mc:AlternateContent>
+      </w:r>
+      <w:r>
+        <w:rPr>
           <w:noProof/>
-          <w:sz w:val="22"/>
-          <w:shd w:val="clear" w:color="auto" w:fill="FFFFFF"/>
         </w:rPr>
         <w:drawing>
-          <wp:inline distT="0" distB="0" distL="0" distR="0" wp14:anchorId="187657DC" wp14:editId="0D5136CF">
-            <wp:extent cx="5724525" cy="2428875"/>
-            <wp:effectExtent l="0" t="0" r="9525" b="9525"/>
-            <wp:docPr id="18" name="Picture 18"/>
+          <wp:inline distT="0" distB="0" distL="0" distR="0" wp14:anchorId="512F226F" wp14:editId="04BC41B4">
+            <wp:extent cx="5731510" cy="2428240"/>
+            <wp:effectExtent l="0" t="0" r="2540" b="0"/>
+            <wp:docPr id="30" name="Picture 30"/>
             <wp:cNvGraphicFramePr>
               <a:graphicFrameLocks xmlns:a="http://schemas.openxmlformats.org/drawingml/2006/main" noChangeAspect="1"/>
             </wp:cNvGraphicFramePr>
@@ -7706,7 +7830,7 @@
               <a:graphicData uri="http://schemas.openxmlformats.org/drawingml/2006/picture">
                 <pic:pic xmlns:pic="http://schemas.openxmlformats.org/drawingml/2006/picture">
                   <pic:nvPicPr>
-                    <pic:cNvPr id="0" name="Picture 1"/>
+                    <pic:cNvPr id="0" name="Picture 3"/>
                     <pic:cNvPicPr>
                       <a:picLocks noChangeAspect="1" noChangeArrowheads="1"/>
                     </pic:cNvPicPr>
@@ -7727,7 +7851,7 @@
                   <pic:spPr bwMode="auto">
                     <a:xfrm>
                       <a:off x="0" y="0"/>
-                      <a:ext cx="5724525" cy="2428875"/>
+                      <a:ext cx="5731510" cy="2428240"/>
                     </a:xfrm>
                     <a:prstGeom prst="rect">
                       <a:avLst/>
@@ -7797,36 +7921,106 @@
           <w:sz w:val="22"/>
           <w:shd w:val="clear" w:color="auto" w:fill="FFFFFF"/>
         </w:rPr>
-        <w:t>4.3</w:t>
-      </w:r>
-      <w:r>
-        <w:rPr>
-          <w:rFonts w:cstheme="minorHAnsi"/>
-          <w:sz w:val="22"/>
-          <w:shd w:val="clear" w:color="auto" w:fill="FFFFFF"/>
-        </w:rPr>
-        <w:t xml:space="preserve"> Select</w:t>
-      </w:r>
-      <w:r>
-        <w:rPr>
-          <w:rFonts w:cstheme="minorHAnsi"/>
-          <w:sz w:val="22"/>
-          <w:shd w:val="clear" w:color="auto" w:fill="FFFFFF"/>
-        </w:rPr>
-        <w:t xml:space="preserve"> the “</w:t>
-      </w:r>
-      <w:r>
-        <w:rPr>
-          <w:rFonts w:cstheme="minorHAnsi"/>
-          <w:sz w:val="22"/>
-          <w:shd w:val="clear" w:color="auto" w:fill="FFFFFF"/>
-        </w:rPr>
-        <w:t>Detection</w:t>
-      </w:r>
-      <w:r>
-        <w:rPr>
-          <w:rFonts w:cstheme="minorHAnsi"/>
-          <w:sz w:val="22"/>
+        <w:t>4.2.1 Select “Generator Panel” checkbox at the right bottom corner of the main program window to show the generator display UI window at the bottom side of the screen. (As shown in Figure_4.2)</w:t>
+      </w:r>
+    </w:p>
+    <w:p>
+      <w:pPr>
+        <w:rPr>
+          <w:rFonts w:cstheme="minorHAnsi"/>
+          <w:sz w:val="22"/>
+          <w:shd w:val="clear" w:color="auto" w:fill="FFFFFF"/>
+        </w:rPr>
+      </w:pPr>
+      <w:r>
+        <w:rPr>
+          <w:noProof/>
+        </w:rPr>
+        <w:drawing>
+          <wp:inline distT="0" distB="0" distL="0" distR="0" wp14:anchorId="1925C010" wp14:editId="404105DA">
+            <wp:extent cx="3810000" cy="2286000"/>
+            <wp:effectExtent l="0" t="0" r="0" b="0"/>
+            <wp:docPr id="27" name="Picture 27"/>
+            <wp:cNvGraphicFramePr>
+              <a:graphicFrameLocks xmlns:a="http://schemas.openxmlformats.org/drawingml/2006/main" noChangeAspect="1"/>
+            </wp:cNvGraphicFramePr>
+            <a:graphic xmlns:a="http://schemas.openxmlformats.org/drawingml/2006/main">
+              <a:graphicData uri="http://schemas.openxmlformats.org/drawingml/2006/picture">
+                <pic:pic xmlns:pic="http://schemas.openxmlformats.org/drawingml/2006/picture">
+                  <pic:nvPicPr>
+                    <pic:cNvPr id="0" name="Picture 1"/>
+                    <pic:cNvPicPr>
+                      <a:picLocks noChangeAspect="1" noChangeArrowheads="1"/>
+                    </pic:cNvPicPr>
+                  </pic:nvPicPr>
+                  <pic:blipFill>
+                    <a:blip r:embed="rId23">
+                      <a:extLst>
+                        <a:ext uri="{28A0092B-C50C-407E-A947-70E740481C1C}">
+                          <a14:useLocalDpi xmlns:a14="http://schemas.microsoft.com/office/drawing/2010/main" val="0"/>
+                        </a:ext>
+                      </a:extLst>
+                    </a:blip>
+                    <a:srcRect/>
+                    <a:stretch>
+                      <a:fillRect/>
+                    </a:stretch>
+                  </pic:blipFill>
+                  <pic:spPr bwMode="auto">
+                    <a:xfrm>
+                      <a:off x="0" y="0"/>
+                      <a:ext cx="3810000" cy="2286000"/>
+                    </a:xfrm>
+                    <a:prstGeom prst="rect">
+                      <a:avLst/>
+                    </a:prstGeom>
+                    <a:noFill/>
+                    <a:ln>
+                      <a:noFill/>
+                    </a:ln>
+                  </pic:spPr>
+                </pic:pic>
+              </a:graphicData>
+            </a:graphic>
+          </wp:inline>
+        </w:drawing>
+      </w:r>
+    </w:p>
+    <w:p>
+      <w:pPr>
+        <w:spacing w:after="240"/>
+        <w:ind w:left="420" w:firstLine="420"/>
+        <w:jc w:val="left"/>
+        <w:rPr>
+          <w:rFonts w:cstheme="minorHAnsi"/>
+          <w:sz w:val="20"/>
+          <w:szCs w:val="20"/>
+          <w:shd w:val="clear" w:color="auto" w:fill="FFFFFF"/>
+        </w:rPr>
+      </w:pPr>
+      <w:r>
+        <w:rPr>
+          <w:rFonts w:cstheme="minorHAnsi"/>
+          <w:sz w:val="20"/>
+          <w:szCs w:val="20"/>
+          <w:shd w:val="clear" w:color="auto" w:fill="FFFFFF"/>
+        </w:rPr>
+        <w:t>&lt;Figure_4.</w:t>
+      </w:r>
+      <w:r>
+        <w:rPr>
+          <w:rFonts w:cstheme="minorHAnsi"/>
+          <w:sz w:val="20"/>
+          <w:szCs w:val="20"/>
+          <w:shd w:val="clear" w:color="auto" w:fill="FFFFFF"/>
+        </w:rPr>
+        <w:t>2</w:t>
+      </w:r>
+      <w:r>
+        <w:rPr>
+          <w:rFonts w:cstheme="minorHAnsi"/>
+          <w:sz w:val="20"/>
+          <w:szCs w:val="20"/>
           <w:shd w:val="clear" w:color="auto" w:fill="FFFFFF"/>
         </w:rPr>
         <w:t xml:space="preserve"> </w:t>
@@ -7834,122 +8028,46 @@
       <w:r>
         <w:rPr>
           <w:rFonts w:cstheme="minorHAnsi"/>
-          <w:sz w:val="22"/>
-          <w:shd w:val="clear" w:color="auto" w:fill="FFFFFF"/>
-        </w:rPr>
-        <w:t>O</w:t>
-      </w:r>
-      <w:r>
-        <w:rPr>
-          <w:rFonts w:cstheme="minorHAnsi"/>
-          <w:sz w:val="22"/>
-          <w:shd w:val="clear" w:color="auto" w:fill="FFFFFF"/>
-        </w:rPr>
-        <w:t xml:space="preserve">n” </w:t>
-      </w:r>
-      <w:r>
-        <w:rPr>
-          <w:rFonts w:cstheme="minorHAnsi"/>
-          <w:sz w:val="22"/>
-          <w:shd w:val="clear" w:color="auto" w:fill="FFFFFF"/>
-        </w:rPr>
-        <w:t>c</w:t>
-      </w:r>
-      <w:r>
-        <w:rPr>
-          <w:rFonts w:cstheme="minorHAnsi"/>
-          <w:sz w:val="22"/>
-          <w:shd w:val="clear" w:color="auto" w:fill="FFFFFF"/>
-        </w:rPr>
-        <w:t xml:space="preserve">heckbox </w:t>
-      </w:r>
-      <w:r>
-        <w:rPr>
-          <w:rFonts w:cstheme="minorHAnsi"/>
-          <w:sz w:val="22"/>
-          <w:shd w:val="clear" w:color="auto" w:fill="FFFFFF"/>
-        </w:rPr>
-        <w:t xml:space="preserve">on the substation information display window </w:t>
-      </w:r>
-      <w:r>
-        <w:rPr>
-          <w:rFonts w:cstheme="minorHAnsi"/>
-          <w:sz w:val="22"/>
-          <w:shd w:val="clear" w:color="auto" w:fill="FFFFFF"/>
-        </w:rPr>
-        <w:t xml:space="preserve">to turn on the </w:t>
-      </w:r>
-      <w:r>
-        <w:rPr>
-          <w:rFonts w:cstheme="minorHAnsi"/>
-          <w:sz w:val="22"/>
-          <w:shd w:val="clear" w:color="auto" w:fill="FFFFFF"/>
-        </w:rPr>
-        <w:t>Stealthy Command Injection Attack</w:t>
-      </w:r>
-      <w:r>
-        <w:rPr>
-          <w:rFonts w:cstheme="minorHAnsi"/>
-          <w:sz w:val="22"/>
-          <w:shd w:val="clear" w:color="auto" w:fill="FFFFFF"/>
-        </w:rPr>
-        <w:t xml:space="preserve"> </w:t>
-      </w:r>
-      <w:r>
-        <w:rPr>
-          <w:rFonts w:cstheme="minorHAnsi"/>
-          <w:sz w:val="22"/>
-          <w:shd w:val="clear" w:color="auto" w:fill="FFFFFF"/>
-        </w:rPr>
-        <w:t xml:space="preserve">detection </w:t>
-      </w:r>
-      <w:r>
-        <w:rPr>
-          <w:rFonts w:cstheme="minorHAnsi"/>
-          <w:sz w:val="22"/>
-          <w:shd w:val="clear" w:color="auto" w:fill="FFFFFF"/>
-        </w:rPr>
-        <w:t>function</w:t>
-      </w:r>
-      <w:r>
-        <w:rPr>
-          <w:rFonts w:cstheme="minorHAnsi"/>
-          <w:sz w:val="22"/>
-          <w:shd w:val="clear" w:color="auto" w:fill="FFFFFF"/>
-        </w:rPr>
-        <w:t xml:space="preserve"> </w:t>
-      </w:r>
-      <w:r>
-        <w:rPr>
-          <w:rFonts w:cstheme="minorHAnsi"/>
-          <w:sz w:val="22"/>
-          <w:shd w:val="clear" w:color="auto" w:fill="FFFFFF"/>
-        </w:rPr>
-        <w:t xml:space="preserve">for </w:t>
-      </w:r>
-      <w:r>
-        <w:rPr>
-          <w:rFonts w:cstheme="minorHAnsi"/>
-          <w:sz w:val="22"/>
-          <w:shd w:val="clear" w:color="auto" w:fill="FFFFFF"/>
-        </w:rPr>
-        <w:t xml:space="preserve">on the </w:t>
-      </w:r>
-      <w:r>
-        <w:rPr>
-          <w:rFonts w:cstheme="minorHAnsi"/>
-          <w:sz w:val="22"/>
-          <w:shd w:val="clear" w:color="auto" w:fill="FFFFFF"/>
-        </w:rPr>
-        <w:t>substation parameters data</w:t>
-      </w:r>
-      <w:r>
-        <w:rPr>
-          <w:rFonts w:cstheme="minorHAnsi"/>
-          <w:sz w:val="22"/>
-          <w:shd w:val="clear" w:color="auto" w:fill="FFFFFF"/>
-        </w:rPr>
-        <w:t xml:space="preserve">. </w:t>
+          <w:sz w:val="20"/>
+          <w:szCs w:val="20"/>
+          <w:shd w:val="clear" w:color="auto" w:fill="FFFFFF"/>
+        </w:rPr>
+        <w:t>Power generator</w:t>
+      </w:r>
+      <w:r>
+        <w:rPr>
+          <w:rFonts w:cstheme="minorHAnsi"/>
+          <w:sz w:val="20"/>
+          <w:szCs w:val="20"/>
+          <w:shd w:val="clear" w:color="auto" w:fill="FFFFFF"/>
+        </w:rPr>
+        <w:t xml:space="preserve"> display </w:t>
+      </w:r>
+      <w:r>
+        <w:rPr>
+          <w:rFonts w:cstheme="minorHAnsi"/>
+          <w:sz w:val="20"/>
+          <w:szCs w:val="20"/>
+          <w:shd w:val="clear" w:color="auto" w:fill="FFFFFF"/>
+        </w:rPr>
+        <w:t>UI&gt;</w:t>
+      </w:r>
+    </w:p>
+    <w:p>
+      <w:pPr>
+        <w:rPr>
+          <w:rFonts w:cstheme="minorHAnsi"/>
+          <w:sz w:val="22"/>
+          <w:shd w:val="clear" w:color="auto" w:fill="FFFFFF"/>
+        </w:rPr>
+      </w:pPr>
+      <w:r>
+        <w:rPr>
+          <w:rFonts w:cstheme="minorHAnsi"/>
+          <w:sz w:val="22"/>
+          <w:shd w:val="clear" w:color="auto" w:fill="FFFFFF"/>
+        </w:rPr>
+        <w:t>4.2.2 Select “Substation Panel” checkbox at the right bottom corner of the main program window to show the generator display UI at the top right side of the screen. (As shown in Figure_4.3)</w:t>
       </w:r>
     </w:p>
     <w:p>
@@ -8143,7 +8261,7 @@
                     </pic:cNvPicPr>
                   </pic:nvPicPr>
                   <pic:blipFill>
-                    <a:blip r:embed="rId23">
+                    <a:blip r:embed="rId24">
                       <a:extLst>
                         <a:ext uri="{28A0092B-C50C-407E-A947-70E740481C1C}">
                           <a14:useLocalDpi xmlns:a14="http://schemas.microsoft.com/office/drawing/2010/main" val="0"/>
@@ -8205,7 +8323,7 @@
           <w:szCs w:val="20"/>
           <w:shd w:val="clear" w:color="auto" w:fill="FFFFFF"/>
         </w:rPr>
-        <w:t>2</w:t>
+        <w:t>3</w:t>
       </w:r>
       <w:r>
         <w:rPr>
@@ -8252,6 +8370,65 @@
         </w:rPr>
         <w:t>UI&gt;</w:t>
       </w:r>
+    </w:p>
+    <w:p>
+      <w:pPr>
+        <w:rPr>
+          <w:rFonts w:cstheme="minorHAnsi"/>
+          <w:sz w:val="22"/>
+          <w:shd w:val="clear" w:color="auto" w:fill="FFFFFF"/>
+        </w:rPr>
+      </w:pPr>
+      <w:r>
+        <w:rPr>
+          <w:rFonts w:cstheme="minorHAnsi"/>
+          <w:sz w:val="22"/>
+          <w:shd w:val="clear" w:color="auto" w:fill="FFFFFF"/>
+        </w:rPr>
+        <w:lastRenderedPageBreak/>
+        <w:t>4.</w:t>
+      </w:r>
+      <w:r>
+        <w:rPr>
+          <w:rFonts w:cstheme="minorHAnsi"/>
+          <w:sz w:val="22"/>
+          <w:shd w:val="clear" w:color="auto" w:fill="FFFFFF"/>
+        </w:rPr>
+        <w:t>2.3</w:t>
+      </w:r>
+      <w:r>
+        <w:rPr>
+          <w:rFonts w:cstheme="minorHAnsi"/>
+          <w:sz w:val="22"/>
+          <w:shd w:val="clear" w:color="auto" w:fill="FFFFFF"/>
+        </w:rPr>
+        <w:t xml:space="preserve"> Select the “Detection On” checkbox on the substation information display window to turn on the </w:t>
+      </w:r>
+      <w:r>
+        <w:rPr>
+          <w:rFonts w:cstheme="minorHAnsi"/>
+          <w:sz w:val="22"/>
+          <w:shd w:val="clear" w:color="auto" w:fill="FFFFFF"/>
+        </w:rPr>
+        <w:t xml:space="preserve">Stealthy Command Injection Attack </w:t>
+      </w:r>
+      <w:r>
+        <w:rPr>
+          <w:rFonts w:cstheme="minorHAnsi"/>
+          <w:sz w:val="22"/>
+          <w:shd w:val="clear" w:color="auto" w:fill="FFFFFF"/>
+        </w:rPr>
+        <w:t xml:space="preserve">detection function for on the substation parameters data. </w:t>
+      </w:r>
+    </w:p>
+    <w:p>
+      <w:pPr>
+        <w:rPr>
+          <w:rFonts w:cstheme="minorHAnsi"/>
+          <w:sz w:val="22"/>
+          <w:shd w:val="clear" w:color="auto" w:fill="FFFFFF"/>
+        </w:rPr>
+      </w:pPr>
     </w:p>
     <w:p>
       <w:pPr>
@@ -8386,7 +8563,7 @@
                     <pic:cNvPicPr/>
                   </pic:nvPicPr>
                   <pic:blipFill>
-                    <a:blip r:embed="rId24"/>
+                    <a:blip r:embed="rId25"/>
                     <a:stretch>
                       <a:fillRect/>
                     </a:stretch>
@@ -8439,7 +8616,7 @@
           <w:szCs w:val="20"/>
           <w:shd w:val="clear" w:color="auto" w:fill="FFFFFF"/>
         </w:rPr>
-        <w:t>3</w:t>
+        <w:t>4</w:t>
       </w:r>
       <w:r>
         <w:rPr>
@@ -8510,7 +8687,15 @@
           <w:sz w:val="22"/>
           <w:shd w:val="clear" w:color="auto" w:fill="FFFFFF"/>
         </w:rPr>
-        <w:t>4.3</w:t>
+        <w:t>4.</w:t>
+      </w:r>
+      <w:r>
+        <w:rPr>
+          <w:rFonts w:cstheme="minorHAnsi"/>
+          <w:sz w:val="22"/>
+          <w:shd w:val="clear" w:color="auto" w:fill="FFFFFF"/>
+        </w:rPr>
+        <w:t>4</w:t>
       </w:r>
       <w:r>
         <w:rPr>
@@ -8629,7 +8814,6 @@
                 <w:sz w:val="22"/>
                 <w:shd w:val="pct15" w:color="auto" w:fill="FFFFFF"/>
               </w:rPr>
-              <w:lastRenderedPageBreak/>
               <w:t>Idx</w:t>
             </w:r>
             <w:proofErr w:type="spellEnd"/>
@@ -9586,16 +9770,7 @@
                 <w:sz w:val="22"/>
                 <w:shd w:val="clear" w:color="auto" w:fill="FFFFFF"/>
               </w:rPr>
-              <w:t xml:space="preserve"> and </w:t>
-            </w:r>
-            <w:r>
-              <w:rPr>
-                <w:rFonts w:cstheme="minorHAnsi"/>
-                <w:color w:val="24292E"/>
-                <w:sz w:val="22"/>
-                <w:shd w:val="clear" w:color="auto" w:fill="FFFFFF"/>
-              </w:rPr>
-              <w:t>a</w:t>
+              <w:t xml:space="preserve"> and a</w:t>
             </w:r>
             <w:r>
               <w:rPr>
@@ -9931,7 +10106,7 @@
           <w:szCs w:val="20"/>
           <w:shd w:val="clear" w:color="auto" w:fill="FFFFFF"/>
         </w:rPr>
-        <w:t xml:space="preserve">Figure_4.3 </w:t>
+        <w:t>Figure_4.</w:t>
       </w:r>
       <w:r>
         <w:rPr>
@@ -9940,7 +10115,7 @@
           <w:szCs w:val="20"/>
           <w:shd w:val="clear" w:color="auto" w:fill="FFFFFF"/>
         </w:rPr>
-        <w:t>attack situation</w:t>
+        <w:t>5</w:t>
       </w:r>
       <w:r>
         <w:rPr>
@@ -9949,6 +10124,24 @@
           <w:szCs w:val="20"/>
           <w:shd w:val="clear" w:color="auto" w:fill="FFFFFF"/>
         </w:rPr>
+        <w:t xml:space="preserve"> </w:t>
+      </w:r>
+      <w:r>
+        <w:rPr>
+          <w:rFonts w:cstheme="minorHAnsi"/>
+          <w:sz w:val="20"/>
+          <w:szCs w:val="20"/>
+          <w:shd w:val="clear" w:color="auto" w:fill="FFFFFF"/>
+        </w:rPr>
+        <w:t>attack situation</w:t>
+      </w:r>
+      <w:r>
+        <w:rPr>
+          <w:rFonts w:cstheme="minorHAnsi"/>
+          <w:sz w:val="20"/>
+          <w:szCs w:val="20"/>
+          <w:shd w:val="clear" w:color="auto" w:fill="FFFFFF"/>
+        </w:rPr>
         <w:t>&gt;</w:t>
       </w:r>
     </w:p>
@@ -9982,7 +10175,23 @@
           <w:sz w:val="22"/>
           <w:shd w:val="clear" w:color="auto" w:fill="FFFFFF"/>
         </w:rPr>
-        <w:t xml:space="preserve"> the substation information display window will show the</w:t>
+        <w:t xml:space="preserve"> the substation </w:t>
+      </w:r>
+      <w:r>
+        <w:rPr>
+          <w:rFonts w:cstheme="minorHAnsi"/>
+          <w:sz w:val="22"/>
+          <w:shd w:val="clear" w:color="auto" w:fill="FFFFFF"/>
+        </w:rPr>
+        <w:t xml:space="preserve">parameters </w:t>
+      </w:r>
+      <w:r>
+        <w:rPr>
+          <w:rFonts w:cstheme="minorHAnsi"/>
+          <w:sz w:val="22"/>
+          <w:shd w:val="clear" w:color="auto" w:fill="FFFFFF"/>
+        </w:rPr>
+        <w:t>display window will show the</w:t>
       </w:r>
       <w:r>
         <w:rPr>
@@ -10214,62 +10423,6 @@
             <wp:extent cx="2706572" cy="1438275"/>
             <wp:effectExtent l="0" t="0" r="0" b="0"/>
             <wp:docPr id="3" name="Picture 3"/>
-            <wp:cNvGraphicFramePr>
-              <a:graphicFrameLocks xmlns:a="http://schemas.openxmlformats.org/drawingml/2006/main" noChangeAspect="1"/>
-            </wp:cNvGraphicFramePr>
-            <a:graphic xmlns:a="http://schemas.openxmlformats.org/drawingml/2006/main">
-              <a:graphicData uri="http://schemas.openxmlformats.org/drawingml/2006/picture">
-                <pic:pic xmlns:pic="http://schemas.openxmlformats.org/drawingml/2006/picture">
-                  <pic:nvPicPr>
-                    <pic:cNvPr id="1" name=""/>
-                    <pic:cNvPicPr/>
-                  </pic:nvPicPr>
-                  <pic:blipFill>
-                    <a:blip r:embed="rId25"/>
-                    <a:stretch>
-                      <a:fillRect/>
-                    </a:stretch>
-                  </pic:blipFill>
-                  <pic:spPr>
-                    <a:xfrm>
-                      <a:off x="0" y="0"/>
-                      <a:ext cx="2712732" cy="1441549"/>
-                    </a:xfrm>
-                    <a:prstGeom prst="rect">
-                      <a:avLst/>
-                    </a:prstGeom>
-                  </pic:spPr>
-                </pic:pic>
-              </a:graphicData>
-            </a:graphic>
-          </wp:inline>
-        </w:drawing>
-      </w:r>
-      <w:r>
-        <w:rPr>
-          <w:rFonts w:cstheme="minorHAnsi"/>
-          <w:sz w:val="22"/>
-          <w:shd w:val="clear" w:color="auto" w:fill="FFFFFF"/>
-        </w:rPr>
-        <w:t xml:space="preserve"> </w:t>
-      </w:r>
-      <w:r>
-        <w:rPr>
-          <w:rFonts w:cstheme="minorHAnsi"/>
-          <w:sz w:val="22"/>
-          <w:shd w:val="clear" w:color="auto" w:fill="FFFFFF"/>
-        </w:rPr>
-        <w:t xml:space="preserve">  </w:t>
-      </w:r>
-      <w:r>
-        <w:rPr>
-          <w:noProof/>
-        </w:rPr>
-        <w:drawing>
-          <wp:inline distT="0" distB="0" distL="0" distR="0" wp14:anchorId="6AD4D7BF" wp14:editId="7421BC95">
-            <wp:extent cx="2676525" cy="1427480"/>
-            <wp:effectExtent l="0" t="0" r="0" b="1270"/>
-            <wp:docPr id="25" name="Picture 25"/>
             <wp:cNvGraphicFramePr>
               <a:graphicFrameLocks xmlns:a="http://schemas.openxmlformats.org/drawingml/2006/main" noChangeAspect="1"/>
             </wp:cNvGraphicFramePr>
@@ -10289,6 +10442,62 @@
                   <pic:spPr>
                     <a:xfrm>
                       <a:off x="0" y="0"/>
+                      <a:ext cx="2712732" cy="1441549"/>
+                    </a:xfrm>
+                    <a:prstGeom prst="rect">
+                      <a:avLst/>
+                    </a:prstGeom>
+                  </pic:spPr>
+                </pic:pic>
+              </a:graphicData>
+            </a:graphic>
+          </wp:inline>
+        </w:drawing>
+      </w:r>
+      <w:r>
+        <w:rPr>
+          <w:rFonts w:cstheme="minorHAnsi"/>
+          <w:sz w:val="22"/>
+          <w:shd w:val="clear" w:color="auto" w:fill="FFFFFF"/>
+        </w:rPr>
+        <w:t xml:space="preserve"> </w:t>
+      </w:r>
+      <w:r>
+        <w:rPr>
+          <w:rFonts w:cstheme="minorHAnsi"/>
+          <w:sz w:val="22"/>
+          <w:shd w:val="clear" w:color="auto" w:fill="FFFFFF"/>
+        </w:rPr>
+        <w:t xml:space="preserve">  </w:t>
+      </w:r>
+      <w:r>
+        <w:rPr>
+          <w:noProof/>
+        </w:rPr>
+        <w:drawing>
+          <wp:inline distT="0" distB="0" distL="0" distR="0" wp14:anchorId="6AD4D7BF" wp14:editId="7421BC95">
+            <wp:extent cx="2676525" cy="1427480"/>
+            <wp:effectExtent l="0" t="0" r="0" b="1270"/>
+            <wp:docPr id="25" name="Picture 25"/>
+            <wp:cNvGraphicFramePr>
+              <a:graphicFrameLocks xmlns:a="http://schemas.openxmlformats.org/drawingml/2006/main" noChangeAspect="1"/>
+            </wp:cNvGraphicFramePr>
+            <a:graphic xmlns:a="http://schemas.openxmlformats.org/drawingml/2006/main">
+              <a:graphicData uri="http://schemas.openxmlformats.org/drawingml/2006/picture">
+                <pic:pic xmlns:pic="http://schemas.openxmlformats.org/drawingml/2006/picture">
+                  <pic:nvPicPr>
+                    <pic:cNvPr id="1" name=""/>
+                    <pic:cNvPicPr/>
+                  </pic:nvPicPr>
+                  <pic:blipFill>
+                    <a:blip r:embed="rId27"/>
+                    <a:stretch>
+                      <a:fillRect/>
+                    </a:stretch>
+                  </pic:blipFill>
+                  <pic:spPr>
+                    <a:xfrm>
+                      <a:off x="0" y="0"/>
                       <a:ext cx="2677036" cy="1427753"/>
                     </a:xfrm>
                     <a:prstGeom prst="rect">
@@ -10310,6 +10519,223 @@
           <w:shd w:val="clear" w:color="auto" w:fill="FFFFFF"/>
         </w:rPr>
       </w:pPr>
+      <w:r>
+        <w:rPr>
+          <w:rFonts w:cstheme="minorHAnsi"/>
+          <w:sz w:val="22"/>
+          <w:shd w:val="clear" w:color="auto" w:fill="FFFFFF"/>
+        </w:rPr>
+        <w:t>4.</w:t>
+      </w:r>
+      <w:r>
+        <w:rPr>
+          <w:rFonts w:cstheme="minorHAnsi"/>
+          <w:sz w:val="22"/>
+          <w:shd w:val="clear" w:color="auto" w:fill="FFFFFF"/>
+        </w:rPr>
+        <w:t>5</w:t>
+      </w:r>
+      <w:r>
+        <w:rPr>
+          <w:rFonts w:cstheme="minorHAnsi"/>
+          <w:sz w:val="22"/>
+          <w:shd w:val="clear" w:color="auto" w:fill="FFFFFF"/>
+        </w:rPr>
+        <w:t xml:space="preserve"> </w:t>
+      </w:r>
+      <w:r>
+        <w:rPr>
+          <w:rFonts w:cstheme="minorHAnsi"/>
+          <w:sz w:val="22"/>
+          <w:shd w:val="clear" w:color="auto" w:fill="FFFFFF"/>
+        </w:rPr>
+        <w:t xml:space="preserve">To STOP the attack, press the green color “Stop attack” button at the ‘Orchestration PC’. The </w:t>
+      </w:r>
+      <w:r>
+        <w:rPr>
+          <w:rFonts w:cstheme="minorHAnsi"/>
+          <w:sz w:val="22"/>
+          <w:shd w:val="clear" w:color="auto" w:fill="FFFFFF"/>
+        </w:rPr>
+        <w:lastRenderedPageBreak/>
+        <w:t xml:space="preserve">‘Training HMI’ will </w:t>
+      </w:r>
+      <w:r>
+        <w:rPr>
+          <w:rFonts w:cstheme="minorHAnsi"/>
+          <w:sz w:val="22"/>
+          <w:shd w:val="clear" w:color="auto" w:fill="FFFFFF"/>
+        </w:rPr>
+        <w:t>get back to normal state</w:t>
+      </w:r>
+      <w:r>
+        <w:rPr>
+          <w:rFonts w:cstheme="minorHAnsi"/>
+          <w:sz w:val="22"/>
+          <w:shd w:val="clear" w:color="auto" w:fill="FFFFFF"/>
+        </w:rPr>
+        <w:t xml:space="preserve"> automatically </w:t>
+      </w:r>
+      <w:r>
+        <w:rPr>
+          <w:rFonts w:cstheme="minorHAnsi"/>
+          <w:sz w:val="22"/>
+          <w:shd w:val="clear" w:color="auto" w:fill="FFFFFF"/>
+        </w:rPr>
+        <w:t xml:space="preserve">after </w:t>
+      </w:r>
+      <w:r>
+        <w:rPr>
+          <w:rFonts w:cstheme="minorHAnsi"/>
+          <w:sz w:val="22"/>
+          <w:shd w:val="clear" w:color="auto" w:fill="FFFFFF"/>
+        </w:rPr>
+        <w:t>5</w:t>
+      </w:r>
+      <w:r>
+        <w:rPr>
+          <w:rFonts w:cstheme="minorHAnsi"/>
+          <w:sz w:val="22"/>
+          <w:shd w:val="clear" w:color="auto" w:fill="FFFFFF"/>
+        </w:rPr>
+        <w:t xml:space="preserve"> to </w:t>
+      </w:r>
+      <w:r>
+        <w:rPr>
+          <w:rFonts w:cstheme="minorHAnsi"/>
+          <w:sz w:val="22"/>
+          <w:shd w:val="clear" w:color="auto" w:fill="FFFFFF"/>
+        </w:rPr>
+        <w:t>1</w:t>
+      </w:r>
+      <w:r>
+        <w:rPr>
+          <w:rFonts w:cstheme="minorHAnsi"/>
+          <w:sz w:val="22"/>
+          <w:shd w:val="clear" w:color="auto" w:fill="FFFFFF"/>
+        </w:rPr>
+        <w:t>0 second</w:t>
+      </w:r>
+      <w:r>
+        <w:rPr>
+          <w:rFonts w:cstheme="minorHAnsi"/>
+          <w:sz w:val="22"/>
+          <w:shd w:val="clear" w:color="auto" w:fill="FFFFFF"/>
+        </w:rPr>
+        <w:t>s</w:t>
+      </w:r>
+      <w:r>
+        <w:rPr>
+          <w:rFonts w:cstheme="minorHAnsi"/>
+          <w:sz w:val="22"/>
+          <w:shd w:val="clear" w:color="auto" w:fill="FFFFFF"/>
+        </w:rPr>
+        <w:t xml:space="preserve">. </w:t>
+      </w:r>
+      <w:r>
+        <w:rPr>
+          <w:rFonts w:cstheme="minorHAnsi"/>
+          <w:sz w:val="22"/>
+          <w:shd w:val="clear" w:color="auto" w:fill="FFFFFF"/>
+        </w:rPr>
+        <w:t xml:space="preserve">To recover the </w:t>
+      </w:r>
+      <w:r>
+        <w:rPr>
+          <w:rFonts w:cstheme="minorHAnsi"/>
+          <w:sz w:val="22"/>
+          <w:shd w:val="clear" w:color="auto" w:fill="FFFFFF"/>
+        </w:rPr>
+        <w:t>power generator and substation,</w:t>
+      </w:r>
+      <w:r>
+        <w:rPr>
+          <w:rFonts w:cstheme="minorHAnsi"/>
+          <w:sz w:val="22"/>
+          <w:shd w:val="clear" w:color="auto" w:fill="FFFFFF"/>
+        </w:rPr>
+        <w:t xml:space="preserve"> press the “debug Panel” check box</w:t>
+      </w:r>
+      <w:r>
+        <w:rPr>
+          <w:rFonts w:cstheme="minorHAnsi"/>
+          <w:sz w:val="22"/>
+          <w:shd w:val="clear" w:color="auto" w:fill="FFFFFF"/>
+        </w:rPr>
+        <w:t xml:space="preserve"> </w:t>
+      </w:r>
+      <w:r>
+        <w:rPr>
+          <w:rFonts w:cstheme="minorHAnsi"/>
+          <w:sz w:val="22"/>
+          <w:shd w:val="clear" w:color="auto" w:fill="FFFFFF"/>
+        </w:rPr>
+        <w:t>(</w:t>
+      </w:r>
+      <w:r>
+        <w:rPr>
+          <w:rFonts w:cstheme="minorHAnsi"/>
+          <w:sz w:val="22"/>
+          <w:shd w:val="clear" w:color="auto" w:fill="FFFFFF"/>
+        </w:rPr>
+        <w:t xml:space="preserve">As shown in </w:t>
+      </w:r>
+      <w:r>
+        <w:rPr>
+          <w:rFonts w:cstheme="minorHAnsi"/>
+          <w:sz w:val="22"/>
+          <w:shd w:val="clear" w:color="auto" w:fill="FFFFFF"/>
+        </w:rPr>
+        <w:t>Figure_4.1</w:t>
+      </w:r>
+      <w:r>
+        <w:rPr>
+          <w:rFonts w:cstheme="minorHAnsi"/>
+          <w:sz w:val="22"/>
+          <w:shd w:val="clear" w:color="auto" w:fill="FFFFFF"/>
+        </w:rPr>
+        <w:t>).</w:t>
+      </w:r>
+      <w:r>
+        <w:rPr>
+          <w:rFonts w:cstheme="minorHAnsi"/>
+          <w:sz w:val="22"/>
+          <w:shd w:val="clear" w:color="auto" w:fill="FFFFFF"/>
+        </w:rPr>
+        <w:t xml:space="preserve"> Press the “Reset” button to load the default value, then press the “Set” button to set the</w:t>
+      </w:r>
+      <w:r>
+        <w:rPr>
+          <w:rFonts w:cstheme="minorHAnsi"/>
+          <w:sz w:val="22"/>
+          <w:shd w:val="clear" w:color="auto" w:fill="FFFFFF"/>
+        </w:rPr>
+        <w:t xml:space="preserve"> power generator and substation’s </w:t>
+      </w:r>
+      <w:r>
+        <w:rPr>
+          <w:rFonts w:cstheme="minorHAnsi"/>
+          <w:sz w:val="22"/>
+          <w:shd w:val="clear" w:color="auto" w:fill="FFFFFF"/>
+        </w:rPr>
+        <w:t>state. (</w:t>
+      </w:r>
+      <w:r>
+        <w:rPr>
+          <w:rFonts w:cstheme="minorHAnsi"/>
+          <w:sz w:val="22"/>
+          <w:shd w:val="clear" w:color="auto" w:fill="FFFFFF"/>
+        </w:rPr>
+        <w:t>As shown in the Figure_4.6</w:t>
+      </w:r>
+      <w:r>
+        <w:rPr>
+          <w:rFonts w:cstheme="minorHAnsi"/>
+          <w:sz w:val="22"/>
+          <w:shd w:val="clear" w:color="auto" w:fill="FFFFFF"/>
+        </w:rPr>
+        <w:t>)</w:t>
+      </w:r>
     </w:p>
     <w:p>
       <w:pPr>
@@ -10321,226 +10747,88 @@
       </w:pPr>
       <w:r>
         <w:rPr>
-          <w:rFonts w:cstheme="minorHAnsi"/>
-          <w:sz w:val="22"/>
-          <w:shd w:val="clear" w:color="auto" w:fill="FFFFFF"/>
-        </w:rPr>
-        <w:t>4.4</w:t>
-      </w:r>
-      <w:r>
-        <w:rPr>
-          <w:rFonts w:cstheme="minorHAnsi"/>
-          <w:sz w:val="22"/>
-          <w:shd w:val="clear" w:color="auto" w:fill="FFFFFF"/>
-        </w:rPr>
-        <w:t xml:space="preserve"> </w:t>
-      </w:r>
-      <w:r>
-        <w:rPr>
-          <w:rFonts w:cstheme="minorHAnsi"/>
-          <w:sz w:val="22"/>
-          <w:shd w:val="clear" w:color="auto" w:fill="FFFFFF"/>
-        </w:rPr>
-        <w:t xml:space="preserve">To STOP the attack, press the green color “Stop attack” button at the ‘Orchestration PC’. The ‘Training HMI’ will </w:t>
-      </w:r>
-      <w:r>
-        <w:rPr>
-          <w:rFonts w:cstheme="minorHAnsi"/>
-          <w:sz w:val="22"/>
-          <w:shd w:val="clear" w:color="auto" w:fill="FFFFFF"/>
-        </w:rPr>
-        <w:t>get back to normal state</w:t>
-      </w:r>
-      <w:r>
-        <w:rPr>
-          <w:rFonts w:cstheme="minorHAnsi"/>
-          <w:sz w:val="22"/>
-          <w:shd w:val="clear" w:color="auto" w:fill="FFFFFF"/>
-        </w:rPr>
-        <w:t xml:space="preserve"> automatically </w:t>
-      </w:r>
-      <w:r>
-        <w:rPr>
-          <w:rFonts w:cstheme="minorHAnsi"/>
-          <w:sz w:val="22"/>
-          <w:shd w:val="clear" w:color="auto" w:fill="FFFFFF"/>
-        </w:rPr>
-        <w:t xml:space="preserve">after </w:t>
-      </w:r>
-      <w:r>
-        <w:rPr>
-          <w:rFonts w:cstheme="minorHAnsi"/>
-          <w:sz w:val="22"/>
-          <w:shd w:val="clear" w:color="auto" w:fill="FFFFFF"/>
-        </w:rPr>
-        <w:t>5</w:t>
-      </w:r>
-      <w:r>
-        <w:rPr>
-          <w:rFonts w:cstheme="minorHAnsi"/>
-          <w:sz w:val="22"/>
-          <w:shd w:val="clear" w:color="auto" w:fill="FFFFFF"/>
-        </w:rPr>
-        <w:t xml:space="preserve"> to </w:t>
-      </w:r>
-      <w:r>
-        <w:rPr>
-          <w:rFonts w:cstheme="minorHAnsi"/>
-          <w:sz w:val="22"/>
-          <w:shd w:val="clear" w:color="auto" w:fill="FFFFFF"/>
-        </w:rPr>
-        <w:t>1</w:t>
-      </w:r>
-      <w:r>
-        <w:rPr>
-          <w:rFonts w:cstheme="minorHAnsi"/>
-          <w:sz w:val="22"/>
-          <w:shd w:val="clear" w:color="auto" w:fill="FFFFFF"/>
-        </w:rPr>
-        <w:t>0 second</w:t>
-      </w:r>
-      <w:r>
-        <w:rPr>
-          <w:rFonts w:cstheme="minorHAnsi"/>
-          <w:sz w:val="22"/>
-          <w:shd w:val="clear" w:color="auto" w:fill="FFFFFF"/>
-        </w:rPr>
-        <w:t>s</w:t>
-      </w:r>
-      <w:r>
-        <w:rPr>
-          <w:rFonts w:cstheme="minorHAnsi"/>
-          <w:sz w:val="22"/>
-          <w:shd w:val="clear" w:color="auto" w:fill="FFFFFF"/>
-        </w:rPr>
-        <w:t xml:space="preserve">. </w:t>
+          <w:noProof/>
+        </w:rPr>
+        <w:drawing>
+          <wp:inline distT="0" distB="0" distL="0" distR="0" wp14:anchorId="38971971" wp14:editId="4F22E0AD">
+            <wp:extent cx="2276190" cy="4200000"/>
+            <wp:effectExtent l="19050" t="19050" r="10160" b="10160"/>
+            <wp:docPr id="33" name="Picture 33"/>
+            <wp:cNvGraphicFramePr>
+              <a:graphicFrameLocks xmlns:a="http://schemas.openxmlformats.org/drawingml/2006/main" noChangeAspect="1"/>
+            </wp:cNvGraphicFramePr>
+            <a:graphic xmlns:a="http://schemas.openxmlformats.org/drawingml/2006/main">
+              <a:graphicData uri="http://schemas.openxmlformats.org/drawingml/2006/picture">
+                <pic:pic xmlns:pic="http://schemas.openxmlformats.org/drawingml/2006/picture">
+                  <pic:nvPicPr>
+                    <pic:cNvPr id="1" name=""/>
+                    <pic:cNvPicPr/>
+                  </pic:nvPicPr>
+                  <pic:blipFill>
+                    <a:blip r:embed="rId28"/>
+                    <a:stretch>
+                      <a:fillRect/>
+                    </a:stretch>
+                  </pic:blipFill>
+                  <pic:spPr>
+                    <a:xfrm>
+                      <a:off x="0" y="0"/>
+                      <a:ext cx="2276190" cy="4200000"/>
+                    </a:xfrm>
+                    <a:prstGeom prst="rect">
+                      <a:avLst/>
+                    </a:prstGeom>
+                    <a:ln w="9525">
+                      <a:solidFill>
+                        <a:schemeClr val="tx1"/>
+                      </a:solidFill>
+                    </a:ln>
+                  </pic:spPr>
+                </pic:pic>
+              </a:graphicData>
+            </a:graphic>
+          </wp:inline>
+        </w:drawing>
       </w:r>
     </w:p>
     <w:p>
       <w:pPr>
-        <w:rPr>
-          <w:rFonts w:cstheme="minorHAnsi"/>
-          <w:sz w:val="22"/>
-          <w:shd w:val="clear" w:color="auto" w:fill="FFFFFF"/>
-        </w:rPr>
-      </w:pPr>
-    </w:p>
-    <w:p>
-      <w:pPr>
-        <w:rPr>
-          <w:rFonts w:cstheme="minorHAnsi"/>
-          <w:b/>
-          <w:bCs/>
-        </w:rPr>
-      </w:pPr>
-    </w:p>
-    <w:p>
-      <w:pPr>
-        <w:rPr>
-          <w:rFonts w:cstheme="minorHAnsi"/>
-          <w:b/>
-          <w:bCs/>
-        </w:rPr>
-      </w:pPr>
-    </w:p>
-    <w:p>
-      <w:pPr>
-        <w:rPr>
-          <w:rFonts w:cstheme="minorHAnsi"/>
-          <w:b/>
-          <w:bCs/>
-        </w:rPr>
-      </w:pPr>
-    </w:p>
-    <w:p>
-      <w:pPr>
-        <w:rPr>
-          <w:rFonts w:cstheme="minorHAnsi"/>
-          <w:b/>
-          <w:bCs/>
-        </w:rPr>
-      </w:pPr>
-    </w:p>
-    <w:p>
-      <w:pPr>
-        <w:rPr>
-          <w:rFonts w:cstheme="minorHAnsi"/>
-          <w:b/>
-          <w:bCs/>
-        </w:rPr>
-      </w:pPr>
-    </w:p>
-    <w:p>
-      <w:pPr>
-        <w:rPr>
-          <w:rFonts w:cstheme="minorHAnsi"/>
-          <w:b/>
-          <w:bCs/>
-        </w:rPr>
-      </w:pPr>
-    </w:p>
-    <w:p>
-      <w:pPr>
-        <w:rPr>
-          <w:rFonts w:cstheme="minorHAnsi"/>
-          <w:b/>
-          <w:bCs/>
-        </w:rPr>
-      </w:pPr>
-    </w:p>
-    <w:p>
-      <w:pPr>
-        <w:rPr>
-          <w:rFonts w:cstheme="minorHAnsi"/>
-          <w:b/>
-          <w:bCs/>
-        </w:rPr>
-      </w:pPr>
-    </w:p>
-    <w:p>
-      <w:pPr>
-        <w:rPr>
-          <w:rFonts w:cstheme="minorHAnsi"/>
-          <w:b/>
-          <w:bCs/>
-        </w:rPr>
-      </w:pPr>
-    </w:p>
-    <w:p>
-      <w:pPr>
-        <w:rPr>
-          <w:rFonts w:cstheme="minorHAnsi"/>
-          <w:b/>
-          <w:bCs/>
-        </w:rPr>
-      </w:pPr>
-    </w:p>
-    <w:p>
-      <w:pPr>
-        <w:rPr>
-          <w:rFonts w:cstheme="minorHAnsi"/>
-          <w:b/>
-          <w:bCs/>
-        </w:rPr>
-      </w:pPr>
-    </w:p>
-    <w:p>
-      <w:pPr>
-        <w:rPr>
-          <w:rFonts w:cstheme="minorHAnsi"/>
-          <w:b/>
-          <w:bCs/>
-        </w:rPr>
-      </w:pPr>
-    </w:p>
-    <w:p>
-      <w:pPr>
-        <w:rPr>
-          <w:rFonts w:cstheme="minorHAnsi"/>
-          <w:b/>
-          <w:bCs/>
-        </w:rPr>
-      </w:pPr>
+        <w:spacing w:after="240"/>
+        <w:ind w:firstLine="420"/>
+        <w:rPr>
+          <w:rFonts w:cstheme="minorHAnsi"/>
+          <w:sz w:val="20"/>
+          <w:szCs w:val="20"/>
+          <w:shd w:val="clear" w:color="auto" w:fill="FFFFFF"/>
+        </w:rPr>
+      </w:pPr>
+      <w:r>
+        <w:rPr>
+          <w:rFonts w:cstheme="minorHAnsi"/>
+          <w:sz w:val="20"/>
+          <w:szCs w:val="20"/>
+          <w:shd w:val="clear" w:color="auto" w:fill="FFFFFF"/>
+        </w:rPr>
+        <w:t>&lt;Figure_4.</w:t>
+      </w:r>
+      <w:r>
+        <w:rPr>
+          <w:rFonts w:cstheme="minorHAnsi"/>
+          <w:sz w:val="20"/>
+          <w:szCs w:val="20"/>
+          <w:shd w:val="clear" w:color="auto" w:fill="FFFFFF"/>
+        </w:rPr>
+        <w:t>5</w:t>
+      </w:r>
+      <w:r>
+        <w:rPr>
+          <w:rFonts w:cstheme="minorHAnsi"/>
+          <w:sz w:val="20"/>
+          <w:szCs w:val="20"/>
+          <w:shd w:val="clear" w:color="auto" w:fill="FFFFFF"/>
+        </w:rPr>
+        <w:t xml:space="preserve"> attack situation&gt;</w:t>
+      </w:r>
     </w:p>
     <w:p>
       <w:pPr>
@@ -10557,7 +10845,6 @@
           <w:b/>
           <w:bCs/>
         </w:rPr>
-        <w:lastRenderedPageBreak/>
         <w:t>Appendix</w:t>
       </w:r>
       <w:r>
@@ -10577,6 +10864,16 @@
         </w:rPr>
         <w:t>Default state of the OT Platform</w:t>
       </w:r>
+    </w:p>
+    <w:p>
+      <w:pPr>
+        <w:rPr>
+          <w:rFonts w:cstheme="minorHAnsi"/>
+          <w:b/>
+          <w:bCs/>
+          <w:u w:val="single"/>
+        </w:rPr>
+      </w:pPr>
     </w:p>
     <w:p>
       <w:pPr>
@@ -10610,7 +10907,7 @@
                     <pic:cNvPicPr/>
                   </pic:nvPicPr>
                   <pic:blipFill rotWithShape="1">
-                    <a:blip r:embed="rId27">
+                    <a:blip r:embed="rId29">
                       <a:extLst>
                         <a:ext uri="{28A0092B-C50C-407E-A947-70E740481C1C}">
                           <a14:useLocalDpi xmlns:a14="http://schemas.microsoft.com/office/drawing/2010/main" val="0"/>
@@ -10659,7 +10956,7 @@
           <w:sz w:val="20"/>
           <w:szCs w:val="20"/>
         </w:rPr>
-        <w:t xml:space="preserve">&lt;Figure_1 </w:t>
+        <w:t>&lt;Figure_</w:t>
       </w:r>
       <w:r>
         <w:rPr>
@@ -10667,7 +10964,131 @@
           <w:sz w:val="20"/>
           <w:szCs w:val="20"/>
         </w:rPr>
+        <w:t>A</w:t>
+      </w:r>
+      <w:r>
+        <w:rPr>
+          <w:rFonts w:cstheme="minorHAnsi"/>
+          <w:sz w:val="20"/>
+          <w:szCs w:val="20"/>
+        </w:rPr>
+        <w:t xml:space="preserve">1 </w:t>
+      </w:r>
+      <w:r>
+        <w:rPr>
+          <w:rFonts w:cstheme="minorHAnsi"/>
+          <w:sz w:val="20"/>
+          <w:szCs w:val="20"/>
+        </w:rPr>
         <w:t xml:space="preserve">Platform system view </w:t>
+      </w:r>
+      <w:r>
+        <w:rPr>
+          <w:rFonts w:cstheme="minorHAnsi"/>
+          <w:sz w:val="20"/>
+          <w:szCs w:val="20"/>
+        </w:rPr>
+        <w:t>&gt;</w:t>
+      </w:r>
+    </w:p>
+    <w:p>
+      <w:pPr>
+        <w:rPr>
+          <w:rFonts w:cstheme="minorHAnsi"/>
+          <w:sz w:val="20"/>
+          <w:szCs w:val="20"/>
+        </w:rPr>
+      </w:pPr>
+      <w:r>
+        <w:rPr>
+          <w:noProof/>
+        </w:rPr>
+        <w:lastRenderedPageBreak/>
+        <w:drawing>
+          <wp:inline distT="0" distB="0" distL="0" distR="0" wp14:anchorId="6847820E" wp14:editId="69689B9B">
+            <wp:extent cx="5076825" cy="3711156"/>
+            <wp:effectExtent l="0" t="0" r="0" b="3810"/>
+            <wp:docPr id="29" name="Picture 29"/>
+            <wp:cNvGraphicFramePr>
+              <a:graphicFrameLocks xmlns:a="http://schemas.openxmlformats.org/drawingml/2006/main" noChangeAspect="1"/>
+            </wp:cNvGraphicFramePr>
+            <a:graphic xmlns:a="http://schemas.openxmlformats.org/drawingml/2006/main">
+              <a:graphicData uri="http://schemas.openxmlformats.org/drawingml/2006/picture">
+                <pic:pic xmlns:pic="http://schemas.openxmlformats.org/drawingml/2006/picture">
+                  <pic:nvPicPr>
+                    <pic:cNvPr id="1" name=""/>
+                    <pic:cNvPicPr/>
+                  </pic:nvPicPr>
+                  <pic:blipFill>
+                    <a:blip r:embed="rId30"/>
+                    <a:stretch>
+                      <a:fillRect/>
+                    </a:stretch>
+                  </pic:blipFill>
+                  <pic:spPr>
+                    <a:xfrm>
+                      <a:off x="0" y="0"/>
+                      <a:ext cx="5083306" cy="3715893"/>
+                    </a:xfrm>
+                    <a:prstGeom prst="rect">
+                      <a:avLst/>
+                    </a:prstGeom>
+                  </pic:spPr>
+                </pic:pic>
+              </a:graphicData>
+            </a:graphic>
+          </wp:inline>
+        </w:drawing>
+      </w:r>
+    </w:p>
+    <w:p>
+      <w:pPr>
+        <w:jc w:val="center"/>
+        <w:rPr>
+          <w:rFonts w:cstheme="minorHAnsi"/>
+          <w:sz w:val="20"/>
+          <w:szCs w:val="20"/>
+        </w:rPr>
+      </w:pPr>
+      <w:r>
+        <w:rPr>
+          <w:rFonts w:cstheme="minorHAnsi"/>
+          <w:sz w:val="20"/>
+          <w:szCs w:val="20"/>
+        </w:rPr>
+        <w:t>&lt;Figure_</w:t>
+      </w:r>
+      <w:r>
+        <w:rPr>
+          <w:rFonts w:cstheme="minorHAnsi"/>
+          <w:sz w:val="20"/>
+          <w:szCs w:val="20"/>
+        </w:rPr>
+        <w:t>A</w:t>
+      </w:r>
+      <w:r>
+        <w:rPr>
+          <w:rFonts w:cstheme="minorHAnsi"/>
+          <w:sz w:val="20"/>
+          <w:szCs w:val="20"/>
+        </w:rPr>
+        <w:t xml:space="preserve">2 </w:t>
+      </w:r>
+      <w:r>
+        <w:rPr>
+          <w:rFonts w:cstheme="minorHAnsi"/>
+          <w:sz w:val="20"/>
+          <w:szCs w:val="20"/>
+        </w:rPr>
+        <w:t xml:space="preserve">Platform </w:t>
+      </w:r>
+      <w:r>
+        <w:rPr>
+          <w:rFonts w:cstheme="minorHAnsi"/>
+          <w:sz w:val="20"/>
+          <w:szCs w:val="20"/>
+        </w:rPr>
+        <w:t>control computers view</w:t>
       </w:r>
       <w:r>
         <w:rPr>
@@ -10721,7 +11142,7 @@
                     </pic:cNvPicPr>
                   </pic:nvPicPr>
                   <pic:blipFill>
-                    <a:blip r:embed="rId28" cstate="print">
+                    <a:blip r:embed="rId31" cstate="print">
                       <a:extLst>
                         <a:ext uri="{28A0092B-C50C-407E-A947-70E740481C1C}">
                           <a14:useLocalDpi xmlns:a14="http://schemas.microsoft.com/office/drawing/2010/main" val="0"/>
@@ -10776,7 +11197,7 @@
           <w:sz w:val="20"/>
           <w:szCs w:val="20"/>
         </w:rPr>
-        <w:t xml:space="preserve">Figure_2 </w:t>
+        <w:t>Figure_</w:t>
       </w:r>
       <w:r>
         <w:rPr>
@@ -10784,7 +11205,7 @@
           <w:sz w:val="20"/>
           <w:szCs w:val="20"/>
         </w:rPr>
-        <w:t>Training HMI page</w:t>
+        <w:t>A3</w:t>
       </w:r>
       <w:r>
         <w:rPr>
@@ -10792,6 +11213,22 @@
           <w:sz w:val="20"/>
           <w:szCs w:val="20"/>
         </w:rPr>
+        <w:t xml:space="preserve"> </w:t>
+      </w:r>
+      <w:r>
+        <w:rPr>
+          <w:rFonts w:cstheme="minorHAnsi"/>
+          <w:sz w:val="20"/>
+          <w:szCs w:val="20"/>
+        </w:rPr>
+        <w:t>Training HMI page</w:t>
+      </w:r>
+      <w:r>
+        <w:rPr>
+          <w:rFonts w:cstheme="minorHAnsi"/>
+          <w:sz w:val="20"/>
+          <w:szCs w:val="20"/>
+        </w:rPr>
         <w:t>&gt;</w:t>
       </w:r>
     </w:p>
@@ -10805,6 +11242,7 @@
         <w:rPr>
           <w:sz w:val="22"/>
         </w:rPr>
+        <w:lastRenderedPageBreak/>
         <w:t xml:space="preserve">Training HMI control buttons: </w:t>
       </w:r>
     </w:p>
@@ -10911,7 +11349,6 @@
         <w:rPr>
           <w:sz w:val="22"/>
         </w:rPr>
-        <w:lastRenderedPageBreak/>
         <w:t>City</w:t>
       </w:r>
       <w:r>
@@ -11240,8 +11677,8 @@
       </w:r>
     </w:p>
     <w:sectPr>
-      <w:headerReference w:type="default" r:id="rId29"/>
-      <w:footerReference w:type="default" r:id="rId30"/>
+      <w:headerReference w:type="default" r:id="rId32"/>
+      <w:footerReference w:type="default" r:id="rId33"/>
       <w:pgSz w:w="11906" w:h="16838"/>
       <w:pgMar w:top="1440" w:right="1440" w:bottom="1440" w:left="1440" w:header="720" w:footer="680" w:gutter="0"/>
       <w:pgNumType w:start="0"/>

</xml_diff>

<commit_message>
Fix the user menu document.
</commit_message>
<xml_diff>
--- a/doc/CSI OT 3D Platform Cyber Attack User Manual.docx
+++ b/doc/CSI OT 3D Platform Cyber Attack User Manual.docx
@@ -715,7 +715,35 @@
                             <w14:bevel/>
                           </w14:textOutline>
                         </w:rPr>
-                        <w:t>Confidentiality Notice: This document is confidential and contains proprietary information and intellectual property of Trustwave, a Singtel company, its parent company and its subsidiaries. Neither this document nor any of the information contained herein may be reproduced or disclosed under any circumstances. Please be aware that disclosure, copying, distribution or use of this document and the information contained therein is strictly prohibited.</w:t>
+                        <w:t xml:space="preserve">Confidentiality Notice: This document is confidential and contains proprietary information and intellectual property of Trustwave, a Singtel company, its parent </w:t>
+                      </w:r>
+                      <w:proofErr w:type="gramStart"/>
+                      <w:r>
+                        <w:rPr>
+                          <w:rFonts w:ascii="Helvetica" w:hAnsi="Helvetica" w:cs="Helvetica"/>
+                          <w:sz w:val="20"/>
+                          <w:szCs w:val="20"/>
+                          <w14:textOutline w14:w="9525" w14:cap="rnd" w14:cmpd="sng" w14:algn="ctr">
+                            <w14:noFill/>
+                            <w14:prstDash w14:val="solid"/>
+                            <w14:bevel/>
+                          </w14:textOutline>
+                        </w:rPr>
+                        <w:t>company</w:t>
+                      </w:r>
+                      <w:proofErr w:type="gramEnd"/>
+                      <w:r>
+                        <w:rPr>
+                          <w:rFonts w:ascii="Helvetica" w:hAnsi="Helvetica" w:cs="Helvetica"/>
+                          <w:sz w:val="20"/>
+                          <w:szCs w:val="20"/>
+                          <w14:textOutline w14:w="9525" w14:cap="rnd" w14:cmpd="sng" w14:algn="ctr">
+                            <w14:noFill/>
+                            <w14:prstDash w14:val="solid"/>
+                            <w14:bevel/>
+                          </w14:textOutline>
+                        </w:rPr>
+                        <w:t xml:space="preserve"> and its subsidiaries. Neither this document nor any of the information contained herein may be reproduced or disclosed under any circumstances. Please be aware that disclosure, copying, distribution or use of this document and the information contained therein is strictly prohibited.</w:t>
                       </w:r>
                     </w:p>
                   </w:txbxContent>
@@ -7540,6 +7568,14 @@
         </w:rPr>
         <w:t>program (</w:t>
       </w:r>
+      <w:r>
+        <w:rPr>
+          <w:rFonts w:cstheme="minorHAnsi"/>
+          <w:sz w:val="22"/>
+          <w:shd w:val="clear" w:color="auto" w:fill="FFFFFF"/>
+        </w:rPr>
+        <w:t>“</w:t>
+      </w:r>
       <w:proofErr w:type="spellStart"/>
       <w:r>
         <w:rPr>
@@ -7556,6 +7592,14 @@
           <w:sz w:val="22"/>
           <w:shd w:val="clear" w:color="auto" w:fill="FFFFFF"/>
         </w:rPr>
+        <w:t>”</w:t>
+      </w:r>
+      <w:r>
+        <w:rPr>
+          <w:rFonts w:cstheme="minorHAnsi"/>
+          <w:sz w:val="22"/>
+          <w:shd w:val="clear" w:color="auto" w:fill="FFFFFF"/>
+        </w:rPr>
         <w:t xml:space="preserve"> icon on the desktop</w:t>
       </w:r>
       <w:r>
@@ -7660,6 +7704,7 @@
       <w:r>
         <w:rPr>
           <w:rFonts w:cstheme="minorHAnsi"/>
+          <w:noProof/>
           <w:sz w:val="22"/>
           <w:shd w:val="clear" w:color="auto" w:fill="FFFFFF"/>
         </w:rPr>
@@ -7667,7 +7712,89 @@
         <mc:AlternateContent>
           <mc:Choice Requires="wps">
             <w:drawing>
-              <wp:anchor distT="0" distB="0" distL="114300" distR="114300" simplePos="0" relativeHeight="251680768" behindDoc="0" locked="0" layoutInCell="1" allowOverlap="1" wp14:anchorId="024BCC86" wp14:editId="582BE29D">
+              <wp:anchor distT="0" distB="0" distL="114300" distR="114300" simplePos="0" relativeHeight="251681792" behindDoc="0" locked="0" layoutInCell="1" allowOverlap="1" wp14:anchorId="49C50FF9" wp14:editId="7E2392AC">
+                <wp:simplePos x="0" y="0"/>
+                <wp:positionH relativeFrom="column">
+                  <wp:posOffset>3971924</wp:posOffset>
+                </wp:positionH>
+                <wp:positionV relativeFrom="paragraph">
+                  <wp:posOffset>2045970</wp:posOffset>
+                </wp:positionV>
+                <wp:extent cx="733425" cy="316230"/>
+                <wp:effectExtent l="19050" t="57150" r="0" b="26670"/>
+                <wp:wrapNone/>
+                <wp:docPr id="32" name="AutoShape 12"/>
+                <wp:cNvGraphicFramePr>
+                  <a:graphicFrameLocks xmlns:a="http://schemas.openxmlformats.org/drawingml/2006/main"/>
+                </wp:cNvGraphicFramePr>
+                <a:graphic xmlns:a="http://schemas.openxmlformats.org/drawingml/2006/main">
+                  <a:graphicData uri="http://schemas.microsoft.com/office/word/2010/wordprocessingShape">
+                    <wps:wsp>
+                      <wps:cNvCnPr>
+                        <a:cxnSpLocks noChangeShapeType="1"/>
+                      </wps:cNvCnPr>
+                      <wps:spPr bwMode="auto">
+                        <a:xfrm flipV="1">
+                          <a:off x="0" y="0"/>
+                          <a:ext cx="733425" cy="316230"/>
+                        </a:xfrm>
+                        <a:prstGeom prst="straightConnector1">
+                          <a:avLst/>
+                        </a:prstGeom>
+                        <a:noFill/>
+                        <a:ln w="31750">
+                          <a:solidFill>
+                            <a:srgbClr val="FF0000"/>
+                          </a:solidFill>
+                          <a:round/>
+                          <a:headEnd/>
+                          <a:tailEnd type="triangle" w="med" len="med"/>
+                        </a:ln>
+                        <a:extLst>
+                          <a:ext uri="{909E8E84-426E-40DD-AFC4-6F175D3DCCD1}">
+                            <a14:hiddenFill xmlns:a14="http://schemas.microsoft.com/office/drawing/2010/main">
+                              <a:noFill/>
+                            </a14:hiddenFill>
+                          </a:ext>
+                        </a:extLst>
+                      </wps:spPr>
+                      <wps:bodyPr/>
+                    </wps:wsp>
+                  </a:graphicData>
+                </a:graphic>
+                <wp14:sizeRelH relativeFrom="page">
+                  <wp14:pctWidth>0</wp14:pctWidth>
+                </wp14:sizeRelH>
+                <wp14:sizeRelV relativeFrom="page">
+                  <wp14:pctHeight>0</wp14:pctHeight>
+                </wp14:sizeRelV>
+              </wp:anchor>
+            </w:drawing>
+          </mc:Choice>
+          <mc:Fallback>
+            <w:pict>
+              <v:shapetype w14:anchorId="69B1CE0E" id="_x0000_t32" coordsize="21600,21600" o:spt="32" o:oned="t" path="m,l21600,21600e" filled="f">
+                <v:path arrowok="t" fillok="f" o:connecttype="none"/>
+                <o:lock v:ext="edit" shapetype="t"/>
+              </v:shapetype>
+              <v:shape id="AutoShape 12" o:spid="_x0000_s1026" type="#_x0000_t32" style="position:absolute;margin-left:312.75pt;margin-top:161.1pt;width:57.75pt;height:24.9pt;flip:y;z-index:251681792;visibility:visible;mso-wrap-style:square;mso-width-percent:0;mso-height-percent:0;mso-wrap-distance-left:9pt;mso-wrap-distance-top:0;mso-wrap-distance-right:9pt;mso-wrap-distance-bottom:0;mso-position-horizontal:absolute;mso-position-horizontal-relative:text;mso-position-vertical:absolute;mso-position-vertical-relative:text;mso-width-percent:0;mso-height-percent:0;mso-width-relative:page;mso-height-relative:page" o:gfxdata="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" strokecolor="red" strokeweight="2.5pt">
+                <v:stroke endarrow="block"/>
+              </v:shape>
+            </w:pict>
+          </mc:Fallback>
+        </mc:AlternateContent>
+      </w:r>
+      <w:r>
+        <w:rPr>
+          <w:rFonts w:cstheme="minorHAnsi"/>
+          <w:noProof/>
+          <w:sz w:val="22"/>
+          <w:shd w:val="clear" w:color="auto" w:fill="FFFFFF"/>
+        </w:rPr>
+        <mc:AlternateContent>
+          <mc:Choice Requires="wps">
+            <w:drawing>
+              <wp:anchor distT="0" distB="0" distL="114300" distR="114300" simplePos="0" relativeHeight="251680768" behindDoc="0" locked="0" layoutInCell="1" allowOverlap="1" wp14:anchorId="024BCC86" wp14:editId="2BDE2897">
                 <wp:simplePos x="0" y="0"/>
                 <wp:positionH relativeFrom="column">
                   <wp:posOffset>4745990</wp:posOffset>
@@ -7732,84 +7859,7 @@
           </mc:Choice>
           <mc:Fallback>
             <w:pict>
-              <v:rect w14:anchorId="4A9A87D6" id="Rectangle 11" o:spid="_x0000_s1026" style="position:absolute;margin-left:373.7pt;margin-top:134.15pt;width:75.75pt;height:35.25pt;z-index:251680768;visibility:visible;mso-wrap-style:square;mso-width-percent:0;mso-height-percent:0;mso-wrap-distance-left:9pt;mso-wrap-distance-top:0;mso-wrap-distance-right:9pt;mso-wrap-distance-bottom:0;mso-position-horizontal:absolute;mso-position-horizontal-relative:text;mso-position-vertical:absolute;mso-position-vertical-relative:text;mso-width-percent:0;mso-height-percent:0;mso-width-relative:page;mso-height-relative:page;v-text-anchor:top" o:gfxdata="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" filled="f" strokecolor="red" strokeweight="2.5pt"/>
-            </w:pict>
-          </mc:Fallback>
-        </mc:AlternateContent>
-      </w:r>
-      <w:r>
-        <w:rPr>
-          <w:rFonts w:cstheme="minorHAnsi"/>
-          <w:sz w:val="22"/>
-          <w:shd w:val="clear" w:color="auto" w:fill="FFFFFF"/>
-        </w:rPr>
-        <mc:AlternateContent>
-          <mc:Choice Requires="wps">
-            <w:drawing>
-              <wp:anchor distT="0" distB="0" distL="114300" distR="114300" simplePos="0" relativeHeight="251681792" behindDoc="0" locked="0" layoutInCell="1" allowOverlap="1" wp14:anchorId="49C50FF9" wp14:editId="0F66071F">
-                <wp:simplePos x="0" y="0"/>
-                <wp:positionH relativeFrom="column">
-                  <wp:posOffset>3933825</wp:posOffset>
-                </wp:positionH>
-                <wp:positionV relativeFrom="paragraph">
-                  <wp:posOffset>1702435</wp:posOffset>
-                </wp:positionV>
-                <wp:extent cx="742950" cy="171450"/>
-                <wp:effectExtent l="19050" t="17145" r="38100" b="78105"/>
-                <wp:wrapNone/>
-                <wp:docPr id="32" name="AutoShape 12"/>
-                <wp:cNvGraphicFramePr>
-                  <a:graphicFrameLocks xmlns:a="http://schemas.openxmlformats.org/drawingml/2006/main"/>
-                </wp:cNvGraphicFramePr>
-                <a:graphic xmlns:a="http://schemas.openxmlformats.org/drawingml/2006/main">
-                  <a:graphicData uri="http://schemas.microsoft.com/office/word/2010/wordprocessingShape">
-                    <wps:wsp>
-                      <wps:cNvCnPr>
-                        <a:cxnSpLocks noChangeShapeType="1"/>
-                      </wps:cNvCnPr>
-                      <wps:spPr bwMode="auto">
-                        <a:xfrm>
-                          <a:off x="0" y="0"/>
-                          <a:ext cx="742950" cy="171450"/>
-                        </a:xfrm>
-                        <a:prstGeom prst="straightConnector1">
-                          <a:avLst/>
-                        </a:prstGeom>
-                        <a:noFill/>
-                        <a:ln w="31750">
-                          <a:solidFill>
-                            <a:srgbClr val="FF0000"/>
-                          </a:solidFill>
-                          <a:round/>
-                          <a:headEnd/>
-                          <a:tailEnd type="triangle" w="med" len="med"/>
-                        </a:ln>
-                        <a:extLst>
-                          <a:ext uri="{909E8E84-426E-40DD-AFC4-6F175D3DCCD1}">
-                            <a14:hiddenFill xmlns:a14="http://schemas.microsoft.com/office/drawing/2010/main">
-                              <a:noFill/>
-                            </a14:hiddenFill>
-                          </a:ext>
-                        </a:extLst>
-                      </wps:spPr>
-                      <wps:bodyPr/>
-                    </wps:wsp>
-                  </a:graphicData>
-                </a:graphic>
-                <wp14:sizeRelH relativeFrom="page">
-                  <wp14:pctWidth>0</wp14:pctWidth>
-                </wp14:sizeRelH>
-                <wp14:sizeRelV relativeFrom="page">
-                  <wp14:pctHeight>0</wp14:pctHeight>
-                </wp14:sizeRelV>
-              </wp:anchor>
-            </w:drawing>
-          </mc:Choice>
-          <mc:Fallback>
-            <w:pict>
-              <v:shape w14:anchorId="7F906FF1" id="AutoShape 12" o:spid="_x0000_s1026" type="#_x0000_t32" style="position:absolute;margin-left:309.75pt;margin-top:134.05pt;width:58.5pt;height:13.5pt;z-index:251681792;visibility:visible;mso-wrap-style:square;mso-width-percent:0;mso-height-percent:0;mso-wrap-distance-left:9pt;mso-wrap-distance-top:0;mso-wrap-distance-right:9pt;mso-wrap-distance-bottom:0;mso-position-horizontal:absolute;mso-position-horizontal-relative:text;mso-position-vertical:absolute;mso-position-vertical-relative:text;mso-width-percent:0;mso-height-percent:0;mso-width-relative:page;mso-height-relative:page" o:gfxdata="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" strokecolor="red" strokeweight="2.5pt">
-                <v:stroke endarrow="block"/>
-              </v:shape>
+              <v:rect w14:anchorId="595911A7" id="Rectangle 11" o:spid="_x0000_s1026" style="position:absolute;margin-left:373.7pt;margin-top:134.15pt;width:75.75pt;height:35.25pt;z-index:251680768;visibility:visible;mso-wrap-style:square;mso-width-percent:0;mso-height-percent:0;mso-wrap-distance-left:9pt;mso-wrap-distance-top:0;mso-wrap-distance-right:9pt;mso-wrap-distance-bottom:0;mso-position-horizontal:absolute;mso-position-horizontal-relative:text;mso-position-vertical:absolute;mso-position-vertical-relative:text;mso-width-percent:0;mso-height-percent:0;mso-width-relative:page;mso-height-relative:page;v-text-anchor:top" o:gfxdata="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" filled="f" strokecolor="red" strokeweight="2.5pt"/>
             </w:pict>
           </mc:Fallback>
         </mc:AlternateContent>
@@ -7926,6 +7976,7 @@
     </w:p>
     <w:p>
       <w:pPr>
+        <w:jc w:val="center"/>
         <w:rPr>
           <w:rFonts w:cstheme="minorHAnsi"/>
           <w:sz w:val="22"/>
@@ -7989,8 +8040,7 @@
     <w:p>
       <w:pPr>
         <w:spacing w:after="240"/>
-        <w:ind w:left="420" w:firstLine="420"/>
-        <w:jc w:val="left"/>
+        <w:jc w:val="center"/>
         <w:rPr>
           <w:rFonts w:cstheme="minorHAnsi"/>
           <w:sz w:val="20"/>
@@ -8072,6 +8122,7 @@
     </w:p>
     <w:p>
       <w:pPr>
+        <w:jc w:val="center"/>
         <w:rPr>
           <w:rFonts w:cstheme="minorHAnsi"/>
           <w:sz w:val="22"/>
@@ -8088,16 +8139,16 @@
         <mc:AlternateContent>
           <mc:Choice Requires="wps">
             <w:drawing>
-              <wp:anchor distT="0" distB="0" distL="114300" distR="114300" simplePos="0" relativeHeight="251678720" behindDoc="0" locked="0" layoutInCell="1" allowOverlap="1" wp14:anchorId="47244763" wp14:editId="2E4C50A8">
+              <wp:anchor distT="0" distB="0" distL="114300" distR="114300" simplePos="0" relativeHeight="251678720" behindDoc="0" locked="0" layoutInCell="1" allowOverlap="1" wp14:anchorId="47244763" wp14:editId="05028B13">
                 <wp:simplePos x="0" y="0"/>
                 <wp:positionH relativeFrom="column">
-                  <wp:posOffset>466725</wp:posOffset>
+                  <wp:posOffset>1571625</wp:posOffset>
                 </wp:positionH>
                 <wp:positionV relativeFrom="paragraph">
-                  <wp:posOffset>1719580</wp:posOffset>
+                  <wp:posOffset>1880236</wp:posOffset>
                 </wp:positionV>
-                <wp:extent cx="857250" cy="180975"/>
-                <wp:effectExtent l="19050" t="19050" r="19050" b="85725"/>
+                <wp:extent cx="685800" cy="45719"/>
+                <wp:effectExtent l="19050" t="57150" r="0" b="88265"/>
                 <wp:wrapNone/>
                 <wp:docPr id="22" name="AutoShape 12"/>
                 <wp:cNvGraphicFramePr>
@@ -8112,7 +8163,7 @@
                       <wps:spPr bwMode="auto">
                         <a:xfrm>
                           <a:off x="0" y="0"/>
-                          <a:ext cx="857250" cy="180975"/>
+                          <a:ext cx="685800" cy="45719"/>
                         </a:xfrm>
                         <a:prstGeom prst="straightConnector1">
                           <a:avLst/>
@@ -8149,7 +8200,7 @@
           </mc:Choice>
           <mc:Fallback>
             <w:pict>
-              <v:shape w14:anchorId="680BB280" id="AutoShape 12" o:spid="_x0000_s1026" type="#_x0000_t32" style="position:absolute;margin-left:36.75pt;margin-top:135.4pt;width:67.5pt;height:14.25pt;z-index:251678720;visibility:visible;mso-wrap-style:square;mso-width-percent:0;mso-height-percent:0;mso-wrap-distance-left:9pt;mso-wrap-distance-top:0;mso-wrap-distance-right:9pt;mso-wrap-distance-bottom:0;mso-position-horizontal:absolute;mso-position-horizontal-relative:text;mso-position-vertical:absolute;mso-position-vertical-relative:text;mso-width-percent:0;mso-height-percent:0;mso-width-relative:page;mso-height-relative:page" o:gfxdata="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" strokecolor="red" strokeweight="2.5pt">
+              <v:shape w14:anchorId="50A85EC7" id="AutoShape 12" o:spid="_x0000_s1026" type="#_x0000_t32" style="position:absolute;margin-left:123.75pt;margin-top:148.05pt;width:54pt;height:3.6pt;z-index:251678720;visibility:visible;mso-wrap-style:square;mso-width-percent:0;mso-height-percent:0;mso-wrap-distance-left:9pt;mso-wrap-distance-top:0;mso-wrap-distance-right:9pt;mso-wrap-distance-bottom:0;mso-position-horizontal:absolute;mso-position-horizontal-relative:text;mso-position-vertical:absolute;mso-position-vertical-relative:text;mso-width-percent:0;mso-height-percent:0;mso-width-relative:page;mso-height-relative:page" o:gfxdata="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" strokecolor="red" strokeweight="2.5pt">
                 <v:stroke endarrow="block"/>
               </v:shape>
             </w:pict>
@@ -8166,13 +8217,13 @@
         <mc:AlternateContent>
           <mc:Choice Requires="wps">
             <w:drawing>
-              <wp:anchor distT="0" distB="0" distL="114300" distR="114300" simplePos="0" relativeHeight="251677696" behindDoc="0" locked="0" layoutInCell="1" allowOverlap="1" wp14:anchorId="7C84012A" wp14:editId="14068485">
+              <wp:anchor distT="0" distB="0" distL="114300" distR="114300" simplePos="0" relativeHeight="251677696" behindDoc="0" locked="0" layoutInCell="1" allowOverlap="1" wp14:anchorId="7C84012A" wp14:editId="187218C2">
                 <wp:simplePos x="0" y="0"/>
                 <wp:positionH relativeFrom="column">
-                  <wp:posOffset>1362075</wp:posOffset>
+                  <wp:posOffset>2314575</wp:posOffset>
                 </wp:positionH>
                 <wp:positionV relativeFrom="paragraph">
-                  <wp:posOffset>1720216</wp:posOffset>
+                  <wp:posOffset>1720215</wp:posOffset>
                 </wp:positionV>
                 <wp:extent cx="971550" cy="342900"/>
                 <wp:effectExtent l="19050" t="19050" r="19050" b="19050"/>
@@ -8231,7 +8282,7 @@
           </mc:Choice>
           <mc:Fallback>
             <w:pict>
-              <v:rect w14:anchorId="2B45F039" id="Rectangle 11" o:spid="_x0000_s1026" style="position:absolute;margin-left:107.25pt;margin-top:135.45pt;width:76.5pt;height:27pt;z-index:251677696;visibility:visible;mso-wrap-style:square;mso-width-percent:0;mso-height-percent:0;mso-wrap-distance-left:9pt;mso-wrap-distance-top:0;mso-wrap-distance-right:9pt;mso-wrap-distance-bottom:0;mso-position-horizontal:absolute;mso-position-horizontal-relative:text;mso-position-vertical:absolute;mso-position-vertical-relative:text;mso-width-percent:0;mso-height-percent:0;mso-width-relative:page;mso-height-relative:page;v-text-anchor:top" o:gfxdata="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" filled="f" strokecolor="red" strokeweight="2.5pt"/>
+              <v:rect w14:anchorId="67283F2A" id="Rectangle 11" o:spid="_x0000_s1026" style="position:absolute;margin-left:182.25pt;margin-top:135.45pt;width:76.5pt;height:27pt;z-index:251677696;visibility:visible;mso-wrap-style:square;mso-width-percent:0;mso-height-percent:0;mso-wrap-distance-left:9pt;mso-wrap-distance-top:0;mso-wrap-distance-right:9pt;mso-wrap-distance-bottom:0;mso-position-horizontal:absolute;mso-position-horizontal-relative:text;mso-position-vertical:absolute;mso-position-vertical-relative:text;mso-width-percent:0;mso-height-percent:0;mso-width-relative:page;mso-height-relative:page;v-text-anchor:top" o:gfxdata="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" filled="f" strokecolor="red" strokeweight="2.5pt"/>
             </w:pict>
           </mc:Fallback>
         </mc:AlternateContent>
@@ -8298,8 +8349,7 @@
     <w:p>
       <w:pPr>
         <w:spacing w:after="240"/>
-        <w:ind w:left="420" w:firstLine="420"/>
-        <w:jc w:val="left"/>
+        <w:jc w:val="center"/>
         <w:rPr>
           <w:rFonts w:cstheme="minorHAnsi"/>
           <w:sz w:val="20"/>
@@ -8386,39 +8436,73 @@
           <w:shd w:val="clear" w:color="auto" w:fill="FFFFFF"/>
         </w:rPr>
         <w:lastRenderedPageBreak/>
-        <w:t>4.</w:t>
-      </w:r>
-      <w:r>
-        <w:rPr>
-          <w:rFonts w:cstheme="minorHAnsi"/>
-          <w:sz w:val="22"/>
-          <w:shd w:val="clear" w:color="auto" w:fill="FFFFFF"/>
-        </w:rPr>
-        <w:t>2.3</w:t>
-      </w:r>
-      <w:r>
-        <w:rPr>
-          <w:rFonts w:cstheme="minorHAnsi"/>
-          <w:sz w:val="22"/>
-          <w:shd w:val="clear" w:color="auto" w:fill="FFFFFF"/>
-        </w:rPr>
-        <w:t xml:space="preserve"> Select the “Detection On” checkbox on the substation information display window to turn on the </w:t>
-      </w:r>
-      <w:r>
-        <w:rPr>
-          <w:rFonts w:cstheme="minorHAnsi"/>
-          <w:sz w:val="22"/>
-          <w:shd w:val="clear" w:color="auto" w:fill="FFFFFF"/>
-        </w:rPr>
-        <w:t xml:space="preserve">Stealthy Command Injection Attack </w:t>
-      </w:r>
-      <w:r>
-        <w:rPr>
-          <w:rFonts w:cstheme="minorHAnsi"/>
-          <w:sz w:val="22"/>
-          <w:shd w:val="clear" w:color="auto" w:fill="FFFFFF"/>
-        </w:rPr>
-        <w:t xml:space="preserve">detection function for on the substation parameters data. </w:t>
+        <w:t xml:space="preserve">4.2.3 </w:t>
+      </w:r>
+      <w:r>
+        <w:rPr>
+          <w:rFonts w:cstheme="minorHAnsi"/>
+          <w:sz w:val="22"/>
+          <w:shd w:val="clear" w:color="auto" w:fill="FFFFFF"/>
+        </w:rPr>
+        <w:t xml:space="preserve">To turn on </w:t>
+      </w:r>
+      <w:r>
+        <w:rPr>
+          <w:rFonts w:cstheme="minorHAnsi"/>
+          <w:sz w:val="22"/>
+          <w:shd w:val="clear" w:color="auto" w:fill="FFFFFF"/>
+        </w:rPr>
+        <w:t>the Stealthy Command Injection Attack detection</w:t>
+      </w:r>
+      <w:r>
+        <w:rPr>
+          <w:rFonts w:cstheme="minorHAnsi"/>
+          <w:sz w:val="22"/>
+          <w:shd w:val="clear" w:color="auto" w:fill="FFFFFF"/>
+        </w:rPr>
+        <w:t xml:space="preserve"> based on substation parameters data</w:t>
+      </w:r>
+      <w:r>
+        <w:rPr>
+          <w:rFonts w:cstheme="minorHAnsi"/>
+          <w:b/>
+          <w:bCs/>
+          <w:sz w:val="22"/>
+          <w:shd w:val="clear" w:color="auto" w:fill="FFFFFF"/>
+        </w:rPr>
+        <w:t>,</w:t>
+      </w:r>
+      <w:r>
+        <w:rPr>
+          <w:rFonts w:cstheme="minorHAnsi"/>
+          <w:sz w:val="22"/>
+          <w:shd w:val="clear" w:color="auto" w:fill="FFFFFF"/>
+        </w:rPr>
+        <w:t xml:space="preserve"> s</w:t>
+      </w:r>
+      <w:r>
+        <w:rPr>
+          <w:rFonts w:cstheme="minorHAnsi"/>
+          <w:sz w:val="22"/>
+          <w:shd w:val="clear" w:color="auto" w:fill="FFFFFF"/>
+        </w:rPr>
+        <w:t>elect the “Detection On” checkbox on the substation information display window</w:t>
+      </w:r>
+      <w:r>
+        <w:rPr>
+          <w:rFonts w:cstheme="minorHAnsi"/>
+          <w:sz w:val="22"/>
+          <w:shd w:val="clear" w:color="auto" w:fill="FFFFFF"/>
+        </w:rPr>
+        <w:t>.</w:t>
+      </w:r>
+      <w:r>
+        <w:rPr>
+          <w:rFonts w:cstheme="minorHAnsi"/>
+          <w:sz w:val="22"/>
+          <w:shd w:val="clear" w:color="auto" w:fill="FFFFFF"/>
+        </w:rPr>
+        <w:t xml:space="preserve"> (As shown in the Figure_4.3 red rectangle box)</w:t>
       </w:r>
     </w:p>
     <w:p>
@@ -8468,7 +8552,23 @@
           <w:sz w:val="22"/>
           <w:shd w:val="clear" w:color="auto" w:fill="FFFFFF"/>
         </w:rPr>
-        <w:t xml:space="preserve"> Refer to Step 2.2; press the “Start </w:t>
+        <w:t xml:space="preserve"> </w:t>
+      </w:r>
+      <w:r>
+        <w:rPr>
+          <w:rFonts w:cstheme="minorHAnsi"/>
+          <w:sz w:val="22"/>
+          <w:shd w:val="clear" w:color="auto" w:fill="FFFFFF"/>
+        </w:rPr>
+        <w:t>P</w:t>
+      </w:r>
+      <w:r>
+        <w:rPr>
+          <w:rFonts w:cstheme="minorHAnsi"/>
+          <w:sz w:val="22"/>
+          <w:shd w:val="clear" w:color="auto" w:fill="FFFFFF"/>
+        </w:rPr>
+        <w:t xml:space="preserve">ress the “Start </w:t>
       </w:r>
       <w:r>
         <w:rPr>
@@ -10525,6 +10625,7 @@
           <w:sz w:val="22"/>
           <w:shd w:val="clear" w:color="auto" w:fill="FFFFFF"/>
         </w:rPr>
+        <w:lastRenderedPageBreak/>
         <w:t>4.</w:t>
       </w:r>
       <w:r>
@@ -10549,16 +10650,7 @@
           <w:sz w:val="22"/>
           <w:shd w:val="clear" w:color="auto" w:fill="FFFFFF"/>
         </w:rPr>
-        <w:t xml:space="preserve">To STOP the attack, press the green color “Stop attack” button at the ‘Orchestration PC’. The </w:t>
-      </w:r>
-      <w:r>
-        <w:rPr>
-          <w:rFonts w:cstheme="minorHAnsi"/>
-          <w:sz w:val="22"/>
-          <w:shd w:val="clear" w:color="auto" w:fill="FFFFFF"/>
-        </w:rPr>
-        <w:lastRenderedPageBreak/>
-        <w:t xml:space="preserve">‘Training HMI’ will </w:t>
+        <w:t xml:space="preserve">To STOP the attack, press the green color “Stop attack” button at the ‘Orchestration PC’. The ‘Training HMI’ will </w:t>
       </w:r>
       <w:r>
         <w:rPr>
@@ -10632,6 +10724,32 @@
         </w:rPr>
         <w:t xml:space="preserve">. </w:t>
       </w:r>
+    </w:p>
+    <w:p>
+      <w:pPr>
+        <w:rPr>
+          <w:rFonts w:cstheme="minorHAnsi"/>
+          <w:sz w:val="22"/>
+          <w:shd w:val="clear" w:color="auto" w:fill="FFFFFF"/>
+        </w:rPr>
+      </w:pPr>
+    </w:p>
+    <w:p>
+      <w:pPr>
+        <w:rPr>
+          <w:rFonts w:cstheme="minorHAnsi"/>
+          <w:sz w:val="22"/>
+          <w:shd w:val="clear" w:color="auto" w:fill="FFFFFF"/>
+        </w:rPr>
+      </w:pPr>
+      <w:r>
+        <w:rPr>
+          <w:rFonts w:cstheme="minorHAnsi"/>
+          <w:sz w:val="22"/>
+          <w:shd w:val="clear" w:color="auto" w:fill="FFFFFF"/>
+        </w:rPr>
+        <w:t xml:space="preserve">4.6 </w:t>
+      </w:r>
       <w:r>
         <w:rPr>
           <w:rFonts w:cstheme="minorHAnsi"/>
@@ -10739,6 +10857,7 @@
     </w:p>
     <w:p>
       <w:pPr>
+        <w:jc w:val="center"/>
         <w:rPr>
           <w:rFonts w:cstheme="minorHAnsi"/>
           <w:sz w:val="22"/>
@@ -10794,7 +10913,7 @@
     <w:p>
       <w:pPr>
         <w:spacing w:after="240"/>
-        <w:ind w:firstLine="420"/>
+        <w:jc w:val="center"/>
         <w:rPr>
           <w:rFonts w:cstheme="minorHAnsi"/>
           <w:sz w:val="20"/>
@@ -10829,6 +10948,141 @@
         </w:rPr>
         <w:t xml:space="preserve"> attack situation&gt;</w:t>
       </w:r>
+    </w:p>
+    <w:p>
+      <w:pPr>
+        <w:rPr>
+          <w:rFonts w:cstheme="minorHAnsi"/>
+          <w:b/>
+          <w:bCs/>
+        </w:rPr>
+      </w:pPr>
+    </w:p>
+    <w:p>
+      <w:pPr>
+        <w:rPr>
+          <w:rFonts w:cstheme="minorHAnsi"/>
+          <w:b/>
+          <w:bCs/>
+        </w:rPr>
+      </w:pPr>
+    </w:p>
+    <w:p>
+      <w:pPr>
+        <w:rPr>
+          <w:rFonts w:cstheme="minorHAnsi"/>
+          <w:b/>
+          <w:bCs/>
+        </w:rPr>
+      </w:pPr>
+    </w:p>
+    <w:p>
+      <w:pPr>
+        <w:rPr>
+          <w:rFonts w:cstheme="minorHAnsi"/>
+          <w:b/>
+          <w:bCs/>
+        </w:rPr>
+      </w:pPr>
+    </w:p>
+    <w:p>
+      <w:pPr>
+        <w:rPr>
+          <w:rFonts w:cstheme="minorHAnsi"/>
+          <w:b/>
+          <w:bCs/>
+        </w:rPr>
+      </w:pPr>
+    </w:p>
+    <w:p>
+      <w:pPr>
+        <w:rPr>
+          <w:rFonts w:cstheme="minorHAnsi"/>
+          <w:b/>
+          <w:bCs/>
+        </w:rPr>
+      </w:pPr>
+    </w:p>
+    <w:p>
+      <w:pPr>
+        <w:rPr>
+          <w:rFonts w:cstheme="minorHAnsi"/>
+          <w:b/>
+          <w:bCs/>
+        </w:rPr>
+      </w:pPr>
+    </w:p>
+    <w:p>
+      <w:pPr>
+        <w:rPr>
+          <w:rFonts w:cstheme="minorHAnsi"/>
+          <w:b/>
+          <w:bCs/>
+        </w:rPr>
+      </w:pPr>
+    </w:p>
+    <w:p>
+      <w:pPr>
+        <w:rPr>
+          <w:rFonts w:cstheme="minorHAnsi"/>
+          <w:b/>
+          <w:bCs/>
+        </w:rPr>
+      </w:pPr>
+    </w:p>
+    <w:p>
+      <w:pPr>
+        <w:rPr>
+          <w:rFonts w:cstheme="minorHAnsi"/>
+          <w:b/>
+          <w:bCs/>
+        </w:rPr>
+      </w:pPr>
+    </w:p>
+    <w:p>
+      <w:pPr>
+        <w:rPr>
+          <w:rFonts w:cstheme="minorHAnsi"/>
+          <w:b/>
+          <w:bCs/>
+        </w:rPr>
+      </w:pPr>
+    </w:p>
+    <w:p>
+      <w:pPr>
+        <w:rPr>
+          <w:rFonts w:cstheme="minorHAnsi"/>
+          <w:b/>
+          <w:bCs/>
+        </w:rPr>
+      </w:pPr>
+    </w:p>
+    <w:p>
+      <w:pPr>
+        <w:rPr>
+          <w:rFonts w:cstheme="minorHAnsi"/>
+          <w:b/>
+          <w:bCs/>
+        </w:rPr>
+      </w:pPr>
+    </w:p>
+    <w:p>
+      <w:pPr>
+        <w:rPr>
+          <w:rFonts w:cstheme="minorHAnsi"/>
+          <w:b/>
+          <w:bCs/>
+        </w:rPr>
+      </w:pPr>
+    </w:p>
+    <w:p>
+      <w:pPr>
+        <w:rPr>
+          <w:rFonts w:cstheme="minorHAnsi"/>
+          <w:b/>
+          <w:bCs/>
+        </w:rPr>
+      </w:pPr>
     </w:p>
     <w:p>
       <w:pPr>
@@ -10845,6 +11099,7 @@
           <w:b/>
           <w:bCs/>
         </w:rPr>
+        <w:lastRenderedPageBreak/>
         <w:t>Appendix</w:t>
       </w:r>
       <w:r>
@@ -10877,6 +11132,7 @@
     </w:p>
     <w:p>
       <w:pPr>
+        <w:jc w:val="center"/>
         <w:rPr>
           <w:rFonts w:cstheme="minorHAnsi"/>
           <w:b/>
@@ -10993,17 +11249,27 @@
     </w:p>
     <w:p>
       <w:pPr>
+        <w:jc w:val="center"/>
         <w:rPr>
           <w:rFonts w:cstheme="minorHAnsi"/>
           <w:sz w:val="20"/>
           <w:szCs w:val="20"/>
         </w:rPr>
       </w:pPr>
+    </w:p>
+    <w:p>
+      <w:pPr>
+        <w:jc w:val="center"/>
+        <w:rPr>
+          <w:rFonts w:cstheme="minorHAnsi"/>
+          <w:sz w:val="20"/>
+          <w:szCs w:val="20"/>
+        </w:rPr>
+      </w:pPr>
       <w:r>
         <w:rPr>
           <w:noProof/>
         </w:rPr>
-        <w:lastRenderedPageBreak/>
         <w:drawing>
           <wp:inline distT="0" distB="0" distL="0" distR="0" wp14:anchorId="6847820E" wp14:editId="69689B9B">
             <wp:extent cx="5076825" cy="3711156"/>
@@ -11124,6 +11390,7 @@
           <w:bCs/>
           <w:noProof/>
         </w:rPr>
+        <w:lastRenderedPageBreak/>
         <w:drawing>
           <wp:inline distT="0" distB="0" distL="0" distR="0" wp14:anchorId="68380496" wp14:editId="326A6E99">
             <wp:extent cx="5734050" cy="4295775"/>
@@ -11242,7 +11509,6 @@
         <w:rPr>
           <w:sz w:val="22"/>
         </w:rPr>
-        <w:lastRenderedPageBreak/>
         <w:t xml:space="preserve">Training HMI control buttons: </w:t>
       </w:r>
     </w:p>

</xml_diff>